<commit_message>
Updating the contents of documents
Update Lab Guidebook document, etc.

Signed-off-by: manjucc <106427133@qq.com>
</commit_message>
<xml_diff>
--- a/lfs-7.7-systemd/documents/LFS-on-openEuler_Lab-Guidebook_v1.3.docx
+++ b/lfs-7.7-systemd/documents/LFS-on-openEuler_Lab-Guidebook_v1.3.docx
@@ -1386,7 +1386,7 @@
             </w:rPr>
             <w:fldChar w:fldCharType="separate"/>
           </w:r>
-          <w:hyperlink w:anchor="_Toc92910226" w:history="1">
+          <w:hyperlink w:anchor="_Toc92963433" w:history="1">
             <w:r>
               <w:rPr>
                 <w:rStyle w:val="Hyperlink"/>
@@ -1430,7 +1430,7 @@
                 <w:noProof/>
                 <w:webHidden/>
               </w:rPr>
-              <w:instrText xml:space="preserve"> PAGEREF _Toc92910226 \h </w:instrText>
+              <w:instrText xml:space="preserve"> PAGEREF _Toc92963433 \h </w:instrText>
             </w:r>
             <w:r>
               <w:rPr>
@@ -1474,7 +1474,7 @@
               <w:lang w:bidi="bo-CN"/>
             </w:rPr>
           </w:pPr>
-          <w:hyperlink w:anchor="_Toc92910227" w:history="1">
+          <w:hyperlink w:anchor="_Toc92963434" w:history="1">
             <w:r>
               <w:rPr>
                 <w:rStyle w:val="Hyperlink"/>
@@ -1513,7 +1513,7 @@
               <w:rPr>
                 <w:webHidden/>
               </w:rPr>
-              <w:instrText xml:space="preserve"> PAGEREF _Toc92910227 \h </w:instrText>
+              <w:instrText xml:space="preserve"> PAGEREF _Toc92963434 \h </w:instrText>
             </w:r>
             <w:r>
               <w:rPr>
@@ -1553,7 +1553,7 @@
               <w:lang w:bidi="bo-CN"/>
             </w:rPr>
           </w:pPr>
-          <w:hyperlink w:anchor="_Toc92910228" w:history="1">
+          <w:hyperlink w:anchor="_Toc92963435" w:history="1">
             <w:r>
               <w:rPr>
                 <w:rStyle w:val="Hyperlink"/>
@@ -1592,7 +1592,7 @@
               <w:rPr>
                 <w:webHidden/>
               </w:rPr>
-              <w:instrText xml:space="preserve"> PAGEREF _Toc92910228 \h </w:instrText>
+              <w:instrText xml:space="preserve"> PAGEREF _Toc92963435 \h </w:instrText>
             </w:r>
             <w:r>
               <w:rPr>
@@ -1632,7 +1632,7 @@
               <w:lang w:bidi="bo-CN"/>
             </w:rPr>
           </w:pPr>
-          <w:hyperlink w:anchor="_Toc92910229" w:history="1">
+          <w:hyperlink w:anchor="_Toc92963436" w:history="1">
             <w:r>
               <w:rPr>
                 <w:rStyle w:val="Hyperlink"/>
@@ -1671,7 +1671,7 @@
               <w:rPr>
                 <w:webHidden/>
               </w:rPr>
-              <w:instrText xml:space="preserve"> PAGEREF _Toc92910229 \h </w:instrText>
+              <w:instrText xml:space="preserve"> PAGEREF _Toc92963436 \h </w:instrText>
             </w:r>
             <w:r>
               <w:rPr>
@@ -1711,7 +1711,7 @@
               <w:lang w:bidi="bo-CN"/>
             </w:rPr>
           </w:pPr>
-          <w:hyperlink w:anchor="_Toc92910230" w:history="1">
+          <w:hyperlink w:anchor="_Toc92963437" w:history="1">
             <w:r>
               <w:rPr>
                 <w:rStyle w:val="Hyperlink"/>
@@ -1750,7 +1750,7 @@
               <w:rPr>
                 <w:webHidden/>
               </w:rPr>
-              <w:instrText xml:space="preserve"> PAGEREF _Toc92910230 \h </w:instrText>
+              <w:instrText xml:space="preserve"> PAGEREF _Toc92963437 \h </w:instrText>
             </w:r>
             <w:r>
               <w:rPr>
@@ -1790,7 +1790,7 @@
               <w:lang w:bidi="bo-CN"/>
             </w:rPr>
           </w:pPr>
-          <w:hyperlink w:anchor="_Toc92910231" w:history="1">
+          <w:hyperlink w:anchor="_Toc92963438" w:history="1">
             <w:r>
               <w:rPr>
                 <w:rStyle w:val="Hyperlink"/>
@@ -1830,7 +1830,7 @@
               <w:rPr>
                 <w:webHidden/>
               </w:rPr>
-              <w:instrText xml:space="preserve"> PAGEREF _Toc92910231 \h </w:instrText>
+              <w:instrText xml:space="preserve"> PAGEREF _Toc92963438 \h </w:instrText>
             </w:r>
             <w:r>
               <w:rPr>
@@ -1870,7 +1870,7 @@
               <w:lang w:bidi="bo-CN"/>
             </w:rPr>
           </w:pPr>
-          <w:hyperlink w:anchor="_Toc92910232" w:history="1">
+          <w:hyperlink w:anchor="_Toc92963439" w:history="1">
             <w:r>
               <w:rPr>
                 <w:rStyle w:val="Hyperlink"/>
@@ -1910,7 +1910,7 @@
               <w:rPr>
                 <w:webHidden/>
               </w:rPr>
-              <w:instrText xml:space="preserve"> PAGEREF _Toc92910232 \h </w:instrText>
+              <w:instrText xml:space="preserve"> PAGEREF _Toc92963439 \h </w:instrText>
             </w:r>
             <w:r>
               <w:rPr>
@@ -1950,7 +1950,7 @@
               <w:lang w:bidi="bo-CN"/>
             </w:rPr>
           </w:pPr>
-          <w:hyperlink w:anchor="_Toc92910233" w:history="1">
+          <w:hyperlink w:anchor="_Toc92963440" w:history="1">
             <w:r>
               <w:rPr>
                 <w:rStyle w:val="Hyperlink"/>
@@ -2003,7 +2003,7 @@
               <w:rPr>
                 <w:webHidden/>
               </w:rPr>
-              <w:instrText xml:space="preserve"> PAGEREF _Toc92910233 \h </w:instrText>
+              <w:instrText xml:space="preserve"> PAGEREF _Toc92963440 \h </w:instrText>
             </w:r>
             <w:r>
               <w:rPr>
@@ -2043,7 +2043,7 @@
               <w:lang w:bidi="bo-CN"/>
             </w:rPr>
           </w:pPr>
-          <w:hyperlink w:anchor="_Toc92910234" w:history="1">
+          <w:hyperlink w:anchor="_Toc92963441" w:history="1">
             <w:r>
               <w:rPr>
                 <w:rStyle w:val="Hyperlink"/>
@@ -2082,7 +2082,7 @@
               <w:rPr>
                 <w:webHidden/>
               </w:rPr>
-              <w:instrText xml:space="preserve"> PAGEREF _Toc92910234 \h </w:instrText>
+              <w:instrText xml:space="preserve"> PAGEREF _Toc92963441 \h </w:instrText>
             </w:r>
             <w:r>
               <w:rPr>
@@ -2122,7 +2122,7 @@
               <w:lang w:bidi="bo-CN"/>
             </w:rPr>
           </w:pPr>
-          <w:hyperlink w:anchor="_Toc92910235" w:history="1">
+          <w:hyperlink w:anchor="_Toc92963442" w:history="1">
             <w:r>
               <w:rPr>
                 <w:rStyle w:val="Hyperlink"/>
@@ -2161,7 +2161,7 @@
               <w:rPr>
                 <w:webHidden/>
               </w:rPr>
-              <w:instrText xml:space="preserve"> PAGEREF _Toc92910235 \h </w:instrText>
+              <w:instrText xml:space="preserve"> PAGEREF _Toc92963442 \h </w:instrText>
             </w:r>
             <w:r>
               <w:rPr>
@@ -2201,7 +2201,7 @@
               <w:lang w:bidi="bo-CN"/>
             </w:rPr>
           </w:pPr>
-          <w:hyperlink w:anchor="_Toc92910236" w:history="1">
+          <w:hyperlink w:anchor="_Toc92963443" w:history="1">
             <w:r>
               <w:rPr>
                 <w:rStyle w:val="Hyperlink"/>
@@ -2240,7 +2240,7 @@
               <w:rPr>
                 <w:webHidden/>
               </w:rPr>
-              <w:instrText xml:space="preserve"> PAGEREF _Toc92910236 \h </w:instrText>
+              <w:instrText xml:space="preserve"> PAGEREF _Toc92963443 \h </w:instrText>
             </w:r>
             <w:r>
               <w:rPr>
@@ -2283,7 +2283,7 @@
               <w:lang w:bidi="bo-CN"/>
             </w:rPr>
           </w:pPr>
-          <w:hyperlink w:anchor="_Toc92910237" w:history="1">
+          <w:hyperlink w:anchor="_Toc92963444" w:history="1">
             <w:r>
               <w:rPr>
                 <w:rStyle w:val="Hyperlink"/>
@@ -2327,7 +2327,7 @@
                 <w:noProof/>
                 <w:webHidden/>
               </w:rPr>
-              <w:instrText xml:space="preserve"> PAGEREF _Toc92910237 \h </w:instrText>
+              <w:instrText xml:space="preserve"> PAGEREF _Toc92963444 \h </w:instrText>
             </w:r>
             <w:r>
               <w:rPr>
@@ -2371,7 +2371,7 @@
               <w:lang w:bidi="bo-CN"/>
             </w:rPr>
           </w:pPr>
-          <w:hyperlink w:anchor="_Toc92910238" w:history="1">
+          <w:hyperlink w:anchor="_Toc92963445" w:history="1">
             <w:r>
               <w:rPr>
                 <w:rStyle w:val="Hyperlink"/>
@@ -2410,7 +2410,7 @@
               <w:rPr>
                 <w:webHidden/>
               </w:rPr>
-              <w:instrText xml:space="preserve"> PAGEREF _Toc92910238 \h </w:instrText>
+              <w:instrText xml:space="preserve"> PAGEREF _Toc92963445 \h </w:instrText>
             </w:r>
             <w:r>
               <w:rPr>
@@ -2450,7 +2450,7 @@
               <w:lang w:bidi="bo-CN"/>
             </w:rPr>
           </w:pPr>
-          <w:hyperlink w:anchor="_Toc92910239" w:history="1">
+          <w:hyperlink w:anchor="_Toc92963446" w:history="1">
             <w:r>
               <w:rPr>
                 <w:rStyle w:val="Hyperlink"/>
@@ -2489,7 +2489,7 @@
               <w:rPr>
                 <w:webHidden/>
               </w:rPr>
-              <w:instrText xml:space="preserve"> PAGEREF _Toc92910239 \h </w:instrText>
+              <w:instrText xml:space="preserve"> PAGEREF _Toc92963446 \h </w:instrText>
             </w:r>
             <w:r>
               <w:rPr>
@@ -2529,7 +2529,7 @@
               <w:lang w:bidi="bo-CN"/>
             </w:rPr>
           </w:pPr>
-          <w:hyperlink w:anchor="_Toc92910240" w:history="1">
+          <w:hyperlink w:anchor="_Toc92963447" w:history="1">
             <w:r>
               <w:rPr>
                 <w:rStyle w:val="Hyperlink"/>
@@ -2581,7 +2581,7 @@
               <w:rPr>
                 <w:webHidden/>
               </w:rPr>
-              <w:instrText xml:space="preserve"> PAGEREF _Toc92910240 \h </w:instrText>
+              <w:instrText xml:space="preserve"> PAGEREF _Toc92963447 \h </w:instrText>
             </w:r>
             <w:r>
               <w:rPr>
@@ -2624,7 +2624,7 @@
               <w:lang w:bidi="bo-CN"/>
             </w:rPr>
           </w:pPr>
-          <w:hyperlink w:anchor="_Toc92910241" w:history="1">
+          <w:hyperlink w:anchor="_Toc92963448" w:history="1">
             <w:r>
               <w:rPr>
                 <w:rStyle w:val="Hyperlink"/>
@@ -2667,7 +2667,7 @@
                 <w:noProof/>
                 <w:webHidden/>
               </w:rPr>
-              <w:instrText xml:space="preserve"> PAGEREF _Toc92910241 \h </w:instrText>
+              <w:instrText xml:space="preserve"> PAGEREF _Toc92963448 \h </w:instrText>
             </w:r>
             <w:r>
               <w:rPr>
@@ -2711,7 +2711,7 @@
               <w:lang w:bidi="bo-CN"/>
             </w:rPr>
           </w:pPr>
-          <w:hyperlink w:anchor="_Toc92910242" w:history="1">
+          <w:hyperlink w:anchor="_Toc92963449" w:history="1">
             <w:r>
               <w:rPr>
                 <w:rStyle w:val="Hyperlink"/>
@@ -2763,7 +2763,7 @@
               <w:rPr>
                 <w:webHidden/>
               </w:rPr>
-              <w:instrText xml:space="preserve"> PAGEREF _Toc92910242 \h </w:instrText>
+              <w:instrText xml:space="preserve"> PAGEREF _Toc92963449 \h </w:instrText>
             </w:r>
             <w:r>
               <w:rPr>
@@ -2803,7 +2803,7 @@
               <w:lang w:bidi="bo-CN"/>
             </w:rPr>
           </w:pPr>
-          <w:hyperlink w:anchor="_Toc92910243" w:history="1">
+          <w:hyperlink w:anchor="_Toc92963450" w:history="1">
             <w:r>
               <w:rPr>
                 <w:rStyle w:val="Hyperlink"/>
@@ -2849,7 +2849,7 @@
               <w:rPr>
                 <w:webHidden/>
               </w:rPr>
-              <w:instrText xml:space="preserve"> PAGEREF _Toc92910243 \h </w:instrText>
+              <w:instrText xml:space="preserve"> PAGEREF _Toc92963450 \h </w:instrText>
             </w:r>
             <w:r>
               <w:rPr>
@@ -2889,7 +2889,7 @@
               <w:lang w:bidi="bo-CN"/>
             </w:rPr>
           </w:pPr>
-          <w:hyperlink w:anchor="_Toc92910244" w:history="1">
+          <w:hyperlink w:anchor="_Toc92963451" w:history="1">
             <w:r>
               <w:rPr>
                 <w:rStyle w:val="Hyperlink"/>
@@ -2935,7 +2935,7 @@
               <w:rPr>
                 <w:webHidden/>
               </w:rPr>
-              <w:instrText xml:space="preserve"> PAGEREF _Toc92910244 \h </w:instrText>
+              <w:instrText xml:space="preserve"> PAGEREF _Toc92963451 \h </w:instrText>
             </w:r>
             <w:r>
               <w:rPr>
@@ -2975,7 +2975,7 @@
               <w:lang w:bidi="bo-CN"/>
             </w:rPr>
           </w:pPr>
-          <w:hyperlink w:anchor="_Toc92910245" w:history="1">
+          <w:hyperlink w:anchor="_Toc92963452" w:history="1">
             <w:r>
               <w:rPr>
                 <w:rStyle w:val="Hyperlink"/>
@@ -3027,7 +3027,7 @@
               <w:rPr>
                 <w:webHidden/>
               </w:rPr>
-              <w:instrText xml:space="preserve"> PAGEREF _Toc92910245 \h </w:instrText>
+              <w:instrText xml:space="preserve"> PAGEREF _Toc92963452 \h </w:instrText>
             </w:r>
             <w:r>
               <w:rPr>
@@ -3067,7 +3067,7 @@
               <w:lang w:bidi="bo-CN"/>
             </w:rPr>
           </w:pPr>
-          <w:hyperlink w:anchor="_Toc92910246" w:history="1">
+          <w:hyperlink w:anchor="_Toc92963453" w:history="1">
             <w:r>
               <w:rPr>
                 <w:rStyle w:val="Hyperlink"/>
@@ -3113,7 +3113,7 @@
               <w:rPr>
                 <w:webHidden/>
               </w:rPr>
-              <w:instrText xml:space="preserve"> PAGEREF _Toc92910246 \h </w:instrText>
+              <w:instrText xml:space="preserve"> PAGEREF _Toc92963453 \h </w:instrText>
             </w:r>
             <w:r>
               <w:rPr>
@@ -3153,7 +3153,7 @@
               <w:lang w:bidi="bo-CN"/>
             </w:rPr>
           </w:pPr>
-          <w:hyperlink w:anchor="_Toc92910247" w:history="1">
+          <w:hyperlink w:anchor="_Toc92963454" w:history="1">
             <w:r>
               <w:rPr>
                 <w:rStyle w:val="Hyperlink"/>
@@ -3193,7 +3193,7 @@
               <w:rPr>
                 <w:webHidden/>
               </w:rPr>
-              <w:instrText xml:space="preserve"> PAGEREF _Toc92910247 \h </w:instrText>
+              <w:instrText xml:space="preserve"> PAGEREF _Toc92963454 \h </w:instrText>
             </w:r>
             <w:r>
               <w:rPr>
@@ -3233,7 +3233,7 @@
               <w:lang w:bidi="bo-CN"/>
             </w:rPr>
           </w:pPr>
-          <w:hyperlink w:anchor="_Toc92910248" w:history="1">
+          <w:hyperlink w:anchor="_Toc92963455" w:history="1">
             <w:r>
               <w:rPr>
                 <w:rStyle w:val="Hyperlink"/>
@@ -3272,7 +3272,7 @@
               <w:rPr>
                 <w:webHidden/>
               </w:rPr>
-              <w:instrText xml:space="preserve"> PAGEREF _Toc92910248 \h </w:instrText>
+              <w:instrText xml:space="preserve"> PAGEREF _Toc92963455 \h </w:instrText>
             </w:r>
             <w:r>
               <w:rPr>
@@ -3312,7 +3312,7 @@
               <w:lang w:bidi="bo-CN"/>
             </w:rPr>
           </w:pPr>
-          <w:hyperlink w:anchor="_Toc92910249" w:history="1">
+          <w:hyperlink w:anchor="_Toc92963456" w:history="1">
             <w:r>
               <w:rPr>
                 <w:rStyle w:val="Hyperlink"/>
@@ -3352,7 +3352,7 @@
               <w:rPr>
                 <w:webHidden/>
               </w:rPr>
-              <w:instrText xml:space="preserve"> PAGEREF _Toc92910249 \h </w:instrText>
+              <w:instrText xml:space="preserve"> PAGEREF _Toc92963456 \h </w:instrText>
             </w:r>
             <w:r>
               <w:rPr>
@@ -3392,7 +3392,7 @@
               <w:lang w:bidi="bo-CN"/>
             </w:rPr>
           </w:pPr>
-          <w:hyperlink w:anchor="_Toc92910250" w:history="1">
+          <w:hyperlink w:anchor="_Toc92963457" w:history="1">
             <w:r>
               <w:rPr>
                 <w:rStyle w:val="Hyperlink"/>
@@ -3457,7 +3457,7 @@
               <w:rPr>
                 <w:webHidden/>
               </w:rPr>
-              <w:instrText xml:space="preserve"> PAGEREF _Toc92910250 \h </w:instrText>
+              <w:instrText xml:space="preserve"> PAGEREF _Toc92963457 \h </w:instrText>
             </w:r>
             <w:r>
               <w:rPr>
@@ -3497,7 +3497,7 @@
               <w:lang w:bidi="bo-CN"/>
             </w:rPr>
           </w:pPr>
-          <w:hyperlink w:anchor="_Toc92910251" w:history="1">
+          <w:hyperlink w:anchor="_Toc92963458" w:history="1">
             <w:r>
               <w:rPr>
                 <w:rStyle w:val="Hyperlink"/>
@@ -3543,7 +3543,7 @@
               <w:rPr>
                 <w:webHidden/>
               </w:rPr>
-              <w:instrText xml:space="preserve"> PAGEREF _Toc92910251 \h </w:instrText>
+              <w:instrText xml:space="preserve"> PAGEREF _Toc92963458 \h </w:instrText>
             </w:r>
             <w:r>
               <w:rPr>
@@ -3583,7 +3583,7 @@
               <w:lang w:bidi="bo-CN"/>
             </w:rPr>
           </w:pPr>
-          <w:hyperlink w:anchor="_Toc92910252" w:history="1">
+          <w:hyperlink w:anchor="_Toc92963459" w:history="1">
             <w:r>
               <w:rPr>
                 <w:rStyle w:val="Hyperlink"/>
@@ -3629,7 +3629,7 @@
               <w:rPr>
                 <w:webHidden/>
               </w:rPr>
-              <w:instrText xml:space="preserve"> PAGEREF _Toc92910252 \h </w:instrText>
+              <w:instrText xml:space="preserve"> PAGEREF _Toc92963459 \h </w:instrText>
             </w:r>
             <w:r>
               <w:rPr>
@@ -3669,7 +3669,7 @@
               <w:lang w:bidi="bo-CN"/>
             </w:rPr>
           </w:pPr>
-          <w:hyperlink w:anchor="_Toc92910253" w:history="1">
+          <w:hyperlink w:anchor="_Toc92963460" w:history="1">
             <w:r>
               <w:rPr>
                 <w:rStyle w:val="Hyperlink"/>
@@ -3701,7 +3701,7 @@
               <w:rPr>
                 <w:webHidden/>
               </w:rPr>
-              <w:instrText xml:space="preserve"> PAGEREF _Toc92910253 \h </w:instrText>
+              <w:instrText xml:space="preserve"> PAGEREF _Toc92963460 \h </w:instrText>
             </w:r>
             <w:r>
               <w:rPr>
@@ -3741,7 +3741,7 @@
               <w:lang w:bidi="bo-CN"/>
             </w:rPr>
           </w:pPr>
-          <w:hyperlink w:anchor="_Toc92910254" w:history="1">
+          <w:hyperlink w:anchor="_Toc92963461" w:history="1">
             <w:r>
               <w:rPr>
                 <w:rStyle w:val="Hyperlink"/>
@@ -3781,7 +3781,7 @@
               <w:rPr>
                 <w:webHidden/>
               </w:rPr>
-              <w:instrText xml:space="preserve"> PAGEREF _Toc92910254 \h </w:instrText>
+              <w:instrText xml:space="preserve"> PAGEREF _Toc92963461 \h </w:instrText>
             </w:r>
             <w:r>
               <w:rPr>
@@ -3821,7 +3821,7 @@
               <w:lang w:bidi="bo-CN"/>
             </w:rPr>
           </w:pPr>
-          <w:hyperlink w:anchor="_Toc92910255" w:history="1">
+          <w:hyperlink w:anchor="_Toc92963462" w:history="1">
             <w:r>
               <w:rPr>
                 <w:rStyle w:val="Hyperlink"/>
@@ -3861,7 +3861,7 @@
               <w:rPr>
                 <w:webHidden/>
               </w:rPr>
-              <w:instrText xml:space="preserve"> PAGEREF _Toc92910255 \h </w:instrText>
+              <w:instrText xml:space="preserve"> PAGEREF _Toc92963462 \h </w:instrText>
             </w:r>
             <w:r>
               <w:rPr>
@@ -3901,7 +3901,7 @@
               <w:lang w:bidi="bo-CN"/>
             </w:rPr>
           </w:pPr>
-          <w:hyperlink w:anchor="_Toc92910256" w:history="1">
+          <w:hyperlink w:anchor="_Toc92963463" w:history="1">
             <w:r>
               <w:rPr>
                 <w:rStyle w:val="Hyperlink"/>
@@ -3953,7 +3953,7 @@
               <w:rPr>
                 <w:webHidden/>
               </w:rPr>
-              <w:instrText xml:space="preserve"> PAGEREF _Toc92910256 \h </w:instrText>
+              <w:instrText xml:space="preserve"> PAGEREF _Toc92963463 \h </w:instrText>
             </w:r>
             <w:r>
               <w:rPr>
@@ -3993,7 +3993,7 @@
               <w:lang w:bidi="bo-CN"/>
             </w:rPr>
           </w:pPr>
-          <w:hyperlink w:anchor="_Toc92910257" w:history="1">
+          <w:hyperlink w:anchor="_Toc92963464" w:history="1">
             <w:r>
               <w:rPr>
                 <w:rStyle w:val="Hyperlink"/>
@@ -4039,7 +4039,7 @@
               <w:rPr>
                 <w:webHidden/>
               </w:rPr>
-              <w:instrText xml:space="preserve"> PAGEREF _Toc92910257 \h </w:instrText>
+              <w:instrText xml:space="preserve"> PAGEREF _Toc92963464 \h </w:instrText>
             </w:r>
             <w:r>
               <w:rPr>
@@ -4079,7 +4079,7 @@
               <w:lang w:bidi="bo-CN"/>
             </w:rPr>
           </w:pPr>
-          <w:hyperlink w:anchor="_Toc92910258" w:history="1">
+          <w:hyperlink w:anchor="_Toc92963465" w:history="1">
             <w:r>
               <w:rPr>
                 <w:rStyle w:val="Hyperlink"/>
@@ -4125,7 +4125,7 @@
               <w:rPr>
                 <w:webHidden/>
               </w:rPr>
-              <w:instrText xml:space="preserve"> PAGEREF _Toc92910258 \h </w:instrText>
+              <w:instrText xml:space="preserve"> PAGEREF _Toc92963465 \h </w:instrText>
             </w:r>
             <w:r>
               <w:rPr>
@@ -4165,7 +4165,7 @@
               <w:lang w:bidi="bo-CN"/>
             </w:rPr>
           </w:pPr>
-          <w:hyperlink w:anchor="_Toc92910259" w:history="1">
+          <w:hyperlink w:anchor="_Toc92963466" w:history="1">
             <w:r>
               <w:rPr>
                 <w:rStyle w:val="Hyperlink"/>
@@ -4204,7 +4204,7 @@
               <w:rPr>
                 <w:webHidden/>
               </w:rPr>
-              <w:instrText xml:space="preserve"> PAGEREF _Toc92910259 \h </w:instrText>
+              <w:instrText xml:space="preserve"> PAGEREF _Toc92963466 \h </w:instrText>
             </w:r>
             <w:r>
               <w:rPr>
@@ -4244,7 +4244,7 @@
               <w:lang w:bidi="bo-CN"/>
             </w:rPr>
           </w:pPr>
-          <w:hyperlink w:anchor="_Toc92910260" w:history="1">
+          <w:hyperlink w:anchor="_Toc92963467" w:history="1">
             <w:r>
               <w:rPr>
                 <w:rStyle w:val="Hyperlink"/>
@@ -4276,7 +4276,7 @@
               <w:rPr>
                 <w:webHidden/>
               </w:rPr>
-              <w:instrText xml:space="preserve"> PAGEREF _Toc92910260 \h </w:instrText>
+              <w:instrText xml:space="preserve"> PAGEREF _Toc92963467 \h </w:instrText>
             </w:r>
             <w:r>
               <w:rPr>
@@ -4316,7 +4316,7 @@
               <w:lang w:bidi="bo-CN"/>
             </w:rPr>
           </w:pPr>
-          <w:hyperlink w:anchor="_Toc92910261" w:history="1">
+          <w:hyperlink w:anchor="_Toc92963468" w:history="1">
             <w:r>
               <w:rPr>
                 <w:rStyle w:val="Hyperlink"/>
@@ -4355,7 +4355,7 @@
               <w:rPr>
                 <w:webHidden/>
               </w:rPr>
-              <w:instrText xml:space="preserve"> PAGEREF _Toc92910261 \h </w:instrText>
+              <w:instrText xml:space="preserve"> PAGEREF _Toc92963468 \h </w:instrText>
             </w:r>
             <w:r>
               <w:rPr>
@@ -4395,7 +4395,7 @@
               <w:lang w:bidi="bo-CN"/>
             </w:rPr>
           </w:pPr>
-          <w:hyperlink w:anchor="_Toc92910262" w:history="1">
+          <w:hyperlink w:anchor="_Toc92963469" w:history="1">
             <w:r>
               <w:rPr>
                 <w:rStyle w:val="Hyperlink"/>
@@ -4427,7 +4427,7 @@
               <w:rPr>
                 <w:webHidden/>
               </w:rPr>
-              <w:instrText xml:space="preserve"> PAGEREF _Toc92910262 \h </w:instrText>
+              <w:instrText xml:space="preserve"> PAGEREF _Toc92963469 \h </w:instrText>
             </w:r>
             <w:r>
               <w:rPr>
@@ -4467,7 +4467,7 @@
               <w:lang w:bidi="bo-CN"/>
             </w:rPr>
           </w:pPr>
-          <w:hyperlink w:anchor="_Toc92910263" w:history="1">
+          <w:hyperlink w:anchor="_Toc92963470" w:history="1">
             <w:r>
               <w:rPr>
                 <w:rStyle w:val="Hyperlink"/>
@@ -4513,7 +4513,7 @@
               <w:rPr>
                 <w:webHidden/>
               </w:rPr>
-              <w:instrText xml:space="preserve"> PAGEREF _Toc92910263 \h </w:instrText>
+              <w:instrText xml:space="preserve"> PAGEREF _Toc92963470 \h </w:instrText>
             </w:r>
             <w:r>
               <w:rPr>
@@ -4553,7 +4553,7 @@
               <w:lang w:bidi="bo-CN"/>
             </w:rPr>
           </w:pPr>
-          <w:hyperlink w:anchor="_Toc92910264" w:history="1">
+          <w:hyperlink w:anchor="_Toc92963471" w:history="1">
             <w:r>
               <w:rPr>
                 <w:rStyle w:val="Hyperlink"/>
@@ -4593,7 +4593,7 @@
               <w:rPr>
                 <w:webHidden/>
               </w:rPr>
-              <w:instrText xml:space="preserve"> PAGEREF _Toc92910264 \h </w:instrText>
+              <w:instrText xml:space="preserve"> PAGEREF _Toc92963471 \h </w:instrText>
             </w:r>
             <w:r>
               <w:rPr>
@@ -4633,7 +4633,7 @@
               <w:lang w:bidi="bo-CN"/>
             </w:rPr>
           </w:pPr>
-          <w:hyperlink w:anchor="_Toc92910265" w:history="1">
+          <w:hyperlink w:anchor="_Toc92963472" w:history="1">
             <w:r>
               <w:rPr>
                 <w:rStyle w:val="Hyperlink"/>
@@ -4685,7 +4685,7 @@
               <w:rPr>
                 <w:webHidden/>
               </w:rPr>
-              <w:instrText xml:space="preserve"> PAGEREF _Toc92910265 \h </w:instrText>
+              <w:instrText xml:space="preserve"> PAGEREF _Toc92963472 \h </w:instrText>
             </w:r>
             <w:r>
               <w:rPr>
@@ -4725,7 +4725,7 @@
               <w:lang w:bidi="bo-CN"/>
             </w:rPr>
           </w:pPr>
-          <w:hyperlink w:anchor="_Toc92910266" w:history="1">
+          <w:hyperlink w:anchor="_Toc92963473" w:history="1">
             <w:r>
               <w:rPr>
                 <w:rStyle w:val="Hyperlink"/>
@@ -4784,7 +4784,7 @@
               <w:rPr>
                 <w:webHidden/>
               </w:rPr>
-              <w:instrText xml:space="preserve"> PAGEREF _Toc92910266 \h </w:instrText>
+              <w:instrText xml:space="preserve"> PAGEREF _Toc92963473 \h </w:instrText>
             </w:r>
             <w:r>
               <w:rPr>
@@ -4824,7 +4824,7 @@
               <w:lang w:bidi="bo-CN"/>
             </w:rPr>
           </w:pPr>
-          <w:hyperlink w:anchor="_Toc92910267" w:history="1">
+          <w:hyperlink w:anchor="_Toc92963474" w:history="1">
             <w:r>
               <w:rPr>
                 <w:rStyle w:val="Hyperlink"/>
@@ -4883,7 +4883,7 @@
               <w:rPr>
                 <w:webHidden/>
               </w:rPr>
-              <w:instrText xml:space="preserve"> PAGEREF _Toc92910267 \h </w:instrText>
+              <w:instrText xml:space="preserve"> PAGEREF _Toc92963474 \h </w:instrText>
             </w:r>
             <w:r>
               <w:rPr>
@@ -4923,7 +4923,7 @@
               <w:lang w:bidi="bo-CN"/>
             </w:rPr>
           </w:pPr>
-          <w:hyperlink w:anchor="_Toc92910268" w:history="1">
+          <w:hyperlink w:anchor="_Toc92963475" w:history="1">
             <w:r>
               <w:rPr>
                 <w:rStyle w:val="Hyperlink"/>
@@ -4962,7 +4962,7 @@
               <w:rPr>
                 <w:webHidden/>
               </w:rPr>
-              <w:instrText xml:space="preserve"> PAGEREF _Toc92910268 \h </w:instrText>
+              <w:instrText xml:space="preserve"> PAGEREF _Toc92963475 \h </w:instrText>
             </w:r>
             <w:r>
               <w:rPr>
@@ -5002,7 +5002,7 @@
               <w:lang w:bidi="bo-CN"/>
             </w:rPr>
           </w:pPr>
-          <w:hyperlink w:anchor="_Toc92910269" w:history="1">
+          <w:hyperlink w:anchor="_Toc92963476" w:history="1">
             <w:r>
               <w:rPr>
                 <w:rStyle w:val="Hyperlink"/>
@@ -5034,7 +5034,7 @@
               <w:rPr>
                 <w:webHidden/>
               </w:rPr>
-              <w:instrText xml:space="preserve"> PAGEREF _Toc92910269 \h </w:instrText>
+              <w:instrText xml:space="preserve"> PAGEREF _Toc92963476 \h </w:instrText>
             </w:r>
             <w:r>
               <w:rPr>
@@ -5074,7 +5074,7 @@
               <w:lang w:bidi="bo-CN"/>
             </w:rPr>
           </w:pPr>
-          <w:hyperlink w:anchor="_Toc92910270" w:history="1">
+          <w:hyperlink w:anchor="_Toc92963477" w:history="1">
             <w:r>
               <w:rPr>
                 <w:rStyle w:val="Hyperlink"/>
@@ -5106,7 +5106,7 @@
               <w:rPr>
                 <w:webHidden/>
               </w:rPr>
-              <w:instrText xml:space="preserve"> PAGEREF _Toc92910270 \h </w:instrText>
+              <w:instrText xml:space="preserve"> PAGEREF _Toc92963477 \h </w:instrText>
             </w:r>
             <w:r>
               <w:rPr>
@@ -5146,7 +5146,7 @@
               <w:lang w:bidi="bo-CN"/>
             </w:rPr>
           </w:pPr>
-          <w:hyperlink w:anchor="_Toc92910271" w:history="1">
+          <w:hyperlink w:anchor="_Toc92963478" w:history="1">
             <w:r>
               <w:rPr>
                 <w:rStyle w:val="Hyperlink"/>
@@ -5192,7 +5192,7 @@
               <w:rPr>
                 <w:webHidden/>
               </w:rPr>
-              <w:instrText xml:space="preserve"> PAGEREF _Toc92910271 \h </w:instrText>
+              <w:instrText xml:space="preserve"> PAGEREF _Toc92963478 \h </w:instrText>
             </w:r>
             <w:r>
               <w:rPr>
@@ -5235,7 +5235,7 @@
               <w:lang w:bidi="bo-CN"/>
             </w:rPr>
           </w:pPr>
-          <w:hyperlink w:anchor="_Toc92910272" w:history="1">
+          <w:hyperlink w:anchor="_Toc92963479" w:history="1">
             <w:r>
               <w:rPr>
                 <w:rStyle w:val="Hyperlink"/>
@@ -5279,7 +5279,7 @@
                 <w:noProof/>
                 <w:webHidden/>
               </w:rPr>
-              <w:instrText xml:space="preserve"> PAGEREF _Toc92910272 \h </w:instrText>
+              <w:instrText xml:space="preserve"> PAGEREF _Toc92963479 \h </w:instrText>
             </w:r>
             <w:r>
               <w:rPr>
@@ -5323,7 +5323,7 @@
               <w:lang w:bidi="bo-CN"/>
             </w:rPr>
           </w:pPr>
-          <w:hyperlink w:anchor="_Toc92910273" w:history="1">
+          <w:hyperlink w:anchor="_Toc92963480" w:history="1">
             <w:r>
               <w:rPr>
                 <w:rStyle w:val="Hyperlink"/>
@@ -5375,7 +5375,7 @@
               <w:rPr>
                 <w:webHidden/>
               </w:rPr>
-              <w:instrText xml:space="preserve"> PAGEREF _Toc92910273 \h </w:instrText>
+              <w:instrText xml:space="preserve"> PAGEREF _Toc92963480 \h </w:instrText>
             </w:r>
             <w:r>
               <w:rPr>
@@ -5415,7 +5415,7 @@
               <w:lang w:bidi="bo-CN"/>
             </w:rPr>
           </w:pPr>
-          <w:hyperlink w:anchor="_Toc92910274" w:history="1">
+          <w:hyperlink w:anchor="_Toc92963481" w:history="1">
             <w:r>
               <w:rPr>
                 <w:rStyle w:val="Hyperlink"/>
@@ -5460,7 +5460,7 @@
               <w:rPr>
                 <w:webHidden/>
               </w:rPr>
-              <w:instrText xml:space="preserve"> PAGEREF _Toc92910274 \h </w:instrText>
+              <w:instrText xml:space="preserve"> PAGEREF _Toc92963481 \h </w:instrText>
             </w:r>
             <w:r>
               <w:rPr>
@@ -5500,7 +5500,7 @@
               <w:lang w:bidi="bo-CN"/>
             </w:rPr>
           </w:pPr>
-          <w:hyperlink w:anchor="_Toc92910275" w:history="1">
+          <w:hyperlink w:anchor="_Toc92963482" w:history="1">
             <w:r>
               <w:rPr>
                 <w:rStyle w:val="Hyperlink"/>
@@ -5539,7 +5539,7 @@
               <w:rPr>
                 <w:webHidden/>
               </w:rPr>
-              <w:instrText xml:space="preserve"> PAGEREF _Toc92910275 \h </w:instrText>
+              <w:instrText xml:space="preserve"> PAGEREF _Toc92963482 \h </w:instrText>
             </w:r>
             <w:r>
               <w:rPr>
@@ -5582,7 +5582,7 @@
               <w:lang w:bidi="bo-CN"/>
             </w:rPr>
           </w:pPr>
-          <w:hyperlink w:anchor="_Toc92910276" w:history="1">
+          <w:hyperlink w:anchor="_Toc92963483" w:history="1">
             <w:r>
               <w:rPr>
                 <w:rStyle w:val="Hyperlink"/>
@@ -5626,7 +5626,7 @@
                 <w:noProof/>
                 <w:webHidden/>
               </w:rPr>
-              <w:instrText xml:space="preserve"> PAGEREF _Toc92910276 \h </w:instrText>
+              <w:instrText xml:space="preserve"> PAGEREF _Toc92963483 \h </w:instrText>
             </w:r>
             <w:r>
               <w:rPr>
@@ -5673,7 +5673,7 @@
               <w:lang w:bidi="bo-CN"/>
             </w:rPr>
           </w:pPr>
-          <w:hyperlink w:anchor="_Toc92910277" w:history="1">
+          <w:hyperlink w:anchor="_Toc92963484" w:history="1">
             <w:r>
               <w:rPr>
                 <w:rStyle w:val="Hyperlink"/>
@@ -5717,7 +5717,7 @@
                 <w:noProof/>
                 <w:webHidden/>
               </w:rPr>
-              <w:instrText xml:space="preserve"> PAGEREF _Toc92910277 \h </w:instrText>
+              <w:instrText xml:space="preserve"> PAGEREF _Toc92963484 \h </w:instrText>
             </w:r>
             <w:r>
               <w:rPr>
@@ -5761,7 +5761,7 @@
               <w:lang w:bidi="bo-CN"/>
             </w:rPr>
           </w:pPr>
-          <w:hyperlink w:anchor="_Toc92910278" w:history="1">
+          <w:hyperlink w:anchor="_Toc92963485" w:history="1">
             <w:r>
               <w:rPr>
                 <w:rStyle w:val="Hyperlink"/>
@@ -5813,7 +5813,7 @@
               <w:rPr>
                 <w:webHidden/>
               </w:rPr>
-              <w:instrText xml:space="preserve"> PAGEREF _Toc92910278 \h </w:instrText>
+              <w:instrText xml:space="preserve"> PAGEREF _Toc92963485 \h </w:instrText>
             </w:r>
             <w:r>
               <w:rPr>
@@ -5856,7 +5856,7 @@
               <w:lang w:bidi="bo-CN"/>
             </w:rPr>
           </w:pPr>
-          <w:hyperlink w:anchor="_Toc92910279" w:history="1">
+          <w:hyperlink w:anchor="_Toc92963486" w:history="1">
             <w:r>
               <w:rPr>
                 <w:rStyle w:val="Hyperlink"/>
@@ -5900,7 +5900,7 @@
                 <w:noProof/>
                 <w:webHidden/>
               </w:rPr>
-              <w:instrText xml:space="preserve"> PAGEREF _Toc92910279 \h </w:instrText>
+              <w:instrText xml:space="preserve"> PAGEREF _Toc92963486 \h </w:instrText>
             </w:r>
             <w:r>
               <w:rPr>
@@ -5977,7 +5977,7 @@
         <w:pStyle w:val="Heading1"/>
       </w:pPr>
       <w:bookmarkStart w:id="10" w:name="_Toc466755571"/>
-      <w:bookmarkStart w:id="11" w:name="_Toc92910226"/>
+      <w:bookmarkStart w:id="11" w:name="_Toc92963433"/>
       <w:bookmarkEnd w:id="9"/>
       <w:bookmarkEnd w:id="8"/>
       <w:bookmarkEnd w:id="7"/>
@@ -6004,7 +6004,7 @@
           <w:lang w:eastAsia="zh-CN"/>
         </w:rPr>
       </w:pPr>
-      <w:bookmarkStart w:id="12" w:name="_Toc92910227"/>
+      <w:bookmarkStart w:id="12" w:name="_Toc92963434"/>
       <w:r>
         <w:rPr>
           <w:rFonts w:hint="eastAsia"/>
@@ -6261,7 +6261,7 @@
           <w:lang w:eastAsia="zh-CN"/>
         </w:rPr>
       </w:pPr>
-      <w:bookmarkStart w:id="13" w:name="_Toc92910228"/>
+      <w:bookmarkStart w:id="13" w:name="_Toc92963435"/>
       <w:r>
         <w:rPr>
           <w:rFonts w:hint="eastAsia"/>
@@ -6358,7 +6358,7 @@
       <w:pPr>
         <w:pStyle w:val="Heading2"/>
       </w:pPr>
-      <w:bookmarkStart w:id="14" w:name="_Toc92910229"/>
+      <w:bookmarkStart w:id="14" w:name="_Toc92963436"/>
       <w:r>
         <w:rPr>
           <w:rFonts w:hint="eastAsia"/>
@@ -6473,7 +6473,7 @@
       <w:pPr>
         <w:pStyle w:val="Heading2"/>
       </w:pPr>
-      <w:bookmarkStart w:id="15" w:name="_Toc92910230"/>
+      <w:bookmarkStart w:id="15" w:name="_Toc92963437"/>
       <w:r>
         <w:rPr>
           <w:rFonts w:hint="eastAsia"/>
@@ -6488,7 +6488,7 @@
       <w:pPr>
         <w:pStyle w:val="Heading3"/>
       </w:pPr>
-      <w:bookmarkStart w:id="16" w:name="_Toc92910231"/>
+      <w:bookmarkStart w:id="16" w:name="_Toc92963438"/>
       <w:r>
         <w:rPr>
           <w:rFonts w:hint="eastAsia"/>
@@ -6743,7 +6743,7 @@
       <w:pPr>
         <w:pStyle w:val="Heading3"/>
       </w:pPr>
-      <w:bookmarkStart w:id="17" w:name="_Toc92910232"/>
+      <w:bookmarkStart w:id="17" w:name="_Toc92963439"/>
       <w:r>
         <w:rPr>
           <w:rFonts w:hint="eastAsia"/>
@@ -7005,7 +7005,7 @@
       <w:pPr>
         <w:pStyle w:val="Heading3"/>
       </w:pPr>
-      <w:bookmarkStart w:id="18" w:name="_Toc92910233"/>
+      <w:bookmarkStart w:id="18" w:name="_Toc92963440"/>
       <w:r>
         <w:rPr>
           <w:rFonts w:hint="eastAsia"/>
@@ -7208,7 +7208,7 @@
       <w:pPr>
         <w:pStyle w:val="Heading3"/>
       </w:pPr>
-      <w:bookmarkStart w:id="19" w:name="_Toc92910234"/>
+      <w:bookmarkStart w:id="19" w:name="_Toc92963441"/>
       <w:r>
         <w:rPr>
           <w:rFonts w:hint="eastAsia"/>
@@ -7445,7 +7445,7 @@
       <w:pPr>
         <w:pStyle w:val="Heading3"/>
       </w:pPr>
-      <w:bookmarkStart w:id="20" w:name="_Toc92910235"/>
+      <w:bookmarkStart w:id="20" w:name="_Toc92963442"/>
       <w:r>
         <w:rPr>
           <w:rFonts w:hint="eastAsia"/>
@@ -7814,7 +7814,7 @@
       <w:pPr>
         <w:pStyle w:val="Heading2"/>
       </w:pPr>
-      <w:bookmarkStart w:id="21" w:name="_Toc92910236"/>
+      <w:bookmarkStart w:id="21" w:name="_Toc92963443"/>
       <w:r>
         <w:rPr>
           <w:rFonts w:hint="eastAsia"/>
@@ -8022,7 +8022,7 @@
       <w:pPr>
         <w:pStyle w:val="Heading1"/>
       </w:pPr>
-      <w:bookmarkStart w:id="22" w:name="_Toc92910237"/>
+      <w:bookmarkStart w:id="22" w:name="_Toc92963444"/>
       <w:r>
         <w:rPr>
           <w:rFonts w:hint="eastAsia"/>
@@ -8175,7 +8175,7 @@
           <w:lang w:eastAsia="zh-CN"/>
         </w:rPr>
       </w:pPr>
-      <w:bookmarkStart w:id="23" w:name="_Toc92910238"/>
+      <w:bookmarkStart w:id="23" w:name="_Toc92963445"/>
       <w:r>
         <w:rPr>
           <w:rFonts w:hint="eastAsia"/>
@@ -8869,7 +8869,7 @@
       <w:pPr>
         <w:pStyle w:val="Heading2"/>
       </w:pPr>
-      <w:bookmarkStart w:id="24" w:name="_Toc92910239"/>
+      <w:bookmarkStart w:id="24" w:name="_Toc92963446"/>
       <w:r>
         <w:rPr>
           <w:rFonts w:hint="eastAsia"/>
@@ -10931,7 +10931,7 @@
           <w:lang w:eastAsia="zh-CN"/>
         </w:rPr>
       </w:pPr>
-      <w:bookmarkStart w:id="25" w:name="_Toc92910240"/>
+      <w:bookmarkStart w:id="25" w:name="_Toc92963447"/>
       <w:r>
         <w:rPr>
           <w:rFonts w:hint="eastAsia"/>
@@ -13179,7 +13179,7 @@
       <w:pPr>
         <w:pStyle w:val="Heading1"/>
       </w:pPr>
-      <w:bookmarkStart w:id="26" w:name="_Toc92910241"/>
+      <w:bookmarkStart w:id="26" w:name="_Toc92963448"/>
       <w:bookmarkEnd w:id="10"/>
       <w:r>
         <w:rPr>
@@ -13641,7 +13641,7 @@
           <w:lang w:eastAsia="zh-CN"/>
         </w:rPr>
       </w:pPr>
-      <w:bookmarkStart w:id="27" w:name="_Toc92910242"/>
+      <w:bookmarkStart w:id="27" w:name="_Toc92963449"/>
       <w:r>
         <w:rPr>
           <w:rFonts w:hint="eastAsia"/>
@@ -13705,7 +13705,7 @@
       <w:pPr>
         <w:pStyle w:val="Heading3"/>
       </w:pPr>
-      <w:bookmarkStart w:id="28" w:name="_Toc92910243"/>
+      <w:bookmarkStart w:id="28" w:name="_Toc92963450"/>
       <w:r>
         <w:rPr>
           <w:rFonts w:hint="eastAsia"/>
@@ -14130,7 +14130,7 @@
       <w:pPr>
         <w:pStyle w:val="Heading3"/>
       </w:pPr>
-      <w:bookmarkStart w:id="29" w:name="_Toc92910244"/>
+      <w:bookmarkStart w:id="29" w:name="_Toc92963451"/>
       <w:r>
         <w:rPr>
           <w:rFonts w:hint="eastAsia"/>
@@ -14808,7 +14808,7 @@
           <w:lang w:eastAsia="zh-CN"/>
         </w:rPr>
       </w:pPr>
-      <w:bookmarkStart w:id="30" w:name="_Toc92910245"/>
+      <w:bookmarkStart w:id="30" w:name="_Toc92963452"/>
       <w:r>
         <w:rPr>
           <w:rFonts w:hint="eastAsia"/>
@@ -14919,7 +14919,7 @@
       <w:pPr>
         <w:pStyle w:val="Heading3"/>
       </w:pPr>
-      <w:bookmarkStart w:id="31" w:name="_Toc92910246"/>
+      <w:bookmarkStart w:id="31" w:name="_Toc92963453"/>
       <w:r>
         <w:rPr>
           <w:rFonts w:hint="eastAsia"/>
@@ -15095,7 +15095,7 @@
       <w:pPr>
         <w:pStyle w:val="Heading3"/>
       </w:pPr>
-      <w:bookmarkStart w:id="32" w:name="_Toc92910247"/>
+      <w:bookmarkStart w:id="32" w:name="_Toc92963454"/>
       <w:r>
         <w:t>通用编译指南</w:t>
       </w:r>
@@ -15181,7 +15181,7 @@
       <w:pPr>
         <w:pStyle w:val="Heading3"/>
       </w:pPr>
-      <w:bookmarkStart w:id="33" w:name="_Toc92910248"/>
+      <w:bookmarkStart w:id="33" w:name="_Toc92963455"/>
       <w:r>
         <w:rPr>
           <w:rFonts w:hint="eastAsia"/>
@@ -15377,7 +15377,7 @@
       <w:pPr>
         <w:pStyle w:val="Heading3"/>
       </w:pPr>
-      <w:bookmarkStart w:id="34" w:name="_Toc92910249"/>
+      <w:bookmarkStart w:id="34" w:name="_Toc92963456"/>
       <w:r>
         <w:rPr>
           <w:rFonts w:hint="eastAsia"/>
@@ -15404,7 +15404,7 @@
       <w:pPr>
         <w:pStyle w:val="Heading2"/>
       </w:pPr>
-      <w:bookmarkStart w:id="35" w:name="_Toc92910250"/>
+      <w:bookmarkStart w:id="35" w:name="_Toc92963457"/>
       <w:r>
         <w:t>在</w:t>
       </w:r>
@@ -15571,7 +15571,7 @@
       <w:pPr>
         <w:pStyle w:val="Heading3"/>
       </w:pPr>
-      <w:bookmarkStart w:id="36" w:name="_Toc92910251"/>
+      <w:bookmarkStart w:id="36" w:name="_Toc92963458"/>
       <w:r>
         <w:rPr>
           <w:rFonts w:hint="eastAsia"/>
@@ -15775,7 +15775,7 @@
       <w:pPr>
         <w:pStyle w:val="Heading3"/>
       </w:pPr>
-      <w:bookmarkStart w:id="37" w:name="_Toc92910252"/>
+      <w:bookmarkStart w:id="37" w:name="_Toc92963459"/>
       <w:r>
         <w:rPr>
           <w:rFonts w:hint="eastAsia"/>
@@ -16345,7 +16345,7 @@
       <w:pPr>
         <w:pStyle w:val="Heading3"/>
       </w:pPr>
-      <w:bookmarkStart w:id="38" w:name="_Toc92910253"/>
+      <w:bookmarkStart w:id="38" w:name="_Toc92963460"/>
       <w:r>
         <w:rPr>
           <w:rFonts w:hint="eastAsia"/>
@@ -16462,7 +16462,7 @@
       <w:pPr>
         <w:pStyle w:val="Heading3"/>
       </w:pPr>
-      <w:bookmarkStart w:id="39" w:name="_Toc92910254"/>
+      <w:bookmarkStart w:id="39" w:name="_Toc92963461"/>
       <w:r>
         <w:rPr>
           <w:rFonts w:hint="eastAsia"/>
@@ -16550,7 +16550,7 @@
       <w:pPr>
         <w:pStyle w:val="Heading3"/>
       </w:pPr>
-      <w:bookmarkStart w:id="40" w:name="_Toc92910255"/>
+      <w:bookmarkStart w:id="40" w:name="_Toc92963462"/>
       <w:r>
         <w:rPr>
           <w:rFonts w:hint="eastAsia"/>
@@ -16589,7 +16589,7 @@
       <w:pPr>
         <w:pStyle w:val="Heading2"/>
       </w:pPr>
-      <w:bookmarkStart w:id="41" w:name="_Toc92910256"/>
+      <w:bookmarkStart w:id="41" w:name="_Toc92963463"/>
       <w:r>
         <w:t>配置</w:t>
       </w:r>
@@ -16776,7 +16776,7 @@
       <w:pPr>
         <w:pStyle w:val="Heading3"/>
       </w:pPr>
-      <w:bookmarkStart w:id="42" w:name="_Toc92910257"/>
+      <w:bookmarkStart w:id="42" w:name="_Toc92963464"/>
       <w:r>
         <w:rPr>
           <w:rFonts w:hint="eastAsia"/>
@@ -16840,7 +16840,7 @@
       <w:pPr>
         <w:pStyle w:val="Heading3"/>
       </w:pPr>
-      <w:bookmarkStart w:id="43" w:name="_Toc92910258"/>
+      <w:bookmarkStart w:id="43" w:name="_Toc92963465"/>
       <w:r>
         <w:rPr>
           <w:rFonts w:hint="eastAsia"/>
@@ -16996,7 +16996,7 @@
       <w:pPr>
         <w:pStyle w:val="Heading2"/>
       </w:pPr>
-      <w:bookmarkStart w:id="44" w:name="_Toc92910259"/>
+      <w:bookmarkStart w:id="44" w:name="_Toc92963466"/>
       <w:r>
         <w:t>编译并安装内核</w:t>
       </w:r>
@@ -17092,7 +17092,7 @@
       <w:pPr>
         <w:pStyle w:val="Heading3"/>
       </w:pPr>
-      <w:bookmarkStart w:id="45" w:name="_Toc92910260"/>
+      <w:bookmarkStart w:id="45" w:name="_Toc92963467"/>
       <w:r>
         <w:t>make menuconfig</w:t>
       </w:r>
@@ -17706,7 +17706,7 @@
       <w:pPr>
         <w:pStyle w:val="Heading3"/>
       </w:pPr>
-      <w:bookmarkStart w:id="46" w:name="_Toc92910261"/>
+      <w:bookmarkStart w:id="46" w:name="_Toc92963468"/>
       <w:r>
         <w:t>.config</w:t>
       </w:r>
@@ -17912,7 +17912,7 @@
       <w:pPr>
         <w:pStyle w:val="Heading3"/>
       </w:pPr>
-      <w:bookmarkStart w:id="47" w:name="_Toc92910262"/>
+      <w:bookmarkStart w:id="47" w:name="_Toc92963469"/>
       <w:r>
         <w:t>Finding out which kernel target to build</w:t>
       </w:r>
@@ -17978,7 +17978,7 @@
       <w:pPr>
         <w:pStyle w:val="Heading3"/>
       </w:pPr>
-      <w:bookmarkStart w:id="48" w:name="_Toc92910263"/>
+      <w:bookmarkStart w:id="48" w:name="_Toc92963470"/>
       <w:r>
         <w:rPr>
           <w:rFonts w:hint="eastAsia"/>
@@ -18071,7 +18071,7 @@
       <w:pPr>
         <w:pStyle w:val="Heading3"/>
       </w:pPr>
-      <w:bookmarkStart w:id="49" w:name="_Toc92910264"/>
+      <w:bookmarkStart w:id="49" w:name="_Toc92963471"/>
       <w:r>
         <w:rPr>
           <w:rFonts w:hint="eastAsia"/>
@@ -18120,7 +18120,7 @@
           <w:lang w:eastAsia="zh-CN"/>
         </w:rPr>
       </w:pPr>
-      <w:bookmarkStart w:id="50" w:name="_Toc92910265"/>
+      <w:bookmarkStart w:id="50" w:name="_Toc92963472"/>
       <w:r>
         <w:rPr>
           <w:lang w:eastAsia="zh-CN"/>
@@ -18341,7 +18341,7 @@
       <w:pPr>
         <w:pStyle w:val="Heading3"/>
       </w:pPr>
-      <w:bookmarkStart w:id="51" w:name="_Toc92910266"/>
+      <w:bookmarkStart w:id="51" w:name="_Toc92963473"/>
       <w:r>
         <w:rPr>
           <w:rFonts w:hint="eastAsia"/>
@@ -18593,7 +18593,7 @@
       <w:pPr>
         <w:pStyle w:val="Heading3"/>
       </w:pPr>
-      <w:bookmarkStart w:id="52" w:name="_Toc92910267"/>
+      <w:bookmarkStart w:id="52" w:name="_Toc92963474"/>
       <w:r>
         <w:rPr>
           <w:rFonts w:hint="eastAsia"/>
@@ -19130,7 +19130,7 @@
       <w:pPr>
         <w:pStyle w:val="Heading2"/>
       </w:pPr>
-      <w:bookmarkStart w:id="53" w:name="_Toc92910268"/>
+      <w:bookmarkStart w:id="53" w:name="_Toc92963475"/>
       <w:r>
         <w:rPr>
           <w:rFonts w:hint="eastAsia"/>
@@ -19181,7 +19181,7 @@
       <w:pPr>
         <w:pStyle w:val="Heading3"/>
       </w:pPr>
-      <w:bookmarkStart w:id="54" w:name="_Toc92910269"/>
+      <w:bookmarkStart w:id="54" w:name="_Toc92963476"/>
       <w:r>
         <w:t>Who's who</w:t>
       </w:r>
@@ -19277,7 +19277,7 @@
       <w:pPr>
         <w:pStyle w:val="Heading3"/>
       </w:pPr>
-      <w:bookmarkStart w:id="55" w:name="_Toc92910270"/>
+      <w:bookmarkStart w:id="55" w:name="_Toc92963477"/>
       <w:r>
         <w:t>How to get in</w:t>
       </w:r>
@@ -19528,7 +19528,7 @@
       <w:pPr>
         <w:pStyle w:val="Heading3"/>
       </w:pPr>
-      <w:bookmarkStart w:id="56" w:name="_Toc92910271"/>
+      <w:bookmarkStart w:id="56" w:name="_Toc92963478"/>
       <w:r>
         <w:rPr>
           <w:rFonts w:hint="eastAsia"/>
@@ -19639,7 +19639,7 @@
       <w:pPr>
         <w:pStyle w:val="Heading1"/>
       </w:pPr>
-      <w:bookmarkStart w:id="57" w:name="_Toc92910272"/>
+      <w:bookmarkStart w:id="57" w:name="_Toc92963479"/>
       <w:r>
         <w:rPr>
           <w:rFonts w:hint="eastAsia"/>
@@ -19760,7 +19760,31 @@
         <w:rPr>
           <w:rFonts w:hint="eastAsia"/>
         </w:rPr>
-        <w:t>请大家通过我们的视频学习</w:t>
+        <w:t>请大家通过我们</w:t>
+      </w:r>
+      <w:r>
+        <w:rPr>
+          <w:rFonts w:hint="eastAsia"/>
+        </w:rPr>
+        <w:t>提供</w:t>
+      </w:r>
+      <w:r>
+        <w:rPr>
+          <w:rFonts w:hint="eastAsia"/>
+        </w:rPr>
+        <w:t>的视频</w:t>
+      </w:r>
+      <w:r>
+        <w:rPr>
+          <w:rStyle w:val="FootnoteReference"/>
+        </w:rPr>
+        <w:footnoteReference w:id="1"/>
+      </w:r>
+      <w:r>
+        <w:rPr>
+          <w:rFonts w:hint="eastAsia"/>
+        </w:rPr>
+        <w:t>学习</w:t>
       </w:r>
       <w:r>
         <w:rPr>
@@ -19775,7 +19799,19 @@
         <w:rPr>
           <w:rFonts w:hint="eastAsia"/>
         </w:rPr>
-        <w:t>的提交，此处仅根据视频内容做一总结。</w:t>
+        <w:t>的提交，此处仅根据</w:t>
+      </w:r>
+      <w:r>
+        <w:rPr>
+          <w:rFonts w:hint="eastAsia"/>
+        </w:rPr>
+        <w:t>其</w:t>
+      </w:r>
+      <w:r>
+        <w:rPr>
+          <w:rFonts w:hint="eastAsia"/>
+        </w:rPr>
+        <w:t>内容做一总结。</w:t>
       </w:r>
     </w:p>
     <w:p>
@@ -19785,7 +19821,7 @@
           <w:lang w:eastAsia="zh-CN"/>
         </w:rPr>
       </w:pPr>
-      <w:bookmarkStart w:id="58" w:name="_Toc92910273"/>
+      <w:bookmarkStart w:id="58" w:name="_Toc92963480"/>
       <w:r>
         <w:rPr>
           <w:rFonts w:hint="eastAsia"/>
@@ -20346,7 +20382,6 @@
         <w:rPr>
           <w:noProof/>
         </w:rPr>
-        <w:lastRenderedPageBreak/>
         <w:drawing>
           <wp:inline distT="0" distB="0" distL="0" distR="0" wp14:anchorId="4B37F058" wp14:editId="638EAF96">
             <wp:extent cx="4090987" cy="2236944"/>
@@ -20814,6 +20849,7 @@
         <w:rPr>
           <w:rFonts w:hint="eastAsia"/>
         </w:rPr>
+        <w:lastRenderedPageBreak/>
         <w:t>创建自己文件夹</w:t>
       </w:r>
     </w:p>
@@ -20837,7 +20873,6 @@
         <w:pStyle w:val="2"/>
       </w:pPr>
       <w:r>
-        <w:lastRenderedPageBreak/>
         <w:t xml:space="preserve">cd </w:t>
       </w:r>
       <w:r>
@@ -21247,7 +21282,7 @@
       <w:pPr>
         <w:pStyle w:val="Heading2"/>
       </w:pPr>
-      <w:bookmarkStart w:id="59" w:name="_Toc92910274"/>
+      <w:bookmarkStart w:id="59" w:name="_Toc92963481"/>
       <w:r>
         <w:rPr>
           <w:rFonts w:hint="eastAsia"/>
@@ -22184,7 +22219,7 @@
       <w:pPr>
         <w:pStyle w:val="Heading2"/>
       </w:pPr>
-      <w:bookmarkStart w:id="60" w:name="_Toc92910275"/>
+      <w:bookmarkStart w:id="60" w:name="_Toc92963482"/>
       <w:r>
         <w:rPr>
           <w:rFonts w:hint="eastAsia"/>
@@ -22277,7 +22312,7 @@
       <w:pPr>
         <w:pStyle w:val="Heading1"/>
       </w:pPr>
-      <w:bookmarkStart w:id="61" w:name="_Toc92910276"/>
+      <w:bookmarkStart w:id="61" w:name="_Toc92963483"/>
       <w:r>
         <w:rPr>
           <w:rFonts w:hint="eastAsia"/>
@@ -22769,7 +22804,7 @@
       <w:pPr>
         <w:pStyle w:val="Heading1"/>
       </w:pPr>
-      <w:bookmarkStart w:id="62" w:name="_Toc92910277"/>
+      <w:bookmarkStart w:id="62" w:name="_Toc92963484"/>
       <w:r>
         <w:rPr>
           <w:rFonts w:hint="eastAsia"/>
@@ -22786,7 +22821,7 @@
           <w:lang w:eastAsia="zh-CN"/>
         </w:rPr>
       </w:pPr>
-      <w:bookmarkStart w:id="63" w:name="_Toc92910278"/>
+      <w:bookmarkStart w:id="63" w:name="_Toc92963485"/>
       <w:r>
         <w:rPr>
           <w:rFonts w:hint="eastAsia"/>
@@ -23445,7 +23480,7 @@
       <w:pPr>
         <w:pStyle w:val="Heading1"/>
       </w:pPr>
-      <w:bookmarkStart w:id="64" w:name="_Toc92910279"/>
+      <w:bookmarkStart w:id="64" w:name="_Toc92963486"/>
       <w:r>
         <w:rPr>
           <w:rFonts w:hint="eastAsia"/>
@@ -23989,6 +24024,31 @@
       </w:pPr>
       <w:r>
         <w:continuationSeparator/>
+      </w:r>
+    </w:p>
+  </w:footnote>
+  <w:footnote w:id="1">
+    <w:p>
+      <w:pPr>
+        <w:pStyle w:val="FootnoteText"/>
+      </w:pPr>
+      <w:r>
+        <w:rPr>
+          <w:rStyle w:val="FootnoteReference"/>
+        </w:rPr>
+        <w:footnoteRef/>
+      </w:r>
+      <w:r>
+        <w:t xml:space="preserve"> </w:t>
+      </w:r>
+      <w:r>
+        <w:rPr>
+          <w:rFonts w:hint="eastAsia"/>
+        </w:rPr>
+        <w:t>目前的方式是，访问网址</w:t>
+      </w:r>
+      <w:r>
+        <w:t xml:space="preserve"> https://edu.huaweicloud.com/activity/colleges-teachers.html，查看《操作系统》&amp;《Linux 技术》课程，在“openEuler 开源社区”栏目中找到该视频进行观看。</w:t>
       </w:r>
     </w:p>
   </w:footnote>
@@ -34713,22 +34773,22 @@
 </file>
 
 <file path=customXml/item1.xml><?xml version="1.0" encoding="utf-8"?>
+<p:properties xmlns:p="http://schemas.microsoft.com/office/2006/metadata/properties" xmlns:xsi="http://www.w3.org/2001/XMLSchema-instance" xmlns:pc="http://schemas.microsoft.com/office/infopath/2007/PartnerControls">
+  <documentManagement/>
+</p:properties>
+</file>
+
+<file path=customXml/item2.xml><?xml version="1.0" encoding="utf-8"?>
+<b:Sources xmlns:b="http://schemas.openxmlformats.org/officeDocument/2006/bibliography" xmlns="http://schemas.openxmlformats.org/officeDocument/2006/bibliography" SelectedStyle="\APA.XSL" StyleName="APA"/>
+</file>
+
+<file path=customXml/item3.xml><?xml version="1.0" encoding="utf-8"?>
 <?mso-contentType ?>
 <FormTemplates xmlns="http://schemas.microsoft.com/sharepoint/v3/contenttype/forms">
   <Display>DocumentLibraryForm</Display>
   <Edit>DocumentLibraryForm</Edit>
   <New>DocumentLibraryForm</New>
 </FormTemplates>
-</file>
-
-<file path=customXml/item2.xml><?xml version="1.0" encoding="utf-8"?>
-<p:properties xmlns:p="http://schemas.microsoft.com/office/2006/metadata/properties" xmlns:xsi="http://www.w3.org/2001/XMLSchema-instance" xmlns:pc="http://schemas.microsoft.com/office/infopath/2007/PartnerControls">
-  <documentManagement/>
-</p:properties>
-</file>
-
-<file path=customXml/item3.xml><?xml version="1.0" encoding="utf-8"?>
-<b:Sources xmlns:b="http://schemas.openxmlformats.org/officeDocument/2006/bibliography" xmlns="http://schemas.openxmlformats.org/officeDocument/2006/bibliography" SelectedStyle="\APA.XSL" StyleName="APA"/>
 </file>
 
 <file path=customXml/item4.xml><?xml version="1.0" encoding="utf-8"?>
@@ -34872,14 +34932,6 @@
 </file>
 
 <file path=customXml/itemProps1.xml><?xml version="1.0" encoding="utf-8"?>
-<ds:datastoreItem xmlns:ds="http://schemas.openxmlformats.org/officeDocument/2006/customXml" ds:itemID="{EEA82ABF-3C64-4AD6-A3F8-BF7B6BBD7965}">
-  <ds:schemaRefs>
-    <ds:schemaRef ds:uri="http://schemas.microsoft.com/sharepoint/v3/contenttype/forms"/>
-  </ds:schemaRefs>
-</ds:datastoreItem>
-</file>
-
-<file path=customXml/itemProps2.xml><?xml version="1.0" encoding="utf-8"?>
 <ds:datastoreItem xmlns:ds="http://schemas.openxmlformats.org/officeDocument/2006/customXml" ds:itemID="{BC21252C-4A9D-4501-ACF4-B5A790D1D626}">
   <ds:schemaRefs>
     <ds:schemaRef ds:uri="http://schemas.microsoft.com/office/2006/metadata/properties"/>
@@ -34888,10 +34940,18 @@
 </ds:datastoreItem>
 </file>
 
-<file path=customXml/itemProps3.xml><?xml version="1.0" encoding="utf-8"?>
+<file path=customXml/itemProps2.xml><?xml version="1.0" encoding="utf-8"?>
 <ds:datastoreItem xmlns:ds="http://schemas.openxmlformats.org/officeDocument/2006/customXml" ds:itemID="{616279A7-D28D-4A91-8E49-88D81BDD9EDA}">
   <ds:schemaRefs>
     <ds:schemaRef ds:uri="http://schemas.openxmlformats.org/officeDocument/2006/bibliography"/>
+  </ds:schemaRefs>
+</ds:datastoreItem>
+</file>
+
+<file path=customXml/itemProps3.xml><?xml version="1.0" encoding="utf-8"?>
+<ds:datastoreItem xmlns:ds="http://schemas.openxmlformats.org/officeDocument/2006/customXml" ds:itemID="{EEA82ABF-3C64-4AD6-A3F8-BF7B6BBD7965}">
+  <ds:schemaRefs>
+    <ds:schemaRef ds:uri="http://schemas.microsoft.com/sharepoint/v3/contenttype/forms"/>
   </ds:schemaRefs>
 </ds:datastoreItem>
 </file>

</xml_diff>

<commit_message>
Update lfs-course official repository address,etc.
1. Update the lfs-course official repository address from "gitee.com/openeuler-practice-courses/lfs-course" to "gitee.com/openeuler/lfs-course" in all of the documents and shell scripts.
2. Correct some errors in the scripts.
3. Optimize the articulation of scripts to scripts.

Signed-off-by: manjucc <106427133@qq.com>
</commit_message>
<xml_diff>
--- a/lfs-7.7-systemd/documents/LFS-on-openEuler_Lab-Guidebook_v1.3.docx
+++ b/lfs-7.7-systemd/documents/LFS-on-openEuler_Lab-Guidebook_v1.3.docx
@@ -399,16 +399,16 @@
         </w:sectPr>
       </w:pPr>
     </w:p>
-    <w:bookmarkStart w:id="0" w:name="_Toc437504216" w:displacedByCustomXml="next"/>
-    <w:bookmarkStart w:id="1" w:name="_Toc227138864" w:displacedByCustomXml="next"/>
-    <w:bookmarkStart w:id="2" w:name="_Toc218425197" w:displacedByCustomXml="next"/>
-    <w:bookmarkStart w:id="3" w:name="_Ref218423379" w:displacedByCustomXml="next"/>
-    <w:bookmarkStart w:id="4" w:name="_Ref218422900" w:displacedByCustomXml="next"/>
-    <w:bookmarkStart w:id="5" w:name="_Ref218422894" w:displacedByCustomXml="next"/>
-    <w:bookmarkStart w:id="6" w:name="_Ref218072047" w:displacedByCustomXml="next"/>
-    <w:bookmarkStart w:id="7" w:name="_Ref218071784" w:displacedByCustomXml="next"/>
-    <w:bookmarkStart w:id="8" w:name="_Ref218071624" w:displacedByCustomXml="next"/>
-    <w:bookmarkStart w:id="9" w:name="_Ref218071467" w:displacedByCustomXml="next"/>
+    <w:bookmarkStart w:id="0" w:name="_Ref218071467" w:displacedByCustomXml="next"/>
+    <w:bookmarkStart w:id="1" w:name="_Ref218071624" w:displacedByCustomXml="next"/>
+    <w:bookmarkStart w:id="2" w:name="_Ref218071784" w:displacedByCustomXml="next"/>
+    <w:bookmarkStart w:id="3" w:name="_Ref218072047" w:displacedByCustomXml="next"/>
+    <w:bookmarkStart w:id="4" w:name="_Ref218422894" w:displacedByCustomXml="next"/>
+    <w:bookmarkStart w:id="5" w:name="_Ref218422900" w:displacedByCustomXml="next"/>
+    <w:bookmarkStart w:id="6" w:name="_Ref218423379" w:displacedByCustomXml="next"/>
+    <w:bookmarkStart w:id="7" w:name="_Toc218425197" w:displacedByCustomXml="next"/>
+    <w:bookmarkStart w:id="8" w:name="_Toc227138864" w:displacedByCustomXml="next"/>
+    <w:bookmarkStart w:id="9" w:name="_Toc437504216" w:displacedByCustomXml="next"/>
     <w:sdt>
       <w:sdtPr>
         <w:rPr>
@@ -7048,12 +7048,18 @@
         <w:rPr>
           <w:rStyle w:val="Hyperlink"/>
         </w:rPr>
-        <w:t>https://gitee.com/openeuler-practice-courses/lfs-course</w:t>
+        <w:t>https://</w:t>
       </w:r>
       <w:r>
         <w:rPr>
           <w:rStyle w:val="Hyperlink"/>
         </w:rPr>
+        <w:t>gitee.com/openeuler/lfs-course</w:t>
+      </w:r>
+      <w:r>
+        <w:rPr>
+          <w:rStyle w:val="Hyperlink"/>
+        </w:rPr>
         <w:fldChar w:fldCharType="end"/>
       </w:r>
       <w:r>
@@ -7144,10 +7150,7 @@
         <w:fldChar w:fldCharType="begin"/>
       </w:r>
       <w:r>
-        <w:instrText xml:space="preserve"> HY</w:instrText>
-      </w:r>
-      <w:r>
-        <w:instrText xml:space="preserve">PERLINK "https://e.huawei.com/cn/talent/" \l "/cert/product-details?certifiedProductId=383&amp;authenticationLevel=CTYPE_CARE_HCIA&amp;technicalField=PSC&amp;version=1.0" </w:instrText>
+        <w:instrText xml:space="preserve"> HYPERLINK "https://e.huawei.com/cn/talent/" \l "/cert/product-details?certifiedProductId=383&amp;authenticationLevel=CTYPE_CARE_HCIA&amp;technicalField=PSC&amp;version=1.0" </w:instrText>
       </w:r>
       <w:r>
         <w:fldChar w:fldCharType="separate"/>
@@ -14920,7 +14923,13 @@
         <w:t xml:space="preserve"> </w:t>
       </w:r>
       <w:r>
-        <w:t>https://gitee.com/openeuler-practice-courses/lfs-course.git</w:t>
+        <w:t>https://</w:t>
+      </w:r>
+      <w:r>
+        <w:t>gitee.com/openeuler/lfs-course</w:t>
+      </w:r>
+      <w:r>
+        <w:t>.git</w:t>
       </w:r>
     </w:p>
     <w:p>
@@ -20445,7 +20454,19 @@
           <w:rPr>
             <w:rStyle w:val="Hyperlink"/>
           </w:rPr>
-          <w:t>https://gitee.com/openeuler-practice-courses/lanzhou_university_2021</w:t>
+          <w:t>https://gitee.com/</w:t>
+        </w:r>
+        <w:r>
+          <w:rPr>
+            <w:rStyle w:val="Hyperlink"/>
+          </w:rPr>
+          <w:t>openeuler</w:t>
+        </w:r>
+        <w:r>
+          <w:rPr>
+            <w:rStyle w:val="Hyperlink"/>
+          </w:rPr>
+          <w:t>/lanzhou_university_2021</w:t>
         </w:r>
       </w:hyperlink>
       <w:r>
@@ -22097,7 +22118,13 @@
         <w:t>提交成功后原始远程仓（</w:t>
       </w:r>
       <w:r>
-        <w:t>https://gitee.com/openeuler-practice-courses/lanzhou_university_2021</w:t>
+        <w:t>https://gitee.com/</w:t>
+      </w:r>
+      <w:r>
+        <w:t>openeuler</w:t>
+      </w:r>
+      <w:r>
+        <w:t>/lanzhou_university_2021</w:t>
       </w:r>
       <w:r>
         <w:t>）将会显示此次提交</w:t>
@@ -22538,7 +22565,13 @@
           <w:rPr>
             <w:rStyle w:val="Hyperlink"/>
           </w:rPr>
-          <w:t>https://gitee.com/openeuler-practice-courses/lfs-course</w:t>
+          <w:t>https://</w:t>
+        </w:r>
+        <w:r>
+          <w:rPr>
+            <w:rStyle w:val="Hyperlink"/>
+          </w:rPr>
+          <w:t>gitee.com/openeuler/lfs-course</w:t>
         </w:r>
       </w:hyperlink>
       <w:r>
@@ -35142,6 +35175,25 @@
 </file>
 
 <file path=customXml/item1.xml><?xml version="1.0" encoding="utf-8"?>
+<b:Sources xmlns:b="http://schemas.openxmlformats.org/officeDocument/2006/bibliography" xmlns="http://schemas.openxmlformats.org/officeDocument/2006/bibliography" SelectedStyle="\APA.XSL" StyleName="APA"/>
+</file>
+
+<file path=customXml/item2.xml><?xml version="1.0" encoding="utf-8"?>
+<?mso-contentType ?>
+<FormTemplates xmlns="http://schemas.microsoft.com/sharepoint/v3/contenttype/forms">
+  <Display>DocumentLibraryForm</Display>
+  <Edit>DocumentLibraryForm</Edit>
+  <New>DocumentLibraryForm</New>
+</FormTemplates>
+</file>
+
+<file path=customXml/item3.xml><?xml version="1.0" encoding="utf-8"?>
+<p:properties xmlns:p="http://schemas.microsoft.com/office/2006/metadata/properties" xmlns:xsi="http://www.w3.org/2001/XMLSchema-instance" xmlns:pc="http://schemas.microsoft.com/office/infopath/2007/PartnerControls">
+  <documentManagement/>
+</p:properties>
+</file>
+
+<file path=customXml/item4.xml><?xml version="1.0" encoding="utf-8"?>
 <ct:contentTypeSchema xmlns:ct="http://schemas.microsoft.com/office/2006/metadata/contentType" xmlns:ma="http://schemas.microsoft.com/office/2006/metadata/properties/metaAttributes" ct:_="" ma:_="" ma:contentTypeName="Document" ma:contentTypeID="0x010100CC226774B8D87F4D92D9D1F6859ED44E" ma:contentTypeVersion="1" ma:contentTypeDescription="Create a new document." ma:contentTypeScope="" ma:versionID="192c310b45bae95d9fdbb51d5532622b">
   <xsd:schema xmlns:xsd="http://www.w3.org/2001/XMLSchema" xmlns:xs="http://www.w3.org/2001/XMLSchema" xmlns:p="http://schemas.microsoft.com/office/2006/metadata/properties" xmlns:ns2="475f1e55-3009-46d8-9566-5d569a2b3a98" targetNamespace="http://schemas.microsoft.com/office/2006/metadata/properties" ma:root="true" ma:fieldsID="1d095aabec1d15598815726bd4b054a7" ns2:_="">
     <xsd:import namespace="475f1e55-3009-46d8-9566-5d569a2b3a98"/>
@@ -35281,39 +35333,10 @@
 </ct:contentTypeSchema>
 </file>
 
-<file path=customXml/item2.xml><?xml version="1.0" encoding="utf-8"?>
-<?mso-contentType ?>
-<FormTemplates xmlns="http://schemas.microsoft.com/sharepoint/v3/contenttype/forms">
-  <Display>DocumentLibraryForm</Display>
-  <Edit>DocumentLibraryForm</Edit>
-  <New>DocumentLibraryForm</New>
-</FormTemplates>
-</file>
-
-<file path=customXml/item3.xml><?xml version="1.0" encoding="utf-8"?>
-<p:properties xmlns:p="http://schemas.microsoft.com/office/2006/metadata/properties" xmlns:xsi="http://www.w3.org/2001/XMLSchema-instance" xmlns:pc="http://schemas.microsoft.com/office/infopath/2007/PartnerControls">
-  <documentManagement/>
-</p:properties>
-</file>
-
-<file path=customXml/item4.xml><?xml version="1.0" encoding="utf-8"?>
-<b:Sources xmlns:b="http://schemas.openxmlformats.org/officeDocument/2006/bibliography" xmlns="http://schemas.openxmlformats.org/officeDocument/2006/bibliography" SelectedStyle="\APA.XSL" StyleName="APA"/>
-</file>
-
 <file path=customXml/itemProps1.xml><?xml version="1.0" encoding="utf-8"?>
-<ds:datastoreItem xmlns:ds="http://schemas.openxmlformats.org/officeDocument/2006/customXml" ds:itemID="{969A63F9-0373-4E60-A3D4-AFCE9E16433E}">
+<ds:datastoreItem xmlns:ds="http://schemas.openxmlformats.org/officeDocument/2006/customXml" ds:itemID="{616279A7-D28D-4A91-8E49-88D81BDD9EDA}">
   <ds:schemaRefs>
-    <ds:schemaRef ds:uri="http://schemas.microsoft.com/office/2006/metadata/contentType"/>
-    <ds:schemaRef ds:uri="http://schemas.microsoft.com/office/2006/metadata/properties/metaAttributes"/>
-    <ds:schemaRef ds:uri="http://www.w3.org/2001/XMLSchema"/>
-    <ds:schemaRef ds:uri="http://schemas.microsoft.com/office/2006/metadata/properties"/>
-    <ds:schemaRef ds:uri="475f1e55-3009-46d8-9566-5d569a2b3a98"/>
-    <ds:schemaRef ds:uri="http://schemas.microsoft.com/office/2006/documentManagement/types"/>
-    <ds:schemaRef ds:uri="http://schemas.microsoft.com/office/infopath/2007/PartnerControls"/>
-    <ds:schemaRef ds:uri="http://schemas.openxmlformats.org/package/2006/metadata/core-properties"/>
-    <ds:schemaRef ds:uri="http://purl.org/dc/elements/1.1/"/>
-    <ds:schemaRef ds:uri="http://purl.org/dc/terms/"/>
-    <ds:schemaRef ds:uri="http://schemas.microsoft.com/internal/obd"/>
+    <ds:schemaRef ds:uri="http://schemas.openxmlformats.org/officeDocument/2006/bibliography"/>
   </ds:schemaRefs>
 </ds:datastoreItem>
 </file>
@@ -35336,9 +35359,19 @@
 </file>
 
 <file path=customXml/itemProps4.xml><?xml version="1.0" encoding="utf-8"?>
-<ds:datastoreItem xmlns:ds="http://schemas.openxmlformats.org/officeDocument/2006/customXml" ds:itemID="{616279A7-D28D-4A91-8E49-88D81BDD9EDA}">
+<ds:datastoreItem xmlns:ds="http://schemas.openxmlformats.org/officeDocument/2006/customXml" ds:itemID="{969A63F9-0373-4E60-A3D4-AFCE9E16433E}">
   <ds:schemaRefs>
-    <ds:schemaRef ds:uri="http://schemas.openxmlformats.org/officeDocument/2006/bibliography"/>
+    <ds:schemaRef ds:uri="http://schemas.microsoft.com/office/2006/metadata/contentType"/>
+    <ds:schemaRef ds:uri="http://schemas.microsoft.com/office/2006/metadata/properties/metaAttributes"/>
+    <ds:schemaRef ds:uri="http://www.w3.org/2001/XMLSchema"/>
+    <ds:schemaRef ds:uri="http://schemas.microsoft.com/office/2006/metadata/properties"/>
+    <ds:schemaRef ds:uri="475f1e55-3009-46d8-9566-5d569a2b3a98"/>
+    <ds:schemaRef ds:uri="http://schemas.microsoft.com/office/2006/documentManagement/types"/>
+    <ds:schemaRef ds:uri="http://schemas.microsoft.com/office/infopath/2007/PartnerControls"/>
+    <ds:schemaRef ds:uri="http://schemas.openxmlformats.org/package/2006/metadata/core-properties"/>
+    <ds:schemaRef ds:uri="http://purl.org/dc/elements/1.1/"/>
+    <ds:schemaRef ds:uri="http://purl.org/dc/terms/"/>
+    <ds:schemaRef ds:uri="http://schemas.microsoft.com/internal/obd"/>
   </ds:schemaRefs>
 </ds:datastoreItem>
 </file>
</xml_diff>

<commit_message>
Fixed a not-so-serious bug & optimized some steps
Fixed a not-so-serious bug in part-1.sh and some experimental steps have
been optimized. A document on virtual machine configuration was also added.

Signed-off-by: manjucc <106427133@qq.com>
</commit_message>
<xml_diff>
--- a/lfs-7.7-systemd/documents/LFS-on-openEuler_Lab-Guidebook_v1.3.docx
+++ b/lfs-7.7-systemd/documents/LFS-on-openEuler_Lab-Guidebook_v1.3.docx
@@ -5490,15 +5490,7 @@
         <w:pStyle w:val="12"/>
       </w:pPr>
       <w:r>
-        <w:t>本课程为操作系统进</w:t>
-      </w:r>
-      <w:proofErr w:type="gramStart"/>
-      <w:r>
-        <w:t>阶实践</w:t>
-      </w:r>
-      <w:proofErr w:type="gramEnd"/>
-      <w:r>
-        <w:t>课程，为了更好地掌握本书内容，阅读本书的读者应首先具备以下基本条件：</w:t>
+        <w:t>本课程为操作系统进阶实践课程，为了更好地掌握本书内容，阅读本书的读者应首先具备以下基本条件：</w:t>
       </w:r>
     </w:p>
     <w:p>
@@ -9823,14 +9815,12 @@
       <w:r>
         <w:t xml:space="preserve"> 2 </w:t>
       </w:r>
-      <w:proofErr w:type="gramStart"/>
       <w:r>
         <w:rPr>
           <w:rFonts w:hint="eastAsia"/>
         </w:rPr>
         <w:t>并设置为“</w:t>
       </w:r>
-      <w:proofErr w:type="gramEnd"/>
       <w:r>
         <w:rPr>
           <w:rFonts w:hint="eastAsia"/>
@@ -9934,21 +9924,7 @@
         <w:rPr>
           <w:rFonts w:hint="eastAsia"/>
         </w:rPr>
-        <w:t>以下是该虚拟机配置信息总</w:t>
-      </w:r>
-      <w:proofErr w:type="gramStart"/>
-      <w:r>
-        <w:rPr>
-          <w:rFonts w:hint="eastAsia"/>
-        </w:rPr>
-        <w:t>览</w:t>
-      </w:r>
-      <w:proofErr w:type="gramEnd"/>
-      <w:r>
-        <w:rPr>
-          <w:rFonts w:hint="eastAsia"/>
-        </w:rPr>
-        <w:t>：</w:t>
+        <w:t>以下是该虚拟机配置信息总览：</w:t>
       </w:r>
     </w:p>
     <w:p>
@@ -11769,21 +11745,7 @@
         <w:rPr>
           <w:rFonts w:hint="eastAsia"/>
         </w:rPr>
-        <w:t>用户登录，输入密码时不会有</w:t>
-      </w:r>
-      <w:proofErr w:type="gramStart"/>
-      <w:r>
-        <w:rPr>
-          <w:rFonts w:hint="eastAsia"/>
-        </w:rPr>
-        <w:t>任何回显</w:t>
-      </w:r>
-      <w:proofErr w:type="gramEnd"/>
-      <w:r>
-        <w:rPr>
-          <w:rFonts w:hint="eastAsia"/>
-        </w:rPr>
-        <w:t>）</w:t>
+        <w:t>用户登录，输入密码时不会有任何回显）</w:t>
       </w:r>
       <w:r>
         <w:rPr>
@@ -13085,21 +13047,7 @@
         <w:rPr>
           <w:rFonts w:hint="eastAsia"/>
         </w:rPr>
-        <w:t>”，即你需要手动地</w:t>
-      </w:r>
-      <w:proofErr w:type="gramStart"/>
-      <w:r>
-        <w:rPr>
-          <w:rFonts w:hint="eastAsia"/>
-        </w:rPr>
-        <w:t>一个命令一个命令</w:t>
-      </w:r>
-      <w:proofErr w:type="gramEnd"/>
-      <w:r>
-        <w:rPr>
-          <w:rFonts w:hint="eastAsia"/>
-        </w:rPr>
-        <w:t>地执行，而不是“</w:t>
+        <w:t>”，即你需要手动地一个命令一个命令地执行，而不是“</w:t>
       </w:r>
       <w:proofErr w:type="spellStart"/>
       <w:r>
@@ -13207,16 +13155,8 @@
         <w:rPr>
           <w:rFonts w:hint="eastAsia"/>
         </w:rPr>
-        <w:t>两块硬盘</w:t>
-      </w:r>
-      <w:proofErr w:type="gramStart"/>
-      <w:r>
-        <w:rPr>
-          <w:rFonts w:hint="eastAsia"/>
-        </w:rPr>
-        <w:t>）；</w:t>
-      </w:r>
-      <w:proofErr w:type="gramEnd"/>
+        <w:t>两块硬盘）；</w:t>
+      </w:r>
     </w:p>
     <w:p>
       <w:pPr>
@@ -13394,14 +13334,7 @@
         <w:rPr>
           <w:rFonts w:hint="eastAsia"/>
         </w:rPr>
-        <w:t>目标系统所在的分区</w:t>
-      </w:r>
-      <w:proofErr w:type="gramStart"/>
-      <w:r>
-        <w:rPr>
-          <w:rFonts w:hint="eastAsia"/>
-        </w:rPr>
-        <w:t>）</w:t>
+        <w:t>目标系统所在的分区）</w:t>
       </w:r>
       <w:r>
         <w:rPr>
@@ -13409,7 +13342,6 @@
         </w:rPr>
         <w:t>；</w:t>
       </w:r>
-      <w:proofErr w:type="gramEnd"/>
     </w:p>
     <w:p>
       <w:pPr>
@@ -13631,16 +13563,846 @@
         <w:rPr>
           <w:rFonts w:hint="eastAsia"/>
         </w:rPr>
-        <w:t>命令……</w:t>
-      </w:r>
-      <w:proofErr w:type="gramStart"/>
+        <w:t>命令……）；</w:t>
+      </w:r>
+    </w:p>
+    <w:p>
+      <w:pPr>
+        <w:pStyle w:val="12"/>
+      </w:pPr>
+      <w:r>
+        <w:t xml:space="preserve">(2) </w:t>
+      </w:r>
+      <w:r>
+        <w:rPr>
+          <w:rFonts w:hint="eastAsia"/>
+        </w:rPr>
+        <w:t>配置您的</w:t>
+      </w:r>
+      <w:r>
+        <w:rPr>
+          <w:rFonts w:hint="eastAsia"/>
+        </w:rPr>
+        <w:t xml:space="preserve"> </w:t>
+      </w:r>
+      <w:proofErr w:type="spellStart"/>
+      <w:r>
+        <w:rPr>
+          <w:rFonts w:hint="eastAsia"/>
+        </w:rPr>
+        <w:t>gitee</w:t>
+      </w:r>
+      <w:proofErr w:type="spellEnd"/>
+      <w:r>
+        <w:t xml:space="preserve"> </w:t>
+      </w:r>
+      <w:r>
+        <w:rPr>
+          <w:rFonts w:hint="eastAsia"/>
+        </w:rPr>
+        <w:t>账号；</w:t>
+      </w:r>
+    </w:p>
+    <w:p>
+      <w:pPr>
+        <w:pStyle w:val="12"/>
+      </w:pPr>
+      <w:r>
+        <w:t xml:space="preserve">(3) </w:t>
+      </w:r>
+      <w:r>
+        <w:rPr>
+          <w:rFonts w:hint="eastAsia"/>
+        </w:rPr>
+        <w:t>设置</w:t>
+      </w:r>
+      <w:r>
+        <w:rPr>
+          <w:rFonts w:hint="eastAsia"/>
+        </w:rPr>
+        <w:t xml:space="preserve"> $</w:t>
+      </w:r>
+      <w:r>
+        <w:t xml:space="preserve">LFS </w:t>
+      </w:r>
+      <w:r>
+        <w:rPr>
+          <w:rFonts w:hint="eastAsia"/>
+        </w:rPr>
+        <w:t>变量（该变量指向了后面我们要创建的</w:t>
+      </w:r>
+      <w:r>
+        <w:rPr>
+          <w:rFonts w:hint="eastAsia"/>
+        </w:rPr>
+        <w:t xml:space="preserve"> LFS</w:t>
+      </w:r>
+      <w:r>
+        <w:t xml:space="preserve"> </w:t>
+      </w:r>
+      <w:r>
+        <w:rPr>
+          <w:rFonts w:hint="eastAsia"/>
+        </w:rPr>
+        <w:t>目标系统）；</w:t>
+      </w:r>
+    </w:p>
+    <w:p>
+      <w:pPr>
+        <w:pStyle w:val="12"/>
+      </w:pPr>
+      <w:r>
+        <w:rPr>
+          <w:rFonts w:hint="eastAsia"/>
+        </w:rPr>
+        <w:t>(</w:t>
+      </w:r>
+      <w:r>
+        <w:t xml:space="preserve">4) </w:t>
+      </w:r>
+      <w:r>
+        <w:rPr>
+          <w:rFonts w:hint="eastAsia"/>
+        </w:rPr>
+        <w:t>将</w:t>
+      </w:r>
+      <w:r>
+        <w:rPr>
+          <w:rFonts w:hint="eastAsia"/>
+        </w:rPr>
+        <w:t xml:space="preserve"> sdb</w:t>
+      </w:r>
+      <w:r>
+        <w:t xml:space="preserve">1 </w:t>
+      </w:r>
+      <w:r>
+        <w:rPr>
+          <w:rFonts w:hint="eastAsia"/>
+        </w:rPr>
+        <w:t>挂载至</w:t>
+      </w:r>
+      <w:r>
+        <w:rPr>
+          <w:rFonts w:hint="eastAsia"/>
+        </w:rPr>
+        <w:t xml:space="preserve"> </w:t>
+      </w:r>
+      <w:r>
+        <w:t xml:space="preserve">$LFS </w:t>
+      </w:r>
+      <w:r>
+        <w:rPr>
+          <w:rFonts w:hint="eastAsia"/>
+        </w:rPr>
+        <w:t>表示的目录（我们通过修改宿主系统的</w:t>
+      </w:r>
+      <w:r>
+        <w:rPr>
+          <w:rFonts w:hint="eastAsia"/>
+        </w:rPr>
+        <w:t xml:space="preserve"> </w:t>
+      </w:r>
+      <w:proofErr w:type="spellStart"/>
+      <w:r>
+        <w:t>fstab</w:t>
+      </w:r>
+      <w:proofErr w:type="spellEnd"/>
+      <w:r>
+        <w:t xml:space="preserve"> </w:t>
+      </w:r>
+      <w:r>
+        <w:rPr>
+          <w:rFonts w:hint="eastAsia"/>
+        </w:rPr>
+        <w:t>让</w:t>
+      </w:r>
+      <w:r>
+        <w:t xml:space="preserve"> host </w:t>
+      </w:r>
+      <w:r>
+        <w:rPr>
+          <w:rFonts w:hint="eastAsia"/>
+        </w:rPr>
+        <w:t>启动时自动挂载）；</w:t>
+      </w:r>
+    </w:p>
+    <w:p>
+      <w:pPr>
+        <w:pStyle w:val="12"/>
+      </w:pPr>
+      <w:r>
+        <w:t xml:space="preserve">(5) </w:t>
+      </w:r>
+      <w:r>
+        <w:rPr>
+          <w:rFonts w:hint="eastAsia"/>
+        </w:rPr>
+        <w:t>创建</w:t>
+      </w:r>
+      <w:r>
+        <w:rPr>
+          <w:rFonts w:hint="eastAsia"/>
+        </w:rPr>
+        <w:t xml:space="preserve"> </w:t>
+      </w:r>
+      <w:r>
+        <w:t>$LFS/sources</w:t>
+      </w:r>
+      <w:r>
+        <w:t xml:space="preserve"> </w:t>
+      </w:r>
+      <w:r>
+        <w:rPr>
+          <w:rFonts w:hint="eastAsia"/>
+        </w:rPr>
+        <w:t>目录（编译源代码的地方）；</w:t>
+      </w:r>
+    </w:p>
+    <w:p>
+      <w:pPr>
+        <w:pStyle w:val="12"/>
+      </w:pPr>
+      <w:r>
+        <w:t xml:space="preserve">(6) </w:t>
+      </w:r>
+      <w:r>
+        <w:rPr>
+          <w:rFonts w:hint="eastAsia"/>
+        </w:rPr>
+        <w:t>创建</w:t>
+      </w:r>
+      <w:r>
+        <w:rPr>
+          <w:rFonts w:hint="eastAsia"/>
+        </w:rPr>
+        <w:t xml:space="preserve"> </w:t>
+      </w:r>
+      <w:r>
+        <w:t>$LFS/</w:t>
+      </w:r>
+      <w:r>
+        <w:t xml:space="preserve">tools </w:t>
+      </w:r>
+      <w:r>
+        <w:rPr>
+          <w:rFonts w:hint="eastAsia"/>
+        </w:rPr>
+        <w:t>目录（</w:t>
+      </w:r>
+      <w:r>
+        <w:rPr>
+          <w:rFonts w:hint="eastAsia"/>
+        </w:rPr>
+        <w:t>编译出来的</w:t>
+      </w:r>
+      <w:r>
+        <w:rPr>
+          <w:rFonts w:hint="eastAsia"/>
+        </w:rPr>
+        <w:t>临时工具链</w:t>
+      </w:r>
+      <w:r>
+        <w:rPr>
+          <w:rFonts w:hint="eastAsia"/>
+        </w:rPr>
+        <w:t>所在地</w:t>
+      </w:r>
       <w:r>
         <w:rPr>
           <w:rFonts w:hint="eastAsia"/>
         </w:rPr>
         <w:t>）；</w:t>
       </w:r>
-      <w:proofErr w:type="gramEnd"/>
+    </w:p>
+    <w:p>
+      <w:pPr>
+        <w:pStyle w:val="12"/>
+      </w:pPr>
+      <w:r>
+        <w:t xml:space="preserve">(7) </w:t>
+      </w:r>
+      <w:r>
+        <w:rPr>
+          <w:rFonts w:hint="eastAsia"/>
+        </w:rPr>
+        <w:t>增加</w:t>
+      </w:r>
+      <w:r>
+        <w:rPr>
+          <w:rFonts w:hint="eastAsia"/>
+        </w:rPr>
+        <w:t xml:space="preserve"> </w:t>
+      </w:r>
+      <w:proofErr w:type="spellStart"/>
+      <w:r>
+        <w:t>lfs</w:t>
+      </w:r>
+      <w:proofErr w:type="spellEnd"/>
+      <w:r>
+        <w:t xml:space="preserve"> </w:t>
+      </w:r>
+      <w:r>
+        <w:rPr>
+          <w:rFonts w:hint="eastAsia"/>
+        </w:rPr>
+        <w:t>用户（为避免损坏</w:t>
+      </w:r>
+      <w:r>
+        <w:rPr>
+          <w:rFonts w:hint="eastAsia"/>
+        </w:rPr>
+        <w:t xml:space="preserve"> </w:t>
+      </w:r>
+      <w:r>
+        <w:t>host</w:t>
+      </w:r>
+      <w:r>
+        <w:rPr>
+          <w:rFonts w:hint="eastAsia"/>
+        </w:rPr>
+        <w:t>，我们将以</w:t>
+      </w:r>
+      <w:r>
+        <w:rPr>
+          <w:rFonts w:hint="eastAsia"/>
+        </w:rPr>
+        <w:t xml:space="preserve"> </w:t>
+      </w:r>
+      <w:proofErr w:type="spellStart"/>
+      <w:r>
+        <w:rPr>
+          <w:rFonts w:hint="eastAsia"/>
+        </w:rPr>
+        <w:t>lfs</w:t>
+      </w:r>
+      <w:proofErr w:type="spellEnd"/>
+      <w:r>
+        <w:t xml:space="preserve"> </w:t>
+      </w:r>
+      <w:r>
+        <w:rPr>
+          <w:rFonts w:hint="eastAsia"/>
+        </w:rPr>
+        <w:t>用户编译临时工具链）；</w:t>
+      </w:r>
+    </w:p>
+    <w:p>
+      <w:pPr>
+        <w:pStyle w:val="12"/>
+      </w:pPr>
+      <w:r>
+        <w:rPr>
+          <w:rFonts w:hint="eastAsia"/>
+        </w:rPr>
+        <w:t>(</w:t>
+      </w:r>
+      <w:r>
+        <w:t xml:space="preserve">8) </w:t>
+      </w:r>
+      <w:r>
+        <w:rPr>
+          <w:rFonts w:hint="eastAsia"/>
+        </w:rPr>
+        <w:t>为</w:t>
+      </w:r>
+      <w:r>
+        <w:rPr>
+          <w:rFonts w:hint="eastAsia"/>
+        </w:rPr>
+        <w:t xml:space="preserve"> </w:t>
+      </w:r>
+      <w:proofErr w:type="spellStart"/>
+      <w:r>
+        <w:t>lfs</w:t>
+      </w:r>
+      <w:proofErr w:type="spellEnd"/>
+      <w:r>
+        <w:t xml:space="preserve"> </w:t>
+      </w:r>
+      <w:r>
+        <w:rPr>
+          <w:rFonts w:hint="eastAsia"/>
+        </w:rPr>
+        <w:t>用户增加</w:t>
+      </w:r>
+      <w:r>
+        <w:rPr>
+          <w:rFonts w:hint="eastAsia"/>
+        </w:rPr>
+        <w:t xml:space="preserve"> </w:t>
+      </w:r>
+      <w:proofErr w:type="spellStart"/>
+      <w:r>
+        <w:t>sudo</w:t>
+      </w:r>
+      <w:proofErr w:type="spellEnd"/>
+      <w:r>
+        <w:t xml:space="preserve"> </w:t>
+      </w:r>
+      <w:r>
+        <w:rPr>
+          <w:rFonts w:hint="eastAsia"/>
+        </w:rPr>
+        <w:t>权限（后面的有些步骤需要用到该权限）；</w:t>
+      </w:r>
+    </w:p>
+    <w:p>
+      <w:pPr>
+        <w:pStyle w:val="12"/>
+      </w:pPr>
+      <w:r>
+        <w:rPr>
+          <w:rFonts w:hint="eastAsia"/>
+        </w:rPr>
+        <w:t>(</w:t>
+      </w:r>
+      <w:r>
+        <w:t xml:space="preserve">9) </w:t>
+      </w:r>
+      <w:r>
+        <w:rPr>
+          <w:rFonts w:hint="eastAsia"/>
+        </w:rPr>
+        <w:t>为</w:t>
+      </w:r>
+      <w:r>
+        <w:rPr>
+          <w:rFonts w:hint="eastAsia"/>
+        </w:rPr>
+        <w:t xml:space="preserve"> </w:t>
+      </w:r>
+      <w:proofErr w:type="spellStart"/>
+      <w:r>
+        <w:t>lfs</w:t>
+      </w:r>
+      <w:proofErr w:type="spellEnd"/>
+      <w:r>
+        <w:t xml:space="preserve"> </w:t>
+      </w:r>
+      <w:r>
+        <w:rPr>
+          <w:rFonts w:hint="eastAsia"/>
+        </w:rPr>
+        <w:t>用户设置密码；</w:t>
+      </w:r>
+    </w:p>
+    <w:p>
+      <w:pPr>
+        <w:pStyle w:val="12"/>
+      </w:pPr>
+      <w:r>
+        <w:t xml:space="preserve">(10) </w:t>
+      </w:r>
+      <w:r>
+        <w:rPr>
+          <w:rFonts w:hint="eastAsia"/>
+        </w:rPr>
+        <w:t>获取</w:t>
+      </w:r>
+      <w:r>
+        <w:rPr>
+          <w:rFonts w:hint="eastAsia"/>
+        </w:rPr>
+        <w:t xml:space="preserve"> </w:t>
+      </w:r>
+      <w:r>
+        <w:t xml:space="preserve">LFS </w:t>
+      </w:r>
+      <w:r>
+        <w:t>packages</w:t>
+      </w:r>
+      <w:r>
+        <w:t xml:space="preserve"> </w:t>
+      </w:r>
+      <w:r>
+        <w:rPr>
+          <w:rFonts w:hint="eastAsia"/>
+        </w:rPr>
+        <w:t>以及</w:t>
+      </w:r>
+      <w:r>
+        <w:rPr>
+          <w:rFonts w:hint="eastAsia"/>
+        </w:rPr>
+        <w:t xml:space="preserve"> </w:t>
+      </w:r>
+      <w:proofErr w:type="spellStart"/>
+      <w:r>
+        <w:t>lfs</w:t>
+      </w:r>
+      <w:proofErr w:type="spellEnd"/>
+      <w:r>
+        <w:t>-course</w:t>
+      </w:r>
+      <w:r>
+        <w:t xml:space="preserve"> </w:t>
+      </w:r>
+      <w:r>
+        <w:rPr>
+          <w:rFonts w:hint="eastAsia"/>
+        </w:rPr>
+        <w:t>资料。</w:t>
+      </w:r>
+    </w:p>
+    <w:p>
+      <w:pPr>
+        <w:pStyle w:val="12"/>
+      </w:pPr>
+    </w:p>
+    <w:p>
+      <w:pPr>
+        <w:pStyle w:val="12"/>
+      </w:pPr>
+      <w:r>
+        <w:rPr>
+          <w:rFonts w:hint="eastAsia"/>
+        </w:rPr>
+        <w:t>您也可以</w:t>
+      </w:r>
+      <w:r>
+        <w:rPr>
+          <w:rFonts w:hint="eastAsia"/>
+        </w:rPr>
+        <w:t>在</w:t>
+      </w:r>
+      <w:r>
+        <w:rPr>
+          <w:rFonts w:hint="eastAsia"/>
+        </w:rPr>
+        <w:t xml:space="preserve"> </w:t>
+      </w:r>
+      <w:r>
+        <w:rPr>
+          <w:rFonts w:hint="eastAsia"/>
+        </w:rPr>
+        <w:t>LFS</w:t>
+      </w:r>
+      <w:r>
+        <w:t xml:space="preserve"> </w:t>
+      </w:r>
+      <w:r>
+        <w:rPr>
+          <w:rFonts w:hint="eastAsia"/>
+        </w:rPr>
+        <w:t>官网下载页面（</w:t>
+      </w:r>
+      <w:r>
+        <w:t>https://www.linuxfromscratch.org/lfs/download.html</w:t>
+      </w:r>
+      <w:r>
+        <w:rPr>
+          <w:rFonts w:hint="eastAsia"/>
+        </w:rPr>
+        <w:t>）找到“</w:t>
+      </w:r>
+      <w:r>
+        <w:rPr>
+          <w:rFonts w:hint="eastAsia"/>
+        </w:rPr>
+        <w:t>P</w:t>
+      </w:r>
+      <w:r>
+        <w:t>ackages for LFS</w:t>
+      </w:r>
+      <w:r>
+        <w:rPr>
+          <w:rFonts w:hint="eastAsia"/>
+        </w:rPr>
+        <w:t>”一节并</w:t>
+      </w:r>
+      <w:r>
+        <w:rPr>
+          <w:rFonts w:hint="eastAsia"/>
+        </w:rPr>
+        <w:t>事先</w:t>
+      </w:r>
+      <w:r>
+        <w:rPr>
+          <w:rFonts w:hint="eastAsia"/>
+        </w:rPr>
+        <w:t>将</w:t>
+      </w:r>
+      <w:r>
+        <w:rPr>
+          <w:rFonts w:hint="eastAsia"/>
+        </w:rPr>
+        <w:t xml:space="preserve"> </w:t>
+      </w:r>
+      <w:r>
+        <w:t>lfs-packages-7.7-systemd.tar</w:t>
+      </w:r>
+      <w:r>
+        <w:t xml:space="preserve"> </w:t>
+      </w:r>
+      <w:r>
+        <w:rPr>
+          <w:rFonts w:hint="eastAsia"/>
+        </w:rPr>
+        <w:t>包下载到您的本地</w:t>
+      </w:r>
+      <w:r>
+        <w:rPr>
+          <w:rFonts w:hint="eastAsia"/>
+        </w:rPr>
+        <w:t xml:space="preserve"> </w:t>
+      </w:r>
+      <w:r>
+        <w:t>PC</w:t>
+      </w:r>
+      <w:r>
+        <w:rPr>
+          <w:rFonts w:hint="eastAsia"/>
+        </w:rPr>
+        <w:t>，然后用</w:t>
+      </w:r>
+      <w:r>
+        <w:rPr>
+          <w:rFonts w:hint="eastAsia"/>
+        </w:rPr>
+        <w:t xml:space="preserve"> </w:t>
+      </w:r>
+      <w:proofErr w:type="spellStart"/>
+      <w:r>
+        <w:rPr>
+          <w:rFonts w:hint="eastAsia"/>
+        </w:rPr>
+        <w:t>scp</w:t>
+      </w:r>
+      <w:proofErr w:type="spellEnd"/>
+      <w:r>
+        <w:t xml:space="preserve"> </w:t>
+      </w:r>
+      <w:r>
+        <w:rPr>
+          <w:rFonts w:hint="eastAsia"/>
+        </w:rPr>
+        <w:t>命令将该包从</w:t>
+      </w:r>
+      <w:r>
+        <w:rPr>
+          <w:rFonts w:hint="eastAsia"/>
+        </w:rPr>
+        <w:t xml:space="preserve"> PC</w:t>
+      </w:r>
+      <w:r>
+        <w:t xml:space="preserve"> </w:t>
+      </w:r>
+      <w:r>
+        <w:rPr>
+          <w:rFonts w:hint="eastAsia"/>
+        </w:rPr>
+        <w:t>拷贝到虚拟机（参见附录）</w:t>
+      </w:r>
+      <w:r>
+        <w:rPr>
+          <w:rFonts w:hint="eastAsia"/>
+        </w:rPr>
+        <w:t>。</w:t>
+      </w:r>
+    </w:p>
+    <w:p>
+      <w:pPr>
+        <w:pStyle w:val="Heading2"/>
+        <w:rPr>
+          <w:lang w:eastAsia="zh-CN"/>
+        </w:rPr>
+      </w:pPr>
+      <w:bookmarkStart w:id="30" w:name="_Toc92963452"/>
+      <w:r>
+        <w:rPr>
+          <w:rFonts w:hint="eastAsia"/>
+          <w:lang w:eastAsia="zh-CN"/>
+        </w:rPr>
+        <w:t>以</w:t>
+      </w:r>
+      <w:r>
+        <w:rPr>
+          <w:rFonts w:hint="eastAsia"/>
+          <w:lang w:eastAsia="zh-CN"/>
+        </w:rPr>
+        <w:t xml:space="preserve"> lfs</w:t>
+      </w:r>
+      <w:r>
+        <w:rPr>
+          <w:lang w:eastAsia="zh-CN"/>
+        </w:rPr>
+        <w:t xml:space="preserve"> </w:t>
+      </w:r>
+      <w:r>
+        <w:rPr>
+          <w:rFonts w:hint="eastAsia"/>
+          <w:lang w:eastAsia="zh-CN"/>
+        </w:rPr>
+        <w:t>用户构建</w:t>
+      </w:r>
+      <w:r>
+        <w:rPr>
+          <w:lang w:eastAsia="zh-CN"/>
+        </w:rPr>
+        <w:t>编译临时工具链</w:t>
+      </w:r>
+      <w:bookmarkEnd w:id="30"/>
+    </w:p>
+    <w:p>
+      <w:pPr>
+        <w:pStyle w:val="12"/>
+      </w:pPr>
+      <w:r>
+        <w:rPr>
+          <w:rFonts w:hint="eastAsia"/>
+        </w:rPr>
+        <w:t>在本节，我们将以</w:t>
+      </w:r>
+      <w:r>
+        <w:rPr>
+          <w:rFonts w:hint="eastAsia"/>
+        </w:rPr>
+        <w:t xml:space="preserve"> </w:t>
+      </w:r>
+      <w:proofErr w:type="spellStart"/>
+      <w:r>
+        <w:t>lfs</w:t>
+      </w:r>
+      <w:proofErr w:type="spellEnd"/>
+      <w:r>
+        <w:t xml:space="preserve"> </w:t>
+      </w:r>
+      <w:r>
+        <w:rPr>
+          <w:rFonts w:hint="eastAsia"/>
+        </w:rPr>
+        <w:t>用户编译并安装临时工具链。</w:t>
+      </w:r>
+      <w:r>
+        <w:rPr>
+          <w:rFonts w:hint="eastAsia"/>
+        </w:rPr>
+        <w:t>该节内容对应于</w:t>
+      </w:r>
+      <w:r>
+        <w:rPr>
+          <w:rFonts w:hint="eastAsia"/>
+        </w:rPr>
+        <w:t xml:space="preserve"> LFS</w:t>
+      </w:r>
+      <w:r>
+        <w:t>-</w:t>
+      </w:r>
+      <w:r>
+        <w:rPr>
+          <w:rFonts w:hint="eastAsia"/>
+        </w:rPr>
+        <w:t>BOOK</w:t>
+      </w:r>
+      <w:r>
+        <w:t xml:space="preserve"> </w:t>
+      </w:r>
+      <w:r>
+        <w:rPr>
+          <w:rFonts w:hint="eastAsia"/>
+        </w:rPr>
+        <w:t>第</w:t>
+      </w:r>
+      <w:r>
+        <w:rPr>
+          <w:rFonts w:hint="eastAsia"/>
+        </w:rPr>
+        <w:t xml:space="preserve"> </w:t>
+      </w:r>
+      <w:r>
+        <w:t xml:space="preserve">5 </w:t>
+      </w:r>
+      <w:r>
+        <w:rPr>
+          <w:rFonts w:hint="eastAsia"/>
+        </w:rPr>
+        <w:t>章。</w:t>
+      </w:r>
+    </w:p>
+    <w:p>
+      <w:pPr>
+        <w:pStyle w:val="Heading3"/>
+      </w:pPr>
+      <w:bookmarkStart w:id="31" w:name="_Toc92963453"/>
+      <w:r>
+        <w:rPr>
+          <w:rFonts w:hint="eastAsia"/>
+        </w:rPr>
+        <w:t>脚本</w:t>
+      </w:r>
+      <w:r>
+        <w:rPr>
+          <w:rFonts w:hint="eastAsia"/>
+        </w:rPr>
+        <w:t xml:space="preserve"> </w:t>
+      </w:r>
+      <w:r>
+        <w:t>part-2.sh</w:t>
+      </w:r>
+      <w:bookmarkEnd w:id="31"/>
+    </w:p>
+    <w:p>
+      <w:pPr>
+        <w:pStyle w:val="12"/>
+      </w:pPr>
+      <w:r>
+        <w:rPr>
+          <w:rFonts w:hint="eastAsia"/>
+        </w:rPr>
+        <w:t>该脚本编译临时工具链。我们需要注意以下问题：</w:t>
+      </w:r>
+    </w:p>
+    <w:p>
+      <w:pPr>
+        <w:pStyle w:val="12"/>
+      </w:pPr>
+      <w:r>
+        <w:t xml:space="preserve">(1) </w:t>
+      </w:r>
+      <w:r>
+        <w:rPr>
+          <w:rFonts w:hint="eastAsia"/>
+        </w:rPr>
+        <w:t>为避免损坏宿主系统，我们重启了宿主系统</w:t>
+      </w:r>
+      <w:r>
+        <w:rPr>
+          <w:rFonts w:hint="eastAsia"/>
+        </w:rPr>
+        <w:t xml:space="preserve"> </w:t>
+      </w:r>
+      <w:r>
+        <w:t xml:space="preserve">host </w:t>
+      </w:r>
+      <w:r>
+        <w:rPr>
+          <w:rFonts w:hint="eastAsia"/>
+        </w:rPr>
+        <w:t>并以</w:t>
+      </w:r>
+      <w:r>
+        <w:rPr>
+          <w:rFonts w:hint="eastAsia"/>
+        </w:rPr>
+        <w:t xml:space="preserve"> </w:t>
+      </w:r>
+      <w:proofErr w:type="spellStart"/>
+      <w:r>
+        <w:rPr>
+          <w:rFonts w:hint="eastAsia"/>
+        </w:rPr>
+        <w:t>lfs</w:t>
+      </w:r>
+      <w:proofErr w:type="spellEnd"/>
+      <w:r>
+        <w:t xml:space="preserve"> </w:t>
+      </w:r>
+      <w:r>
+        <w:rPr>
+          <w:rFonts w:hint="eastAsia"/>
+        </w:rPr>
+        <w:t>用户登录；</w:t>
+      </w:r>
     </w:p>
     <w:p>
       <w:pPr>
@@ -13653,33 +14415,51 @@
         <w:rPr>
           <w:rFonts w:hint="eastAsia"/>
         </w:rPr>
-        <w:t>配置您的</w:t>
-      </w:r>
-      <w:r>
-        <w:rPr>
-          <w:rFonts w:hint="eastAsia"/>
-        </w:rPr>
-        <w:t xml:space="preserve"> </w:t>
+        <w:t>为节约时间，您可以以“</w:t>
       </w:r>
       <w:proofErr w:type="spellStart"/>
       <w:r>
-        <w:rPr>
-          <w:rFonts w:hint="eastAsia"/>
-        </w:rPr>
-        <w:t>gitee</w:t>
+        <w:t>sh</w:t>
       </w:r>
       <w:proofErr w:type="spellEnd"/>
       <w:r>
-        <w:t xml:space="preserve"> </w:t>
-      </w:r>
-      <w:proofErr w:type="gramStart"/>
-      <w:r>
-        <w:rPr>
-          <w:rFonts w:hint="eastAsia"/>
-        </w:rPr>
-        <w:t>账号；</w:t>
-      </w:r>
-      <w:proofErr w:type="gramEnd"/>
+        <w:t xml:space="preserve"> part-2.sh &gt; $LFS/</w:t>
+      </w:r>
+      <w:proofErr w:type="spellStart"/>
+      <w:r>
+        <w:t>tf</w:t>
+      </w:r>
+      <w:proofErr w:type="spellEnd"/>
+      <w:r>
+        <w:t>/building_output.log”</w:t>
+      </w:r>
+      <w:r>
+        <w:t>的方式</w:t>
+      </w:r>
+      <w:r>
+        <w:rPr>
+          <w:rFonts w:hint="eastAsia"/>
+        </w:rPr>
+        <w:t>运行本脚本（</w:t>
+      </w:r>
+      <w:r>
+        <w:t>但请体会其构建流程</w:t>
+      </w:r>
+      <w:r>
+        <w:rPr>
+          <w:rFonts w:hint="eastAsia"/>
+        </w:rPr>
+        <w:t>）</w:t>
+      </w:r>
+      <w:r>
+        <w:t>并查看屏幕是否有错误输出</w:t>
+      </w:r>
+      <w:r>
+        <w:rPr>
+          <w:rFonts w:hint="eastAsia"/>
+        </w:rPr>
+        <w:t>；</w:t>
+      </w:r>
     </w:p>
     <w:p>
       <w:pPr>
@@ -13692,907 +14472,7 @@
         <w:rPr>
           <w:rFonts w:hint="eastAsia"/>
         </w:rPr>
-        <w:t>设置</w:t>
-      </w:r>
-      <w:r>
-        <w:rPr>
-          <w:rFonts w:hint="eastAsia"/>
-        </w:rPr>
-        <w:t xml:space="preserve"> $</w:t>
-      </w:r>
-      <w:r>
-        <w:t xml:space="preserve">LFS </w:t>
-      </w:r>
-      <w:r>
-        <w:rPr>
-          <w:rFonts w:hint="eastAsia"/>
-        </w:rPr>
-        <w:t>变量（该变量指向了后面我们要创建的</w:t>
-      </w:r>
-      <w:r>
-        <w:rPr>
-          <w:rFonts w:hint="eastAsia"/>
-        </w:rPr>
-        <w:t xml:space="preserve"> LFS</w:t>
-      </w:r>
-      <w:r>
-        <w:t xml:space="preserve"> </w:t>
-      </w:r>
-      <w:r>
-        <w:rPr>
-          <w:rFonts w:hint="eastAsia"/>
-        </w:rPr>
-        <w:t>目标系统</w:t>
-      </w:r>
-      <w:proofErr w:type="gramStart"/>
-      <w:r>
-        <w:rPr>
-          <w:rFonts w:hint="eastAsia"/>
-        </w:rPr>
-        <w:t>）；</w:t>
-      </w:r>
-      <w:proofErr w:type="gramEnd"/>
-    </w:p>
-    <w:p>
-      <w:pPr>
-        <w:pStyle w:val="12"/>
-      </w:pPr>
-      <w:r>
-        <w:rPr>
-          <w:rFonts w:hint="eastAsia"/>
-        </w:rPr>
-        <w:t>(</w:t>
-      </w:r>
-      <w:r>
-        <w:t xml:space="preserve">4) </w:t>
-      </w:r>
-      <w:r>
-        <w:rPr>
-          <w:rFonts w:hint="eastAsia"/>
-        </w:rPr>
-        <w:t>将</w:t>
-      </w:r>
-      <w:r>
-        <w:rPr>
-          <w:rFonts w:hint="eastAsia"/>
-        </w:rPr>
-        <w:t xml:space="preserve"> sdb</w:t>
-      </w:r>
-      <w:r>
-        <w:t xml:space="preserve">1 </w:t>
-      </w:r>
-      <w:r>
-        <w:rPr>
-          <w:rFonts w:hint="eastAsia"/>
-        </w:rPr>
-        <w:t>挂载至</w:t>
-      </w:r>
-      <w:r>
-        <w:rPr>
-          <w:rFonts w:hint="eastAsia"/>
-        </w:rPr>
-        <w:t xml:space="preserve"> </w:t>
-      </w:r>
-      <w:r>
-        <w:t xml:space="preserve">$LFS </w:t>
-      </w:r>
-      <w:r>
-        <w:rPr>
-          <w:rFonts w:hint="eastAsia"/>
-        </w:rPr>
-        <w:t>表示的目录（我们通过修改宿主系统的</w:t>
-      </w:r>
-      <w:r>
-        <w:rPr>
-          <w:rFonts w:hint="eastAsia"/>
-        </w:rPr>
-        <w:t xml:space="preserve"> </w:t>
-      </w:r>
-      <w:proofErr w:type="spellStart"/>
-      <w:r>
-        <w:t>fstab</w:t>
-      </w:r>
-      <w:proofErr w:type="spellEnd"/>
-      <w:r>
-        <w:t xml:space="preserve"> </w:t>
-      </w:r>
-      <w:r>
-        <w:rPr>
-          <w:rFonts w:hint="eastAsia"/>
-        </w:rPr>
-        <w:t>让</w:t>
-      </w:r>
-      <w:r>
-        <w:t xml:space="preserve"> host </w:t>
-      </w:r>
-      <w:r>
-        <w:rPr>
-          <w:rFonts w:hint="eastAsia"/>
-        </w:rPr>
-        <w:t>启动时自动挂载</w:t>
-      </w:r>
-      <w:proofErr w:type="gramStart"/>
-      <w:r>
-        <w:rPr>
-          <w:rFonts w:hint="eastAsia"/>
-        </w:rPr>
-        <w:t>）；</w:t>
-      </w:r>
-      <w:proofErr w:type="gramEnd"/>
-    </w:p>
-    <w:p>
-      <w:pPr>
-        <w:pStyle w:val="12"/>
-      </w:pPr>
-      <w:r>
-        <w:t xml:space="preserve">(5) </w:t>
-      </w:r>
-      <w:r>
-        <w:rPr>
-          <w:rFonts w:hint="eastAsia"/>
-        </w:rPr>
-        <w:t>创建</w:t>
-      </w:r>
-      <w:r>
-        <w:rPr>
-          <w:rFonts w:hint="eastAsia"/>
-        </w:rPr>
-        <w:t xml:space="preserve"> </w:t>
-      </w:r>
-      <w:r>
-        <w:t>$LFS/sources</w:t>
-      </w:r>
-      <w:r>
-        <w:t xml:space="preserve"> </w:t>
-      </w:r>
-      <w:r>
-        <w:rPr>
-          <w:rFonts w:hint="eastAsia"/>
-        </w:rPr>
-        <w:t>目录（编译源代码的地方</w:t>
-      </w:r>
-      <w:proofErr w:type="gramStart"/>
-      <w:r>
-        <w:rPr>
-          <w:rFonts w:hint="eastAsia"/>
-        </w:rPr>
-        <w:t>）；</w:t>
-      </w:r>
-      <w:proofErr w:type="gramEnd"/>
-    </w:p>
-    <w:p>
-      <w:pPr>
-        <w:pStyle w:val="12"/>
-      </w:pPr>
-      <w:r>
-        <w:t xml:space="preserve">(6) </w:t>
-      </w:r>
-      <w:r>
-        <w:rPr>
-          <w:rFonts w:hint="eastAsia"/>
-        </w:rPr>
-        <w:t>创建</w:t>
-      </w:r>
-      <w:r>
-        <w:rPr>
-          <w:rFonts w:hint="eastAsia"/>
-        </w:rPr>
-        <w:t xml:space="preserve"> </w:t>
-      </w:r>
-      <w:r>
-        <w:t>$LFS/</w:t>
-      </w:r>
-      <w:r>
-        <w:t xml:space="preserve">tools </w:t>
-      </w:r>
-      <w:r>
-        <w:rPr>
-          <w:rFonts w:hint="eastAsia"/>
-        </w:rPr>
-        <w:t>目录（</w:t>
-      </w:r>
-      <w:r>
-        <w:rPr>
-          <w:rFonts w:hint="eastAsia"/>
-        </w:rPr>
-        <w:t>编译出来的</w:t>
-      </w:r>
-      <w:r>
-        <w:rPr>
-          <w:rFonts w:hint="eastAsia"/>
-        </w:rPr>
-        <w:t>临时工具链</w:t>
-      </w:r>
-      <w:r>
-        <w:rPr>
-          <w:rFonts w:hint="eastAsia"/>
-        </w:rPr>
-        <w:t>所在地</w:t>
-      </w:r>
-      <w:proofErr w:type="gramStart"/>
-      <w:r>
-        <w:rPr>
-          <w:rFonts w:hint="eastAsia"/>
-        </w:rPr>
-        <w:t>）；</w:t>
-      </w:r>
-      <w:proofErr w:type="gramEnd"/>
-    </w:p>
-    <w:p>
-      <w:pPr>
-        <w:pStyle w:val="12"/>
-      </w:pPr>
-      <w:r>
-        <w:t xml:space="preserve">(7) </w:t>
-      </w:r>
-      <w:r>
-        <w:rPr>
-          <w:rFonts w:hint="eastAsia"/>
-        </w:rPr>
-        <w:t>增加</w:t>
-      </w:r>
-      <w:r>
-        <w:rPr>
-          <w:rFonts w:hint="eastAsia"/>
-        </w:rPr>
-        <w:t xml:space="preserve"> </w:t>
-      </w:r>
-      <w:proofErr w:type="spellStart"/>
-      <w:r>
-        <w:t>lfs</w:t>
-      </w:r>
-      <w:proofErr w:type="spellEnd"/>
-      <w:r>
-        <w:t xml:space="preserve"> </w:t>
-      </w:r>
-      <w:r>
-        <w:rPr>
-          <w:rFonts w:hint="eastAsia"/>
-        </w:rPr>
-        <w:t>用户（为避免损坏</w:t>
-      </w:r>
-      <w:r>
-        <w:rPr>
-          <w:rFonts w:hint="eastAsia"/>
-        </w:rPr>
-        <w:t xml:space="preserve"> </w:t>
-      </w:r>
-      <w:r>
-        <w:t>host</w:t>
-      </w:r>
-      <w:r>
-        <w:rPr>
-          <w:rFonts w:hint="eastAsia"/>
-        </w:rPr>
-        <w:t>，我们将以</w:t>
-      </w:r>
-      <w:r>
-        <w:rPr>
-          <w:rFonts w:hint="eastAsia"/>
-        </w:rPr>
-        <w:t xml:space="preserve"> </w:t>
-      </w:r>
-      <w:proofErr w:type="spellStart"/>
-      <w:r>
-        <w:rPr>
-          <w:rFonts w:hint="eastAsia"/>
-        </w:rPr>
-        <w:t>lfs</w:t>
-      </w:r>
-      <w:proofErr w:type="spellEnd"/>
-      <w:r>
-        <w:t xml:space="preserve"> </w:t>
-      </w:r>
-      <w:r>
-        <w:rPr>
-          <w:rFonts w:hint="eastAsia"/>
-        </w:rPr>
-        <w:t>用户编译临时工具链</w:t>
-      </w:r>
-      <w:proofErr w:type="gramStart"/>
-      <w:r>
-        <w:rPr>
-          <w:rFonts w:hint="eastAsia"/>
-        </w:rPr>
-        <w:t>）；</w:t>
-      </w:r>
-      <w:proofErr w:type="gramEnd"/>
-    </w:p>
-    <w:p>
-      <w:pPr>
-        <w:pStyle w:val="12"/>
-      </w:pPr>
-      <w:r>
-        <w:rPr>
-          <w:rFonts w:hint="eastAsia"/>
-        </w:rPr>
-        <w:t>(</w:t>
-      </w:r>
-      <w:r>
-        <w:t xml:space="preserve">8) </w:t>
-      </w:r>
-      <w:r>
-        <w:rPr>
-          <w:rFonts w:hint="eastAsia"/>
-        </w:rPr>
-        <w:t>为</w:t>
-      </w:r>
-      <w:r>
-        <w:rPr>
-          <w:rFonts w:hint="eastAsia"/>
-        </w:rPr>
-        <w:t xml:space="preserve"> </w:t>
-      </w:r>
-      <w:proofErr w:type="spellStart"/>
-      <w:r>
-        <w:t>lfs</w:t>
-      </w:r>
-      <w:proofErr w:type="spellEnd"/>
-      <w:r>
-        <w:t xml:space="preserve"> </w:t>
-      </w:r>
-      <w:r>
-        <w:rPr>
-          <w:rFonts w:hint="eastAsia"/>
-        </w:rPr>
-        <w:t>用户增加</w:t>
-      </w:r>
-      <w:r>
-        <w:rPr>
-          <w:rFonts w:hint="eastAsia"/>
-        </w:rPr>
-        <w:t xml:space="preserve"> </w:t>
-      </w:r>
-      <w:proofErr w:type="spellStart"/>
-      <w:r>
-        <w:t>sudo</w:t>
-      </w:r>
-      <w:proofErr w:type="spellEnd"/>
-      <w:r>
-        <w:t xml:space="preserve"> </w:t>
-      </w:r>
-      <w:r>
-        <w:rPr>
-          <w:rFonts w:hint="eastAsia"/>
-        </w:rPr>
-        <w:t>权限（后面的有些步骤需要用到该权限</w:t>
-      </w:r>
-      <w:proofErr w:type="gramStart"/>
-      <w:r>
-        <w:rPr>
-          <w:rFonts w:hint="eastAsia"/>
-        </w:rPr>
-        <w:t>）；</w:t>
-      </w:r>
-      <w:proofErr w:type="gramEnd"/>
-    </w:p>
-    <w:p>
-      <w:pPr>
-        <w:pStyle w:val="12"/>
-      </w:pPr>
-      <w:r>
-        <w:rPr>
-          <w:rFonts w:hint="eastAsia"/>
-        </w:rPr>
-        <w:t>(</w:t>
-      </w:r>
-      <w:r>
-        <w:t xml:space="preserve">9) </w:t>
-      </w:r>
-      <w:r>
-        <w:rPr>
-          <w:rFonts w:hint="eastAsia"/>
-        </w:rPr>
-        <w:t>为</w:t>
-      </w:r>
-      <w:r>
-        <w:rPr>
-          <w:rFonts w:hint="eastAsia"/>
-        </w:rPr>
-        <w:t xml:space="preserve"> </w:t>
-      </w:r>
-      <w:proofErr w:type="spellStart"/>
-      <w:r>
-        <w:t>lfs</w:t>
-      </w:r>
-      <w:proofErr w:type="spellEnd"/>
-      <w:r>
-        <w:t xml:space="preserve"> </w:t>
-      </w:r>
-      <w:proofErr w:type="gramStart"/>
-      <w:r>
-        <w:rPr>
-          <w:rFonts w:hint="eastAsia"/>
-        </w:rPr>
-        <w:t>用户设置密码；</w:t>
-      </w:r>
-      <w:proofErr w:type="gramEnd"/>
-    </w:p>
-    <w:p>
-      <w:pPr>
-        <w:pStyle w:val="12"/>
-      </w:pPr>
-      <w:r>
-        <w:t xml:space="preserve">(10) </w:t>
-      </w:r>
-      <w:r>
-        <w:rPr>
-          <w:rFonts w:hint="eastAsia"/>
-        </w:rPr>
-        <w:t>获取</w:t>
-      </w:r>
-      <w:r>
-        <w:rPr>
-          <w:rFonts w:hint="eastAsia"/>
-        </w:rPr>
-        <w:t xml:space="preserve"> </w:t>
-      </w:r>
-      <w:r>
-        <w:t xml:space="preserve">LFS </w:t>
-      </w:r>
-      <w:r>
-        <w:t>packages</w:t>
-      </w:r>
-      <w:r>
-        <w:t xml:space="preserve"> </w:t>
-      </w:r>
-      <w:r>
-        <w:rPr>
-          <w:rFonts w:hint="eastAsia"/>
-        </w:rPr>
-        <w:t>以及</w:t>
-      </w:r>
-      <w:r>
-        <w:rPr>
-          <w:rFonts w:hint="eastAsia"/>
-        </w:rPr>
-        <w:t xml:space="preserve"> </w:t>
-      </w:r>
-      <w:proofErr w:type="spellStart"/>
-      <w:r>
-        <w:t>lfs</w:t>
-      </w:r>
-      <w:proofErr w:type="spellEnd"/>
-      <w:r>
-        <w:t>-course</w:t>
-      </w:r>
-      <w:r>
-        <w:t xml:space="preserve"> </w:t>
-      </w:r>
-      <w:r>
-        <w:rPr>
-          <w:rFonts w:hint="eastAsia"/>
-        </w:rPr>
-        <w:t>资料。</w:t>
-      </w:r>
-    </w:p>
-    <w:p>
-      <w:pPr>
-        <w:pStyle w:val="12"/>
-      </w:pPr>
-    </w:p>
-    <w:p>
-      <w:pPr>
-        <w:pStyle w:val="12"/>
-      </w:pPr>
-      <w:r>
-        <w:rPr>
-          <w:rFonts w:hint="eastAsia"/>
-        </w:rPr>
-        <w:t>您也可以</w:t>
-      </w:r>
-      <w:r>
-        <w:rPr>
-          <w:rFonts w:hint="eastAsia"/>
-        </w:rPr>
-        <w:t>在</w:t>
-      </w:r>
-      <w:r>
-        <w:rPr>
-          <w:rFonts w:hint="eastAsia"/>
-        </w:rPr>
-        <w:t xml:space="preserve"> </w:t>
-      </w:r>
-      <w:r>
-        <w:rPr>
-          <w:rFonts w:hint="eastAsia"/>
-        </w:rPr>
-        <w:t>LFS</w:t>
-      </w:r>
-      <w:r>
-        <w:t xml:space="preserve"> </w:t>
-      </w:r>
-      <w:proofErr w:type="gramStart"/>
-      <w:r>
-        <w:rPr>
-          <w:rFonts w:hint="eastAsia"/>
-        </w:rPr>
-        <w:t>官网下载</w:t>
-      </w:r>
-      <w:proofErr w:type="gramEnd"/>
-      <w:r>
-        <w:rPr>
-          <w:rFonts w:hint="eastAsia"/>
-        </w:rPr>
-        <w:t>页面（</w:t>
-      </w:r>
-      <w:r>
-        <w:t>https://www.linuxfromscratch.org/lfs/download.html</w:t>
-      </w:r>
-      <w:r>
-        <w:rPr>
-          <w:rFonts w:hint="eastAsia"/>
-        </w:rPr>
-        <w:t>）找到“</w:t>
-      </w:r>
-      <w:r>
-        <w:rPr>
-          <w:rFonts w:hint="eastAsia"/>
-        </w:rPr>
-        <w:t>P</w:t>
-      </w:r>
-      <w:r>
-        <w:t>ackages for LFS</w:t>
-      </w:r>
-      <w:r>
-        <w:rPr>
-          <w:rFonts w:hint="eastAsia"/>
-        </w:rPr>
-        <w:t>”一节并</w:t>
-      </w:r>
-      <w:r>
-        <w:rPr>
-          <w:rFonts w:hint="eastAsia"/>
-        </w:rPr>
-        <w:t>事先</w:t>
-      </w:r>
-      <w:r>
-        <w:rPr>
-          <w:rFonts w:hint="eastAsia"/>
-        </w:rPr>
-        <w:t>将</w:t>
-      </w:r>
-      <w:r>
-        <w:rPr>
-          <w:rFonts w:hint="eastAsia"/>
-        </w:rPr>
-        <w:t xml:space="preserve"> </w:t>
-      </w:r>
-      <w:r>
-        <w:t>lfs-packages-7.7-systemd.tar</w:t>
-      </w:r>
-      <w:r>
-        <w:t xml:space="preserve"> </w:t>
-      </w:r>
-      <w:r>
-        <w:rPr>
-          <w:rFonts w:hint="eastAsia"/>
-        </w:rPr>
-        <w:t>包下载到您的本地</w:t>
-      </w:r>
-      <w:r>
-        <w:rPr>
-          <w:rFonts w:hint="eastAsia"/>
-        </w:rPr>
-        <w:t xml:space="preserve"> </w:t>
-      </w:r>
-      <w:r>
-        <w:t>PC</w:t>
-      </w:r>
-      <w:r>
-        <w:rPr>
-          <w:rFonts w:hint="eastAsia"/>
-        </w:rPr>
-        <w:t>，然后用</w:t>
-      </w:r>
-      <w:r>
-        <w:rPr>
-          <w:rFonts w:hint="eastAsia"/>
-        </w:rPr>
-        <w:t xml:space="preserve"> </w:t>
-      </w:r>
-      <w:proofErr w:type="spellStart"/>
-      <w:r>
-        <w:rPr>
-          <w:rFonts w:hint="eastAsia"/>
-        </w:rPr>
-        <w:t>scp</w:t>
-      </w:r>
-      <w:proofErr w:type="spellEnd"/>
-      <w:r>
-        <w:t xml:space="preserve"> </w:t>
-      </w:r>
-      <w:r>
-        <w:rPr>
-          <w:rFonts w:hint="eastAsia"/>
-        </w:rPr>
-        <w:t>命令将该包从</w:t>
-      </w:r>
-      <w:r>
-        <w:rPr>
-          <w:rFonts w:hint="eastAsia"/>
-        </w:rPr>
-        <w:t xml:space="preserve"> PC</w:t>
-      </w:r>
-      <w:r>
-        <w:t xml:space="preserve"> </w:t>
-      </w:r>
-      <w:r>
-        <w:rPr>
-          <w:rFonts w:hint="eastAsia"/>
-        </w:rPr>
-        <w:t>拷贝到虚拟机（参见附录）</w:t>
-      </w:r>
-      <w:r>
-        <w:rPr>
-          <w:rFonts w:hint="eastAsia"/>
-        </w:rPr>
-        <w:t>。</w:t>
-      </w:r>
-    </w:p>
-    <w:p>
-      <w:pPr>
-        <w:pStyle w:val="Heading2"/>
-        <w:rPr>
-          <w:lang w:eastAsia="zh-CN"/>
-        </w:rPr>
-      </w:pPr>
-      <w:bookmarkStart w:id="30" w:name="_Toc92963452"/>
-      <w:r>
-        <w:rPr>
-          <w:rFonts w:hint="eastAsia"/>
-          <w:lang w:eastAsia="zh-CN"/>
-        </w:rPr>
-        <w:t>以</w:t>
-      </w:r>
-      <w:r>
-        <w:rPr>
-          <w:rFonts w:hint="eastAsia"/>
-          <w:lang w:eastAsia="zh-CN"/>
-        </w:rPr>
-        <w:t xml:space="preserve"> lfs</w:t>
-      </w:r>
-      <w:r>
-        <w:rPr>
-          <w:lang w:eastAsia="zh-CN"/>
-        </w:rPr>
-        <w:t xml:space="preserve"> </w:t>
-      </w:r>
-      <w:r>
-        <w:rPr>
-          <w:rFonts w:hint="eastAsia"/>
-          <w:lang w:eastAsia="zh-CN"/>
-        </w:rPr>
-        <w:t>用户构建</w:t>
-      </w:r>
-      <w:r>
-        <w:rPr>
-          <w:lang w:eastAsia="zh-CN"/>
-        </w:rPr>
-        <w:t>编译临时工具链</w:t>
-      </w:r>
-      <w:bookmarkEnd w:id="30"/>
-    </w:p>
-    <w:p>
-      <w:pPr>
-        <w:pStyle w:val="12"/>
-      </w:pPr>
-      <w:r>
-        <w:rPr>
-          <w:rFonts w:hint="eastAsia"/>
-        </w:rPr>
-        <w:t>在本节，我们将以</w:t>
-      </w:r>
-      <w:r>
-        <w:rPr>
-          <w:rFonts w:hint="eastAsia"/>
-        </w:rPr>
-        <w:t xml:space="preserve"> </w:t>
-      </w:r>
-      <w:proofErr w:type="spellStart"/>
-      <w:r>
-        <w:t>lfs</w:t>
-      </w:r>
-      <w:proofErr w:type="spellEnd"/>
-      <w:r>
-        <w:t xml:space="preserve"> </w:t>
-      </w:r>
-      <w:r>
-        <w:rPr>
-          <w:rFonts w:hint="eastAsia"/>
-        </w:rPr>
-        <w:t>用户编译并安装临时工具链。</w:t>
-      </w:r>
-      <w:r>
-        <w:rPr>
-          <w:rFonts w:hint="eastAsia"/>
-        </w:rPr>
-        <w:t>该节内容对应于</w:t>
-      </w:r>
-      <w:r>
-        <w:rPr>
-          <w:rFonts w:hint="eastAsia"/>
-        </w:rPr>
-        <w:t xml:space="preserve"> LFS</w:t>
-      </w:r>
-      <w:r>
-        <w:t>-</w:t>
-      </w:r>
-      <w:r>
-        <w:rPr>
-          <w:rFonts w:hint="eastAsia"/>
-        </w:rPr>
-        <w:t>BOOK</w:t>
-      </w:r>
-      <w:r>
-        <w:t xml:space="preserve"> </w:t>
-      </w:r>
-      <w:r>
-        <w:rPr>
-          <w:rFonts w:hint="eastAsia"/>
-        </w:rPr>
-        <w:t>第</w:t>
-      </w:r>
-      <w:r>
-        <w:rPr>
-          <w:rFonts w:hint="eastAsia"/>
-        </w:rPr>
-        <w:t xml:space="preserve"> </w:t>
-      </w:r>
-      <w:r>
-        <w:t xml:space="preserve">5 </w:t>
-      </w:r>
-      <w:r>
-        <w:rPr>
-          <w:rFonts w:hint="eastAsia"/>
-        </w:rPr>
-        <w:t>章。</w:t>
-      </w:r>
-    </w:p>
-    <w:p>
-      <w:pPr>
-        <w:pStyle w:val="Heading3"/>
-      </w:pPr>
-      <w:bookmarkStart w:id="31" w:name="_Toc92963453"/>
-      <w:r>
-        <w:rPr>
-          <w:rFonts w:hint="eastAsia"/>
-        </w:rPr>
-        <w:t>脚本</w:t>
-      </w:r>
-      <w:r>
-        <w:rPr>
-          <w:rFonts w:hint="eastAsia"/>
-        </w:rPr>
-        <w:t xml:space="preserve"> </w:t>
-      </w:r>
-      <w:r>
-        <w:t>part-2.sh</w:t>
-      </w:r>
-      <w:bookmarkEnd w:id="31"/>
-    </w:p>
-    <w:p>
-      <w:pPr>
-        <w:pStyle w:val="12"/>
-      </w:pPr>
-      <w:r>
-        <w:rPr>
-          <w:rFonts w:hint="eastAsia"/>
-        </w:rPr>
-        <w:t>该脚本编译临时工具链。我们需要注意以下问题：</w:t>
-      </w:r>
-    </w:p>
-    <w:p>
-      <w:pPr>
-        <w:pStyle w:val="12"/>
-      </w:pPr>
-      <w:r>
-        <w:t xml:space="preserve">(1) </w:t>
-      </w:r>
-      <w:r>
-        <w:rPr>
-          <w:rFonts w:hint="eastAsia"/>
-        </w:rPr>
-        <w:t>为避免损坏宿主系统，我们重启了宿主系统</w:t>
-      </w:r>
-      <w:r>
-        <w:rPr>
-          <w:rFonts w:hint="eastAsia"/>
-        </w:rPr>
-        <w:t xml:space="preserve"> </w:t>
-      </w:r>
-      <w:r>
-        <w:t xml:space="preserve">host </w:t>
-      </w:r>
-      <w:r>
-        <w:rPr>
-          <w:rFonts w:hint="eastAsia"/>
-        </w:rPr>
-        <w:t>并以</w:t>
-      </w:r>
-      <w:r>
-        <w:rPr>
-          <w:rFonts w:hint="eastAsia"/>
-        </w:rPr>
-        <w:t xml:space="preserve"> </w:t>
-      </w:r>
-      <w:proofErr w:type="spellStart"/>
-      <w:r>
-        <w:rPr>
-          <w:rFonts w:hint="eastAsia"/>
-        </w:rPr>
-        <w:t>lfs</w:t>
-      </w:r>
-      <w:proofErr w:type="spellEnd"/>
-      <w:r>
-        <w:t xml:space="preserve"> </w:t>
-      </w:r>
-      <w:proofErr w:type="gramStart"/>
-      <w:r>
-        <w:rPr>
-          <w:rFonts w:hint="eastAsia"/>
-        </w:rPr>
-        <w:t>用户登录；</w:t>
-      </w:r>
-      <w:proofErr w:type="gramEnd"/>
-    </w:p>
-    <w:p>
-      <w:pPr>
-        <w:pStyle w:val="12"/>
-      </w:pPr>
-      <w:r>
-        <w:t xml:space="preserve">(2) </w:t>
-      </w:r>
-      <w:r>
-        <w:rPr>
-          <w:rFonts w:hint="eastAsia"/>
-        </w:rPr>
-        <w:t>为节约时间，</w:t>
-      </w:r>
-      <w:proofErr w:type="gramStart"/>
-      <w:r>
-        <w:rPr>
-          <w:rFonts w:hint="eastAsia"/>
-        </w:rPr>
-        <w:t>您可以以“</w:t>
-      </w:r>
-      <w:proofErr w:type="spellStart"/>
-      <w:proofErr w:type="gramEnd"/>
-      <w:r>
-        <w:t>sh</w:t>
-      </w:r>
-      <w:proofErr w:type="spellEnd"/>
-      <w:r>
-        <w:t xml:space="preserve"> part-2.sh &gt; $LFS/</w:t>
-      </w:r>
-      <w:proofErr w:type="spellStart"/>
-      <w:r>
-        <w:t>tf</w:t>
-      </w:r>
-      <w:proofErr w:type="spellEnd"/>
-      <w:r>
-        <w:t>/building_output.log”</w:t>
-      </w:r>
-      <w:r>
-        <w:t>的方式</w:t>
-      </w:r>
-      <w:r>
-        <w:rPr>
-          <w:rFonts w:hint="eastAsia"/>
-        </w:rPr>
-        <w:t>运行本脚本（</w:t>
-      </w:r>
-      <w:r>
-        <w:t>但请体会其构建流程</w:t>
-      </w:r>
-      <w:r>
-        <w:rPr>
-          <w:rFonts w:hint="eastAsia"/>
-        </w:rPr>
-        <w:t>）</w:t>
-      </w:r>
-      <w:r>
-        <w:t>并查看屏幕是否有错误输出</w:t>
+        <w:t>若遇到致命错误，则需要重新编译相应部分</w:t>
       </w:r>
       <w:r>
         <w:rPr>
@@ -14600,34 +14480,6 @@
         </w:rPr>
         <w:t>；</w:t>
       </w:r>
-    </w:p>
-    <w:p>
-      <w:pPr>
-        <w:pStyle w:val="12"/>
-      </w:pPr>
-      <w:r>
-        <w:t xml:space="preserve">(3) </w:t>
-      </w:r>
-      <w:r>
-        <w:rPr>
-          <w:rFonts w:hint="eastAsia"/>
-        </w:rPr>
-        <w:t>若遇到致命错误，</w:t>
-      </w:r>
-      <w:proofErr w:type="gramStart"/>
-      <w:r>
-        <w:rPr>
-          <w:rFonts w:hint="eastAsia"/>
-        </w:rPr>
-        <w:t>则需要重新编译相应部分</w:t>
-      </w:r>
-      <w:r>
-        <w:rPr>
-          <w:rFonts w:hint="eastAsia"/>
-        </w:rPr>
-        <w:t>；</w:t>
-      </w:r>
-      <w:proofErr w:type="gramEnd"/>
     </w:p>
     <w:p>
       <w:pPr>
@@ -14848,108 +14700,255 @@
         <w:rPr>
           <w:lang w:eastAsia="zh-CN"/>
         </w:rPr>
-        <w:t>patch -p1 &lt; cfns-4.9.</w:t>
-      </w:r>
-      <w:proofErr w:type="gramStart"/>
-      <w:r>
-        <w:rPr>
+        <w:t>patch -p1 &lt; cfns-4.9.2.patch</w:t>
+      </w:r>
+    </w:p>
+    <w:p>
+      <w:pPr>
+        <w:pStyle w:val="12"/>
+      </w:pPr>
+      <w:r>
+        <w:rPr>
+          <w:rFonts w:hint="eastAsia"/>
+        </w:rPr>
+        <w:t>提示</w:t>
+      </w:r>
+      <w:r>
+        <w:t>：</w:t>
+      </w:r>
+      <w:r>
+        <w:rPr>
+          <w:rFonts w:hint="eastAsia"/>
+        </w:rPr>
+        <w:t>补丁“</w:t>
+      </w:r>
+      <w:r>
+        <w:t>cfns-4.9.2.patch</w:t>
+      </w:r>
+      <w:r>
+        <w:rPr>
+          <w:rFonts w:hint="eastAsia"/>
+        </w:rPr>
+        <w:t>”可以</w:t>
+      </w:r>
+      <w:r>
+        <w:rPr>
+          <w:rFonts w:hint="eastAsia"/>
+        </w:rPr>
+        <w:t>克隆</w:t>
+      </w:r>
+      <w:r>
+        <w:rPr>
+          <w:rFonts w:hint="eastAsia"/>
+        </w:rPr>
+        <w:t>创新实践课的</w:t>
+      </w:r>
+      <w:r>
+        <w:rPr>
+          <w:rFonts w:hint="eastAsia"/>
+        </w:rPr>
+        <w:t>仓库</w:t>
+      </w:r>
+      <w:r>
+        <w:rPr>
+          <w:rFonts w:hint="eastAsia"/>
+        </w:rPr>
+        <w:t>得到：</w:t>
+      </w:r>
+    </w:p>
+    <w:p>
+      <w:pPr>
+        <w:pStyle w:val="2"/>
+      </w:pPr>
+      <w:r>
+        <w:t>git clone</w:t>
+      </w:r>
+      <w:r>
+        <w:t xml:space="preserve"> </w:t>
+      </w:r>
+      <w:r>
+        <w:t>https://</w:t>
+      </w:r>
+      <w:r>
+        <w:t>gitee.com/openeuler/lfs-course</w:t>
+      </w:r>
+      <w:r>
+        <w:t>.git</w:t>
+      </w:r>
+    </w:p>
+    <w:p>
+      <w:pPr>
+        <w:pStyle w:val="12"/>
+      </w:pPr>
+      <w:r>
+        <w:rPr>
+          <w:rFonts w:hint="eastAsia"/>
+        </w:rPr>
+        <w:t>注意：这并</w:t>
+      </w:r>
+      <w:r>
+        <w:t>非官方解决方案</w:t>
+      </w:r>
+      <w:r>
+        <w:rPr>
+          <w:rFonts w:hint="eastAsia"/>
+        </w:rPr>
+        <w:t>，但经过了本实验的验证</w:t>
+      </w:r>
+      <w:r>
+        <w:rPr>
+          <w:rFonts w:hint="eastAsia"/>
+        </w:rPr>
+        <w:t>。</w:t>
+      </w:r>
+      <w:r>
+        <w:rPr>
+          <w:rFonts w:hint="eastAsia"/>
+        </w:rPr>
+        <w:t>也欢迎同学们提出自己的解决方案。</w:t>
+      </w:r>
+    </w:p>
+    <w:p>
+      <w:pPr>
+        <w:pStyle w:val="Heading3"/>
+      </w:pPr>
+      <w:bookmarkStart w:id="34" w:name="_Toc92963456"/>
+      <w:r>
+        <w:rPr>
+          <w:rFonts w:hint="eastAsia"/>
+        </w:rPr>
+        <w:t>其他需要注意的地方</w:t>
+      </w:r>
+      <w:bookmarkEnd w:id="34"/>
+    </w:p>
+    <w:p>
+      <w:pPr>
+        <w:pStyle w:val="12"/>
+      </w:pPr>
+      <w:r>
+        <w:t>Stripping</w:t>
+      </w:r>
+      <w:r>
+        <w:rPr>
+          <w:rFonts w:hint="eastAsia"/>
+        </w:rPr>
+        <w:t>节约的空间有限，可以不做。</w:t>
+      </w:r>
+    </w:p>
+    <w:p>
+      <w:pPr>
+        <w:pStyle w:val="Heading2"/>
+      </w:pPr>
+      <w:bookmarkStart w:id="35" w:name="_Toc92963457"/>
+      <w:r>
+        <w:t>在</w:t>
+      </w:r>
+      <w:r>
+        <w:rPr>
+          <w:rFonts w:hint="eastAsia"/>
           <w:lang w:eastAsia="zh-CN"/>
         </w:rPr>
-        <w:t>2.patch</w:t>
-      </w:r>
-      <w:proofErr w:type="gramEnd"/>
-    </w:p>
-    <w:p>
-      <w:pPr>
-        <w:pStyle w:val="12"/>
-      </w:pPr>
-      <w:r>
-        <w:rPr>
-          <w:rFonts w:hint="eastAsia"/>
-        </w:rPr>
-        <w:t>提示</w:t>
-      </w:r>
-      <w:r>
-        <w:t>：</w:t>
-      </w:r>
-      <w:r>
-        <w:rPr>
-          <w:rFonts w:hint="eastAsia"/>
-        </w:rPr>
-        <w:t>补丁“</w:t>
-      </w:r>
-      <w:r>
-        <w:t>cfns-4.9.2.patch</w:t>
-      </w:r>
-      <w:r>
-        <w:rPr>
-          <w:rFonts w:hint="eastAsia"/>
-        </w:rPr>
-        <w:t>”可以</w:t>
-      </w:r>
-      <w:r>
-        <w:rPr>
-          <w:rFonts w:hint="eastAsia"/>
-        </w:rPr>
-        <w:t>克隆</w:t>
-      </w:r>
-      <w:r>
-        <w:rPr>
-          <w:rFonts w:hint="eastAsia"/>
-        </w:rPr>
-        <w:t>创新实践课的</w:t>
-      </w:r>
-      <w:r>
-        <w:rPr>
-          <w:rFonts w:hint="eastAsia"/>
-        </w:rPr>
-        <w:t>仓库</w:t>
-      </w:r>
-      <w:r>
-        <w:rPr>
-          <w:rFonts w:hint="eastAsia"/>
-        </w:rPr>
-        <w:t>得到：</w:t>
-      </w:r>
-    </w:p>
-    <w:p>
-      <w:pPr>
-        <w:pStyle w:val="2"/>
-      </w:pPr>
-      <w:r>
-        <w:t>git clone</w:t>
-      </w:r>
-      <w:r>
         <w:t xml:space="preserve"> </w:t>
       </w:r>
       <w:r>
-        <w:t>https://</w:t>
-      </w:r>
-      <w:r>
-        <w:t>gitee.com/openeuler/lfs-course</w:t>
-      </w:r>
-      <w:r>
-        <w:t>.git</w:t>
-      </w:r>
-    </w:p>
-    <w:p>
-      <w:pPr>
-        <w:pStyle w:val="12"/>
-      </w:pPr>
-      <w:r>
-        <w:rPr>
-          <w:rFonts w:hint="eastAsia"/>
-        </w:rPr>
-        <w:t>注意：这并</w:t>
-      </w:r>
-      <w:r>
-        <w:t>非官方解决方案</w:t>
-      </w:r>
-      <w:r>
-        <w:rPr>
-          <w:rFonts w:hint="eastAsia"/>
-        </w:rPr>
-        <w:t>，但经过了本实验的验证</w:t>
+        <w:t>chrooted</w:t>
+      </w:r>
+      <w:r>
+        <w:t xml:space="preserve"> </w:t>
+      </w:r>
+      <w:r>
+        <w:t>环境下构建</w:t>
+      </w:r>
+      <w:r>
+        <w:rPr>
+          <w:rFonts w:hint="eastAsia"/>
+          <w:lang w:eastAsia="zh-CN"/>
+        </w:rPr>
+        <w:t xml:space="preserve"> </w:t>
+      </w:r>
+      <w:r>
+        <w:t>LFS</w:t>
+      </w:r>
+      <w:r>
+        <w:t xml:space="preserve"> </w:t>
+      </w:r>
+      <w:r>
+        <w:t>目标系统</w:t>
+      </w:r>
+      <w:bookmarkEnd w:id="35"/>
+    </w:p>
+    <w:p>
+      <w:pPr>
+        <w:pStyle w:val="12"/>
+      </w:pPr>
+      <w:r>
+        <w:rPr>
+          <w:rFonts w:hint="eastAsia"/>
+        </w:rPr>
+        <w:t>为避免损坏宿主系统，本节我们在</w:t>
+      </w:r>
+      <w:r>
+        <w:rPr>
+          <w:rFonts w:hint="eastAsia"/>
+        </w:rPr>
+        <w:t xml:space="preserve"> </w:t>
+      </w:r>
+      <w:r>
+        <w:t xml:space="preserve">chrooted </w:t>
+      </w:r>
+      <w:r>
+        <w:rPr>
+          <w:rFonts w:hint="eastAsia"/>
+        </w:rPr>
+        <w:t>环境下构建</w:t>
+      </w:r>
+      <w:r>
+        <w:rPr>
+          <w:rFonts w:hint="eastAsia"/>
+        </w:rPr>
+        <w:t xml:space="preserve"> LFS</w:t>
+      </w:r>
+      <w:r>
+        <w:t xml:space="preserve"> </w:t>
+      </w:r>
+      <w:r>
+        <w:rPr>
+          <w:rFonts w:hint="eastAsia"/>
+        </w:rPr>
+        <w:t>目标系统。我们会用到脚本</w:t>
+      </w:r>
+      <w:r>
+        <w:rPr>
+          <w:rFonts w:hint="eastAsia"/>
+        </w:rPr>
+        <w:t xml:space="preserve"> </w:t>
+      </w:r>
+      <w:r>
+        <w:t>part-3.0.sh</w:t>
+      </w:r>
+      <w:r>
+        <w:t xml:space="preserve"> </w:t>
+      </w:r>
+      <w:r>
+        <w:rPr>
+          <w:rFonts w:hint="eastAsia"/>
+        </w:rPr>
+        <w:t>和</w:t>
+      </w:r>
+      <w:r>
+        <w:rPr>
+          <w:rFonts w:hint="eastAsia"/>
+        </w:rPr>
+        <w:t xml:space="preserve"> </w:t>
+      </w:r>
+      <w:r>
+        <w:t>part-3.</w:t>
+      </w:r>
+      <w:r>
+        <w:t>1</w:t>
+      </w:r>
+      <w:r>
+        <w:t>.sh</w:t>
       </w:r>
       <w:r>
         <w:rPr>
@@ -14961,87 +14960,333 @@
         <w:rPr>
           <w:rFonts w:hint="eastAsia"/>
         </w:rPr>
-        <w:t>也欢迎同学们提出自己的解决方案。</w:t>
+        <w:t>该节内容对应于</w:t>
+      </w:r>
+      <w:r>
+        <w:rPr>
+          <w:rFonts w:hint="eastAsia"/>
+        </w:rPr>
+        <w:t xml:space="preserve"> LFS</w:t>
+      </w:r>
+      <w:r>
+        <w:t>-</w:t>
+      </w:r>
+      <w:r>
+        <w:rPr>
+          <w:rFonts w:hint="eastAsia"/>
+        </w:rPr>
+        <w:t>BOOK</w:t>
+      </w:r>
+      <w:r>
+        <w:t xml:space="preserve"> </w:t>
+      </w:r>
+      <w:r>
+        <w:rPr>
+          <w:rFonts w:hint="eastAsia"/>
+        </w:rPr>
+        <w:t>第</w:t>
+      </w:r>
+      <w:r>
+        <w:rPr>
+          <w:rFonts w:hint="eastAsia"/>
+        </w:rPr>
+        <w:t xml:space="preserve"> </w:t>
+      </w:r>
+      <w:r>
+        <w:t xml:space="preserve">6 </w:t>
+      </w:r>
+      <w:r>
+        <w:rPr>
+          <w:rFonts w:hint="eastAsia"/>
+        </w:rPr>
+        <w:t>章。</w:t>
       </w:r>
     </w:p>
     <w:p>
       <w:pPr>
         <w:pStyle w:val="Heading3"/>
       </w:pPr>
-      <w:bookmarkStart w:id="34" w:name="_Toc92963456"/>
-      <w:r>
-        <w:rPr>
-          <w:rFonts w:hint="eastAsia"/>
-        </w:rPr>
-        <w:t>其他需要注意的地方</w:t>
-      </w:r>
-      <w:bookmarkEnd w:id="34"/>
-    </w:p>
-    <w:p>
-      <w:pPr>
-        <w:pStyle w:val="12"/>
-      </w:pPr>
-      <w:r>
-        <w:t>Stripping</w:t>
-      </w:r>
-      <w:r>
-        <w:rPr>
-          <w:rFonts w:hint="eastAsia"/>
-        </w:rPr>
-        <w:t>节约的空间有限，可以不做。</w:t>
-      </w:r>
-    </w:p>
-    <w:p>
-      <w:pPr>
-        <w:pStyle w:val="Heading2"/>
-      </w:pPr>
-      <w:bookmarkStart w:id="35" w:name="_Toc92963457"/>
-      <w:r>
+      <w:bookmarkStart w:id="36" w:name="_Toc92963458"/>
+      <w:r>
+        <w:rPr>
+          <w:rFonts w:hint="eastAsia"/>
+        </w:rPr>
+        <w:t>脚本</w:t>
+      </w:r>
+      <w:r>
+        <w:rPr>
+          <w:rFonts w:hint="eastAsia"/>
+        </w:rPr>
+        <w:t xml:space="preserve"> </w:t>
+      </w:r>
+      <w:r>
+        <w:t>part-3.0.sh</w:t>
+      </w:r>
+      <w:bookmarkEnd w:id="36"/>
+    </w:p>
+    <w:p>
+      <w:pPr>
+        <w:pStyle w:val="12"/>
+      </w:pPr>
+      <w:r>
+        <w:rPr>
+          <w:rFonts w:hint="eastAsia"/>
+        </w:rPr>
+        <w:t>在运行该脚本中的命令之前，我们是</w:t>
+      </w:r>
+      <w:r>
+        <w:rPr>
+          <w:rFonts w:hint="eastAsia"/>
+        </w:rPr>
+        <w:t>以</w:t>
+      </w:r>
+      <w:r>
+        <w:t xml:space="preserve"> root </w:t>
+      </w:r>
+      <w:r>
+        <w:t>用户登录</w:t>
+      </w:r>
+      <w:r>
+        <w:t xml:space="preserve"> hos</w:t>
+      </w:r>
+      <w:r>
+        <w:t>t</w:t>
+      </w:r>
+      <w:r>
+        <w:rPr>
+          <w:rFonts w:hint="eastAsia"/>
+        </w:rPr>
+        <w:t>。该脚本完成如下事情：</w:t>
+      </w:r>
+    </w:p>
+    <w:p>
+      <w:pPr>
+        <w:pStyle w:val="12"/>
+      </w:pPr>
+      <w:r>
+        <w:t xml:space="preserve">(1) </w:t>
+      </w:r>
+      <w:r>
+        <w:rPr>
+          <w:rFonts w:hint="eastAsia"/>
+        </w:rPr>
+        <w:t>创建并运行</w:t>
+      </w:r>
+      <w:r>
+        <w:t xml:space="preserve"> mount-and-populate.sh </w:t>
+      </w:r>
+      <w:r>
+        <w:t>脚本</w:t>
+      </w:r>
+      <w:r>
+        <w:rPr>
+          <w:rFonts w:hint="eastAsia"/>
+        </w:rPr>
+        <w:t>（</w:t>
+      </w:r>
+      <w:r>
+        <w:rPr>
+          <w:rFonts w:hint="eastAsia"/>
+        </w:rPr>
+        <w:t>为进入</w:t>
+      </w:r>
+      <w:r>
+        <w:rPr>
+          <w:rFonts w:hint="eastAsia"/>
+        </w:rPr>
+        <w:t xml:space="preserve"> </w:t>
+      </w:r>
+      <w:r>
+        <w:t xml:space="preserve">chrooted </w:t>
+      </w:r>
+      <w:r>
+        <w:rPr>
+          <w:rFonts w:hint="eastAsia"/>
+        </w:rPr>
+        <w:t>环境做必要准备</w:t>
+      </w:r>
+      <w:r>
+        <w:rPr>
+          <w:rFonts w:hint="eastAsia"/>
+        </w:rPr>
+        <w:t>）；</w:t>
+      </w:r>
+    </w:p>
+    <w:p>
+      <w:pPr>
+        <w:pStyle w:val="12"/>
+      </w:pPr>
+      <w:r>
+        <w:t xml:space="preserve">(2) </w:t>
+      </w:r>
+      <w:r>
+        <w:rPr>
+          <w:rFonts w:hint="eastAsia"/>
+        </w:rPr>
+        <w:t>创建并运行</w:t>
+      </w:r>
+      <w:r>
+        <w:t xml:space="preserve"> chroot2lfs.sh </w:t>
+      </w:r>
+      <w:r>
+        <w:t>脚本</w:t>
+      </w:r>
+      <w:r>
+        <w:rPr>
+          <w:rFonts w:hint="eastAsia"/>
+        </w:rPr>
+        <w:t>（为了不损坏宿主系统，我们</w:t>
+      </w:r>
+      <w:r>
+        <w:rPr>
+          <w:rFonts w:hint="eastAsia"/>
+        </w:rPr>
         <w:t>在</w:t>
       </w:r>
       <w:r>
-        <w:rPr>
-          <w:rFonts w:hint="eastAsia"/>
-          <w:lang w:eastAsia="zh-CN"/>
-        </w:rPr>
+        <w:t xml:space="preserve"> chrooted </w:t>
+      </w:r>
+      <w:r>
+        <w:t>环境</w:t>
+      </w:r>
+      <w:r>
+        <w:rPr>
+          <w:rFonts w:hint="eastAsia"/>
+        </w:rPr>
+        <w:t>下构建</w:t>
+      </w:r>
+      <w:r>
+        <w:rPr>
+          <w:rFonts w:hint="eastAsia"/>
+        </w:rPr>
+        <w:t xml:space="preserve"> LFS</w:t>
+      </w:r>
+      <w:r>
         <w:t xml:space="preserve"> </w:t>
       </w:r>
       <w:r>
-        <w:t>chrooted</w:t>
-      </w:r>
-      <w:r>
+        <w:rPr>
+          <w:rFonts w:hint="eastAsia"/>
+        </w:rPr>
+        <w:t>目标系统。</w:t>
+      </w:r>
+      <w:r>
+        <w:t xml:space="preserve">chrooted </w:t>
+      </w:r>
+      <w:r>
+        <w:t>环境</w:t>
+      </w:r>
+      <w:r>
+        <w:rPr>
+          <w:rFonts w:hint="eastAsia"/>
+        </w:rPr>
+        <w:t>也是最简单的虚拟化系统</w:t>
+      </w:r>
+      <w:r>
+        <w:t>）</w:t>
+      </w:r>
+      <w:r>
+        <w:rPr>
+          <w:rFonts w:hint="eastAsia"/>
+        </w:rPr>
+        <w:t>；</w:t>
+      </w:r>
+    </w:p>
+    <w:p>
+      <w:pPr>
+        <w:pStyle w:val="12"/>
+      </w:pPr>
+      <w:r>
+        <w:t xml:space="preserve">(3) </w:t>
+      </w:r>
+      <w:r>
+        <w:rPr>
+          <w:rFonts w:hint="eastAsia"/>
+        </w:rPr>
+        <w:t>其他一些配置。</w:t>
+      </w:r>
+    </w:p>
+    <w:p>
+      <w:pPr>
+        <w:pStyle w:val="Heading3"/>
+      </w:pPr>
+      <w:bookmarkStart w:id="37" w:name="_Toc92963459"/>
+      <w:r>
+        <w:rPr>
+          <w:rFonts w:hint="eastAsia"/>
+        </w:rPr>
+        <w:t>脚本</w:t>
+      </w:r>
+      <w:r>
+        <w:rPr>
+          <w:rFonts w:hint="eastAsia"/>
+        </w:rPr>
         <w:t xml:space="preserve"> </w:t>
       </w:r>
       <w:r>
-        <w:t>环境下构建</w:t>
-      </w:r>
-      <w:r>
-        <w:rPr>
-          <w:rFonts w:hint="eastAsia"/>
-          <w:lang w:eastAsia="zh-CN"/>
-        </w:rPr>
+        <w:t>part-3.1.sh</w:t>
+      </w:r>
+      <w:bookmarkEnd w:id="37"/>
+    </w:p>
+    <w:p>
+      <w:pPr>
+        <w:pStyle w:val="12"/>
+      </w:pPr>
+      <w:r>
+        <w:rPr>
+          <w:rFonts w:hint="eastAsia"/>
+        </w:rPr>
+        <w:t>该脚本完成</w:t>
+      </w:r>
+      <w:r>
+        <w:rPr>
+          <w:rFonts w:hint="eastAsia"/>
+        </w:rPr>
+        <w:t xml:space="preserve"> LFS</w:t>
+      </w:r>
+      <w:r>
         <w:t xml:space="preserve"> </w:t>
       </w:r>
       <w:r>
-        <w:t>LFS</w:t>
+        <w:rPr>
+          <w:rFonts w:hint="eastAsia"/>
+        </w:rPr>
+        <w:t>目标系统基本系统软件的构建。</w:t>
+      </w:r>
+      <w:r>
+        <w:rPr>
+          <w:rFonts w:hint="eastAsia"/>
+        </w:rPr>
+        <w:t>有以下几点需要注意：</w:t>
+      </w:r>
+    </w:p>
+    <w:p>
+      <w:pPr>
+        <w:pStyle w:val="12"/>
+      </w:pPr>
+      <w:r>
+        <w:t xml:space="preserve">(1) </w:t>
+      </w:r>
+      <w:r>
+        <w:rPr>
+          <w:rFonts w:hint="eastAsia"/>
+        </w:rPr>
+        <w:t>在运行该脚本之前，需要以</w:t>
+      </w:r>
+      <w:r>
+        <w:rPr>
+          <w:rFonts w:hint="eastAsia"/>
+        </w:rPr>
+        <w:t xml:space="preserve"> root</w:t>
       </w:r>
       <w:r>
         <w:t xml:space="preserve"> </w:t>
       </w:r>
       <w:r>
-        <w:t>目标系统</w:t>
-      </w:r>
-      <w:bookmarkEnd w:id="35"/>
-    </w:p>
-    <w:p>
-      <w:pPr>
-        <w:pStyle w:val="12"/>
-      </w:pPr>
-      <w:r>
-        <w:rPr>
-          <w:rFonts w:hint="eastAsia"/>
-        </w:rPr>
-        <w:t>为避免损坏宿主系统，本节我们在</w:t>
+        <w:rPr>
+          <w:rFonts w:hint="eastAsia"/>
+        </w:rPr>
+        <w:t>身份登录</w:t>
       </w:r>
       <w:r>
         <w:rPr>
@@ -15050,225 +15295,65 @@
         <w:t xml:space="preserve"> </w:t>
       </w:r>
       <w:r>
+        <w:t>host</w:t>
+      </w:r>
+      <w:r>
+        <w:rPr>
+          <w:rFonts w:hint="eastAsia"/>
+        </w:rPr>
+        <w:t>，然后依次运行在上一节创建的</w:t>
+      </w:r>
+      <w:r>
+        <w:rPr>
+          <w:rFonts w:hint="eastAsia"/>
+        </w:rPr>
+        <w:t xml:space="preserve"> </w:t>
+      </w:r>
+      <w:r>
+        <w:t xml:space="preserve">mount-and-populate.sh </w:t>
+      </w:r>
+      <w:r>
+        <w:t>脚本</w:t>
+      </w:r>
+      <w:r>
+        <w:rPr>
+          <w:rFonts w:hint="eastAsia"/>
+        </w:rPr>
+        <w:t>和</w:t>
+      </w:r>
+      <w:r>
+        <w:rPr>
+          <w:rFonts w:hint="eastAsia"/>
+        </w:rPr>
+        <w:t xml:space="preserve"> </w:t>
+      </w:r>
+      <w:r>
+        <w:t xml:space="preserve">chroot2lfs.sh </w:t>
+      </w:r>
+      <w:r>
+        <w:t>脚本</w:t>
+      </w:r>
+      <w:r>
+        <w:rPr>
+          <w:rFonts w:hint="eastAsia"/>
+        </w:rPr>
+        <w:t>进入</w:t>
+      </w:r>
+      <w:r>
+        <w:rPr>
+          <w:rFonts w:hint="eastAsia"/>
+        </w:rPr>
+        <w:t xml:space="preserve"> </w:t>
+      </w:r>
+      <w:r>
         <w:t xml:space="preserve">chrooted </w:t>
       </w:r>
       <w:r>
         <w:rPr>
           <w:rFonts w:hint="eastAsia"/>
         </w:rPr>
-        <w:t>环境下构建</w:t>
-      </w:r>
-      <w:r>
-        <w:rPr>
-          <w:rFonts w:hint="eastAsia"/>
-        </w:rPr>
-        <w:t xml:space="preserve"> LFS</w:t>
-      </w:r>
-      <w:r>
-        <w:t xml:space="preserve"> </w:t>
-      </w:r>
-      <w:r>
-        <w:rPr>
-          <w:rFonts w:hint="eastAsia"/>
-        </w:rPr>
-        <w:t>目标系统。我们会用到脚本</w:t>
-      </w:r>
-      <w:r>
-        <w:rPr>
-          <w:rFonts w:hint="eastAsia"/>
-        </w:rPr>
-        <w:t xml:space="preserve"> </w:t>
-      </w:r>
-      <w:r>
-        <w:t>part-3.0.sh</w:t>
-      </w:r>
-      <w:r>
-        <w:t xml:space="preserve"> </w:t>
-      </w:r>
-      <w:r>
-        <w:rPr>
-          <w:rFonts w:hint="eastAsia"/>
-        </w:rPr>
-        <w:t>和</w:t>
-      </w:r>
-      <w:r>
-        <w:rPr>
-          <w:rFonts w:hint="eastAsia"/>
-        </w:rPr>
-        <w:t xml:space="preserve"> </w:t>
-      </w:r>
-      <w:r>
-        <w:t>part-3.</w:t>
-      </w:r>
-      <w:r>
-        <w:t>1</w:t>
-      </w:r>
-      <w:r>
-        <w:t>.sh</w:t>
-      </w:r>
-      <w:r>
-        <w:rPr>
-          <w:rFonts w:hint="eastAsia"/>
-        </w:rPr>
-        <w:t>。</w:t>
-      </w:r>
-      <w:r>
-        <w:rPr>
-          <w:rFonts w:hint="eastAsia"/>
-        </w:rPr>
-        <w:t>该节内容对应于</w:t>
-      </w:r>
-      <w:r>
-        <w:rPr>
-          <w:rFonts w:hint="eastAsia"/>
-        </w:rPr>
-        <w:t xml:space="preserve"> LFS</w:t>
-      </w:r>
-      <w:r>
-        <w:t>-</w:t>
-      </w:r>
-      <w:r>
-        <w:rPr>
-          <w:rFonts w:hint="eastAsia"/>
-        </w:rPr>
-        <w:t>BOOK</w:t>
-      </w:r>
-      <w:r>
-        <w:t xml:space="preserve"> </w:t>
-      </w:r>
-      <w:r>
-        <w:rPr>
-          <w:rFonts w:hint="eastAsia"/>
-        </w:rPr>
-        <w:t>第</w:t>
-      </w:r>
-      <w:r>
-        <w:rPr>
-          <w:rFonts w:hint="eastAsia"/>
-        </w:rPr>
-        <w:t xml:space="preserve"> </w:t>
-      </w:r>
-      <w:r>
-        <w:t xml:space="preserve">6 </w:t>
-      </w:r>
-      <w:r>
-        <w:rPr>
-          <w:rFonts w:hint="eastAsia"/>
-        </w:rPr>
-        <w:t>章。</w:t>
-      </w:r>
-    </w:p>
-    <w:p>
-      <w:pPr>
-        <w:pStyle w:val="Heading3"/>
-      </w:pPr>
-      <w:bookmarkStart w:id="36" w:name="_Toc92963458"/>
-      <w:r>
-        <w:rPr>
-          <w:rFonts w:hint="eastAsia"/>
-        </w:rPr>
-        <w:t>脚本</w:t>
-      </w:r>
-      <w:r>
-        <w:rPr>
-          <w:rFonts w:hint="eastAsia"/>
-        </w:rPr>
-        <w:t xml:space="preserve"> </w:t>
-      </w:r>
-      <w:r>
-        <w:t>part-3.0.sh</w:t>
-      </w:r>
-      <w:bookmarkEnd w:id="36"/>
-    </w:p>
-    <w:p>
-      <w:pPr>
-        <w:pStyle w:val="12"/>
-      </w:pPr>
-      <w:r>
-        <w:rPr>
-          <w:rFonts w:hint="eastAsia"/>
-        </w:rPr>
-        <w:t>在运行该脚本中的命令之前，我们是</w:t>
-      </w:r>
-      <w:r>
-        <w:rPr>
-          <w:rFonts w:hint="eastAsia"/>
-        </w:rPr>
-        <w:t>以</w:t>
-      </w:r>
-      <w:r>
-        <w:t xml:space="preserve"> root </w:t>
-      </w:r>
-      <w:r>
-        <w:t>用户登录</w:t>
-      </w:r>
-      <w:r>
-        <w:t xml:space="preserve"> hos</w:t>
-      </w:r>
-      <w:r>
-        <w:t>t</w:t>
-      </w:r>
-      <w:r>
-        <w:rPr>
-          <w:rFonts w:hint="eastAsia"/>
-        </w:rPr>
-        <w:t>。该脚本完成如下事情：</w:t>
-      </w:r>
-    </w:p>
-    <w:p>
-      <w:pPr>
-        <w:pStyle w:val="12"/>
-      </w:pPr>
-      <w:r>
-        <w:t xml:space="preserve">(1) </w:t>
-      </w:r>
-      <w:r>
-        <w:rPr>
-          <w:rFonts w:hint="eastAsia"/>
-        </w:rPr>
-        <w:t>创建并运行</w:t>
-      </w:r>
-      <w:r>
-        <w:t xml:space="preserve"> mount-and-populate.sh </w:t>
-      </w:r>
-      <w:r>
-        <w:t>脚本</w:t>
-      </w:r>
-      <w:r>
-        <w:rPr>
-          <w:rFonts w:hint="eastAsia"/>
-        </w:rPr>
-        <w:t>（</w:t>
-      </w:r>
-      <w:r>
-        <w:rPr>
-          <w:rFonts w:hint="eastAsia"/>
-        </w:rPr>
-        <w:t>为进入</w:t>
-      </w:r>
-      <w:r>
-        <w:rPr>
-          <w:rFonts w:hint="eastAsia"/>
-        </w:rPr>
-        <w:t xml:space="preserve"> </w:t>
-      </w:r>
-      <w:r>
-        <w:t xml:space="preserve">chrooted </w:t>
-      </w:r>
-      <w:r>
-        <w:rPr>
-          <w:rFonts w:hint="eastAsia"/>
-        </w:rPr>
-        <w:t>环境做必要准备</w:t>
-      </w:r>
-      <w:proofErr w:type="gramStart"/>
-      <w:r>
-        <w:rPr>
-          <w:rFonts w:hint="eastAsia"/>
-        </w:rPr>
-        <w:t>）；</w:t>
-      </w:r>
-      <w:proofErr w:type="gramEnd"/>
+        <w:t>环境；</w:t>
+      </w:r>
     </w:p>
     <w:p>
       <w:pPr>
@@ -15281,258 +15366,9 @@
         <w:rPr>
           <w:rFonts w:hint="eastAsia"/>
         </w:rPr>
-        <w:t>创建并运行</w:t>
-      </w:r>
-      <w:r>
-        <w:t xml:space="preserve"> chroot2lfs.sh </w:t>
-      </w:r>
-      <w:r>
-        <w:t>脚本</w:t>
-      </w:r>
-      <w:r>
-        <w:rPr>
-          <w:rFonts w:hint="eastAsia"/>
-        </w:rPr>
-        <w:t>（为了不损坏宿主系统，我们</w:t>
-      </w:r>
-      <w:r>
-        <w:rPr>
-          <w:rFonts w:hint="eastAsia"/>
-        </w:rPr>
-        <w:t>在</w:t>
-      </w:r>
-      <w:r>
-        <w:t xml:space="preserve"> chrooted </w:t>
-      </w:r>
-      <w:r>
-        <w:t>环境</w:t>
-      </w:r>
-      <w:r>
-        <w:rPr>
-          <w:rFonts w:hint="eastAsia"/>
-        </w:rPr>
-        <w:t>下构建</w:t>
-      </w:r>
-      <w:r>
-        <w:rPr>
-          <w:rFonts w:hint="eastAsia"/>
-        </w:rPr>
-        <w:t xml:space="preserve"> LFS</w:t>
-      </w:r>
-      <w:r>
-        <w:t xml:space="preserve"> </w:t>
-      </w:r>
-      <w:r>
-        <w:rPr>
-          <w:rFonts w:hint="eastAsia"/>
-        </w:rPr>
-        <w:t>目标系统。</w:t>
-      </w:r>
-      <w:r>
-        <w:t xml:space="preserve">chrooted </w:t>
-      </w:r>
-      <w:r>
-        <w:t>环境</w:t>
-      </w:r>
-      <w:r>
-        <w:rPr>
-          <w:rFonts w:hint="eastAsia"/>
-        </w:rPr>
-        <w:t>也是最简单的虚拟化系统</w:t>
-      </w:r>
-      <w:proofErr w:type="gramStart"/>
-      <w:r>
-        <w:t>）</w:t>
-      </w:r>
-      <w:r>
-        <w:rPr>
-          <w:rFonts w:hint="eastAsia"/>
-        </w:rPr>
-        <w:t>；</w:t>
-      </w:r>
-      <w:proofErr w:type="gramEnd"/>
-    </w:p>
-    <w:p>
-      <w:pPr>
-        <w:pStyle w:val="12"/>
-      </w:pPr>
-      <w:r>
-        <w:t xml:space="preserve">(3) </w:t>
-      </w:r>
-      <w:r>
-        <w:rPr>
-          <w:rFonts w:hint="eastAsia"/>
-        </w:rPr>
-        <w:t>其他一些配置。</w:t>
-      </w:r>
-    </w:p>
-    <w:p>
-      <w:pPr>
-        <w:pStyle w:val="Heading3"/>
-      </w:pPr>
-      <w:bookmarkStart w:id="37" w:name="_Toc92963459"/>
-      <w:r>
-        <w:rPr>
-          <w:rFonts w:hint="eastAsia"/>
-        </w:rPr>
-        <w:t>脚本</w:t>
-      </w:r>
-      <w:r>
-        <w:rPr>
-          <w:rFonts w:hint="eastAsia"/>
-        </w:rPr>
-        <w:t xml:space="preserve"> </w:t>
-      </w:r>
-      <w:r>
-        <w:t>part-3.1.sh</w:t>
-      </w:r>
-      <w:bookmarkEnd w:id="37"/>
-    </w:p>
-    <w:p>
-      <w:pPr>
-        <w:pStyle w:val="12"/>
-      </w:pPr>
-      <w:r>
-        <w:rPr>
-          <w:rFonts w:hint="eastAsia"/>
-        </w:rPr>
-        <w:t>该脚本完成</w:t>
-      </w:r>
-      <w:r>
-        <w:rPr>
-          <w:rFonts w:hint="eastAsia"/>
-        </w:rPr>
-        <w:t xml:space="preserve"> LFS</w:t>
-      </w:r>
-      <w:r>
-        <w:t xml:space="preserve"> </w:t>
-      </w:r>
-      <w:r>
-        <w:rPr>
-          <w:rFonts w:hint="eastAsia"/>
-        </w:rPr>
-        <w:t>目标系统基本系统软件的构建。</w:t>
-      </w:r>
-      <w:r>
-        <w:rPr>
-          <w:rFonts w:hint="eastAsia"/>
-        </w:rPr>
-        <w:t>有以下几点需要注意：</w:t>
-      </w:r>
-    </w:p>
-    <w:p>
-      <w:pPr>
-        <w:pStyle w:val="12"/>
-      </w:pPr>
-      <w:r>
-        <w:t xml:space="preserve">(1) </w:t>
-      </w:r>
-      <w:r>
-        <w:rPr>
-          <w:rFonts w:hint="eastAsia"/>
-        </w:rPr>
-        <w:t>在运行该脚本之前，需要以</w:t>
-      </w:r>
-      <w:r>
-        <w:rPr>
-          <w:rFonts w:hint="eastAsia"/>
-        </w:rPr>
-        <w:t xml:space="preserve"> root</w:t>
-      </w:r>
-      <w:r>
-        <w:t xml:space="preserve"> </w:t>
-      </w:r>
-      <w:r>
-        <w:rPr>
-          <w:rFonts w:hint="eastAsia"/>
-        </w:rPr>
-        <w:t>身份登录</w:t>
-      </w:r>
-      <w:r>
-        <w:rPr>
-          <w:rFonts w:hint="eastAsia"/>
-        </w:rPr>
-        <w:t xml:space="preserve"> </w:t>
-      </w:r>
-      <w:r>
-        <w:t>host</w:t>
-      </w:r>
-      <w:r>
-        <w:rPr>
-          <w:rFonts w:hint="eastAsia"/>
-        </w:rPr>
-        <w:t>，然后依次运行在上一节创建的</w:t>
-      </w:r>
-      <w:r>
-        <w:rPr>
-          <w:rFonts w:hint="eastAsia"/>
-        </w:rPr>
-        <w:t xml:space="preserve"> </w:t>
-      </w:r>
-      <w:r>
-        <w:t xml:space="preserve">mount-and-populate.sh </w:t>
-      </w:r>
-      <w:r>
-        <w:t>脚本</w:t>
-      </w:r>
-      <w:r>
-        <w:rPr>
-          <w:rFonts w:hint="eastAsia"/>
-        </w:rPr>
-        <w:t>和</w:t>
-      </w:r>
-      <w:r>
-        <w:rPr>
-          <w:rFonts w:hint="eastAsia"/>
-        </w:rPr>
-        <w:t xml:space="preserve"> </w:t>
-      </w:r>
-      <w:r>
-        <w:t xml:space="preserve">chroot2lfs.sh </w:t>
-      </w:r>
-      <w:r>
-        <w:t>脚本</w:t>
-      </w:r>
-      <w:r>
-        <w:rPr>
-          <w:rFonts w:hint="eastAsia"/>
-        </w:rPr>
-        <w:t>进入</w:t>
-      </w:r>
-      <w:r>
-        <w:rPr>
-          <w:rFonts w:hint="eastAsia"/>
-        </w:rPr>
-        <w:t xml:space="preserve"> </w:t>
-      </w:r>
-      <w:r>
-        <w:t xml:space="preserve">chrooted </w:t>
-      </w:r>
-      <w:proofErr w:type="gramStart"/>
-      <w:r>
-        <w:rPr>
-          <w:rFonts w:hint="eastAsia"/>
-        </w:rPr>
-        <w:t>环境；</w:t>
-      </w:r>
-      <w:proofErr w:type="gramEnd"/>
-    </w:p>
-    <w:p>
-      <w:pPr>
-        <w:pStyle w:val="12"/>
-      </w:pPr>
-      <w:r>
-        <w:t xml:space="preserve">(2) </w:t>
-      </w:r>
-      <w:proofErr w:type="gramStart"/>
-      <w:r>
-        <w:rPr>
-          <w:rFonts w:hint="eastAsia"/>
-        </w:rPr>
         <w:t>可以以“</w:t>
       </w:r>
       <w:proofErr w:type="spellStart"/>
-      <w:proofErr w:type="gramEnd"/>
       <w:r>
         <w:t>sh</w:t>
       </w:r>
@@ -15660,14 +15496,7 @@
         <w:rPr>
           <w:rFonts w:hint="eastAsia"/>
         </w:rPr>
-        <w:t>有时会带来意想不到的错误（一般是编译的各部分出现依赖时），</w:t>
-      </w:r>
-      <w:proofErr w:type="gramStart"/>
-      <w:r>
-        <w:rPr>
-          <w:rFonts w:hint="eastAsia"/>
-        </w:rPr>
-        <w:t>这时请以“</w:t>
+        <w:t>有时会带来意想不到的错误（一般是编译的各部分出现依赖时），这时请以“</w:t>
       </w:r>
       <w:r>
         <w:rPr>
@@ -15676,11 +15505,7 @@
         <w:t xml:space="preserve"> </w:t>
       </w:r>
       <w:r>
-        <w:t>make</w:t>
-      </w:r>
-      <w:proofErr w:type="gramEnd"/>
-      <w:r>
-        <w:t xml:space="preserve"> -</w:t>
+        <w:t>make -</w:t>
       </w:r>
       <w:r>
         <w:rPr>
@@ -15701,14 +15526,63 @@
         <w:rPr>
           <w:rFonts w:hint="eastAsia"/>
         </w:rPr>
+        <w:t>在编译</w:t>
+      </w:r>
+      <w:r>
+        <w:rPr>
+          <w:rFonts w:hint="eastAsia"/>
+        </w:rPr>
+        <w:t>“</w:t>
+      </w:r>
+      <w:r>
+        <w:t>6.52. Groff-1.22.3</w:t>
+      </w:r>
+      <w:r>
+        <w:rPr>
+          <w:rFonts w:hint="eastAsia"/>
+        </w:rPr>
+        <w:t>”和</w:t>
+      </w:r>
+      <w:r>
+        <w:rPr>
+          <w:rFonts w:hint="eastAsia"/>
+        </w:rPr>
+        <w:t>“</w:t>
+      </w:r>
+      <w:r>
+        <w:t>6.66. Man-DB-2.7.1”</w:t>
+      </w:r>
+      <w:r>
+        <w:t>时</w:t>
+      </w:r>
+      <w:r>
+        <w:rPr>
+          <w:rFonts w:hint="eastAsia"/>
+        </w:rPr>
+        <w:t>我们就是这么做的）</w:t>
+      </w:r>
+      <w:r>
+        <w:rPr>
+          <w:rFonts w:hint="eastAsia"/>
+        </w:rPr>
+        <w:t>；</w:t>
+      </w:r>
+    </w:p>
+    <w:p>
+      <w:pPr>
+        <w:pStyle w:val="12"/>
+      </w:pPr>
+      <w:r>
+        <w:t xml:space="preserve">(4) </w:t>
+      </w:r>
+      <w:r>
+        <w:rPr>
+          <w:rFonts w:hint="eastAsia"/>
+        </w:rPr>
         <w:t>在编译“</w:t>
       </w:r>
       <w:r>
-        <w:t>6.66. Man-DB-2.7.</w:t>
-      </w:r>
-      <w:proofErr w:type="gramStart"/>
-      <w:r>
-        <w:t>1”</w:t>
+        <w:t>6.66. Man-DB-2.7.1”</w:t>
       </w:r>
       <w:r>
         <w:t>时</w:t>
@@ -15717,14 +15591,19 @@
         <w:rPr>
           <w:rFonts w:hint="eastAsia"/>
         </w:rPr>
-        <w:t>我们就是这么做的</w:t>
-      </w:r>
-      <w:proofErr w:type="gramEnd"/>
-      <w:r>
-        <w:rPr>
-          <w:rFonts w:hint="eastAsia"/>
-        </w:rPr>
-        <w:t>）</w:t>
+        <w:t>，我们还会遇到一些其他错误，由于不影响最终系统的构建，我们暂且忽略了该错误，同学们若有兴趣可以自行</w:t>
+      </w:r>
+      <w:r>
+        <w:rPr>
+          <w:rFonts w:hint="eastAsia"/>
+        </w:rPr>
+        <w:t>研究并</w:t>
+      </w:r>
+      <w:r>
+        <w:rPr>
+          <w:rFonts w:hint="eastAsia"/>
+        </w:rPr>
+        <w:t>解决之</w:t>
       </w:r>
       <w:r>
         <w:rPr>
@@ -15738,44 +15617,67 @@
         <w:pStyle w:val="12"/>
       </w:pPr>
       <w:r>
-        <w:t xml:space="preserve">(4) </w:t>
-      </w:r>
-      <w:proofErr w:type="gramStart"/>
-      <w:r>
-        <w:rPr>
-          <w:rFonts w:hint="eastAsia"/>
-        </w:rPr>
-        <w:t>在编译“</w:t>
-      </w:r>
-      <w:proofErr w:type="gramEnd"/>
-      <w:r>
-        <w:t>6.66. Man-DB-2.7.</w:t>
-      </w:r>
-      <w:proofErr w:type="gramStart"/>
-      <w:r>
-        <w:t>1”</w:t>
-      </w:r>
-      <w:r>
-        <w:t>时</w:t>
-      </w:r>
-      <w:proofErr w:type="gramEnd"/>
-      <w:r>
-        <w:rPr>
-          <w:rFonts w:hint="eastAsia"/>
-        </w:rPr>
-        <w:t>，我们还会遇到一些其他错误，由于不影响最终系统的构建，我们暂且忽略了该错误，同学们若有兴趣可以自行</w:t>
-      </w:r>
-      <w:r>
-        <w:rPr>
-          <w:rFonts w:hint="eastAsia"/>
-        </w:rPr>
-        <w:t>研究并</w:t>
-      </w:r>
-      <w:r>
-        <w:rPr>
-          <w:rFonts w:hint="eastAsia"/>
-        </w:rPr>
-        <w:t>解决之</w:t>
+        <w:t xml:space="preserve">(5) </w:t>
+      </w:r>
+      <w:r>
+        <w:rPr>
+          <w:rFonts w:hint="eastAsia"/>
+        </w:rPr>
+        <w:t>如果发现</w:t>
+      </w:r>
+      <w:r>
+        <w:rPr>
+          <w:rFonts w:hint="eastAsia"/>
+        </w:rPr>
+        <w:t>运行</w:t>
+      </w:r>
+      <w:r>
+        <w:t xml:space="preserve"> make </w:t>
+      </w:r>
+      <w:r>
+        <w:rPr>
+          <w:rFonts w:hint="eastAsia"/>
+        </w:rPr>
+        <w:t>时出现</w:t>
+      </w:r>
+      <w:r>
+        <w:t>“Segmentation fault (core dumped)”</w:t>
+      </w:r>
+      <w:r>
+        <w:t>错误，请重启宿主系统</w:t>
+      </w:r>
+      <w:r>
+        <w:rPr>
+          <w:rFonts w:hint="eastAsia"/>
+        </w:rPr>
+        <w:t>、重新进入</w:t>
+      </w:r>
+      <w:r>
+        <w:rPr>
+          <w:rFonts w:hint="eastAsia"/>
+        </w:rPr>
+        <w:t xml:space="preserve"> </w:t>
+      </w:r>
+      <w:r>
+        <w:t xml:space="preserve">chrooted </w:t>
+      </w:r>
+      <w:r>
+        <w:rPr>
+          <w:rFonts w:hint="eastAsia"/>
+        </w:rPr>
+        <w:t>环境</w:t>
+      </w:r>
+      <w:r>
+        <w:rPr>
+          <w:rFonts w:hint="eastAsia"/>
+        </w:rPr>
+        <w:t>重新</w:t>
+      </w:r>
+      <w:r>
+        <w:rPr>
+          <w:rFonts w:hint="eastAsia"/>
+        </w:rPr>
+        <w:t>进行编译</w:t>
       </w:r>
       <w:r>
         <w:rPr>
@@ -15789,85 +15691,6 @@
         <w:pStyle w:val="12"/>
       </w:pPr>
       <w:r>
-        <w:t xml:space="preserve">(5) </w:t>
-      </w:r>
-      <w:r>
-        <w:rPr>
-          <w:rFonts w:hint="eastAsia"/>
-        </w:rPr>
-        <w:t>如果发现</w:t>
-      </w:r>
-      <w:r>
-        <w:rPr>
-          <w:rFonts w:hint="eastAsia"/>
-        </w:rPr>
-        <w:t>运行</w:t>
-      </w:r>
-      <w:r>
-        <w:t xml:space="preserve"> make </w:t>
-      </w:r>
-      <w:proofErr w:type="gramStart"/>
-      <w:r>
-        <w:rPr>
-          <w:rFonts w:hint="eastAsia"/>
-        </w:rPr>
-        <w:t>时出现</w:t>
-      </w:r>
-      <w:r>
-        <w:t>“</w:t>
-      </w:r>
-      <w:proofErr w:type="gramEnd"/>
-      <w:r>
-        <w:t>Segmentation fault (core dumped)”</w:t>
-      </w:r>
-      <w:r>
-        <w:t>错误，请重启宿主系统</w:t>
-      </w:r>
-      <w:r>
-        <w:rPr>
-          <w:rFonts w:hint="eastAsia"/>
-        </w:rPr>
-        <w:t>、重新进入</w:t>
-      </w:r>
-      <w:r>
-        <w:rPr>
-          <w:rFonts w:hint="eastAsia"/>
-        </w:rPr>
-        <w:t xml:space="preserve"> </w:t>
-      </w:r>
-      <w:r>
-        <w:t xml:space="preserve">chrooted </w:t>
-      </w:r>
-      <w:r>
-        <w:rPr>
-          <w:rFonts w:hint="eastAsia"/>
-        </w:rPr>
-        <w:t>环境</w:t>
-      </w:r>
-      <w:r>
-        <w:rPr>
-          <w:rFonts w:hint="eastAsia"/>
-        </w:rPr>
-        <w:t>重新</w:t>
-      </w:r>
-      <w:r>
-        <w:rPr>
-          <w:rFonts w:hint="eastAsia"/>
-        </w:rPr>
-        <w:t>进行编译</w:t>
-      </w:r>
-      <w:r>
-        <w:rPr>
-          <w:rFonts w:hint="eastAsia"/>
-        </w:rPr>
-        <w:t>；</w:t>
-      </w:r>
-    </w:p>
-    <w:p>
-      <w:pPr>
-        <w:pStyle w:val="12"/>
-      </w:pPr>
-      <w:r>
         <w:t xml:space="preserve">(6) </w:t>
       </w:r>
       <w:r>
@@ -15901,16 +15724,8 @@
         <w:rPr>
           <w:rFonts w:hint="eastAsia"/>
         </w:rPr>
-        <w:t>了。</w:t>
-      </w:r>
-      <w:proofErr w:type="gramStart"/>
-      <w:r>
-        <w:rPr>
-          <w:rFonts w:hint="eastAsia"/>
-        </w:rPr>
-        <w:t>但有兴趣的同学应该运行“</w:t>
-      </w:r>
-      <w:proofErr w:type="gramEnd"/>
+        <w:t>了。但有兴趣的同学应该运行“</w:t>
+      </w:r>
       <w:r>
         <w:rPr>
           <w:rFonts w:hint="eastAsia"/>
@@ -15944,16 +15759,44 @@
         <w:rPr>
           <w:rFonts w:hint="eastAsia"/>
         </w:rPr>
-        <w:t>在本节中，</w:t>
-      </w:r>
-      <w:proofErr w:type="gramStart"/>
-      <w:r>
-        <w:rPr>
-          <w:rFonts w:hint="eastAsia"/>
-        </w:rPr>
-        <w:t>我们通过“</w:t>
-      </w:r>
-      <w:proofErr w:type="gramEnd"/>
+        <w:t>注意：</w:t>
+      </w:r>
+      <w:r>
+        <w:rPr>
+          <w:rFonts w:hint="eastAsia"/>
+        </w:rPr>
+        <w:t>在本节</w:t>
+      </w:r>
+      <w:r>
+        <w:rPr>
+          <w:rFonts w:hint="eastAsia"/>
+        </w:rPr>
+        <w:t>最后</w:t>
+      </w:r>
+      <w:r>
+        <w:rPr>
+          <w:rFonts w:hint="eastAsia"/>
+        </w:rPr>
+        <w:t>、重启之前</w:t>
+      </w:r>
+      <w:r>
+        <w:rPr>
+          <w:rFonts w:hint="eastAsia"/>
+        </w:rPr>
+        <w:t>，我们</w:t>
+      </w:r>
+      <w:r>
+        <w:rPr>
+          <w:rFonts w:hint="eastAsia"/>
+        </w:rPr>
+        <w:t>需要手动</w:t>
+      </w:r>
+      <w:r>
+        <w:rPr>
+          <w:rFonts w:hint="eastAsia"/>
+        </w:rPr>
+        <w:t>通过“</w:t>
+      </w:r>
       <w:r>
         <w:t>passwd root</w:t>
       </w:r>
@@ -16588,14 +16431,12 @@
       <w:r>
         <w:t xml:space="preserve"> </w:t>
       </w:r>
-      <w:proofErr w:type="gramStart"/>
       <w:r>
         <w:rPr>
           <w:rFonts w:hint="eastAsia"/>
         </w:rPr>
         <w:t>脚本；</w:t>
       </w:r>
-      <w:proofErr w:type="gramEnd"/>
     </w:p>
     <w:p>
       <w:pPr>
@@ -16616,7 +16457,6 @@
         </w:rPr>
         <w:t xml:space="preserve"> </w:t>
       </w:r>
-      <w:proofErr w:type="gramStart"/>
       <w:r>
         <w:t>chroot2lfs2.sh</w:t>
       </w:r>
@@ -16626,7 +16466,6 @@
         </w:rPr>
         <w:t>；</w:t>
       </w:r>
-      <w:proofErr w:type="gramEnd"/>
     </w:p>
     <w:p>
       <w:pPr>
@@ -17272,13 +17111,8 @@
         </w:rPr>
         <w:t xml:space="preserve">  </w:t>
       </w:r>
-      <w:proofErr w:type="gramStart"/>
-      <w:r>
-        <w:t>[ ]</w:t>
-      </w:r>
-      <w:proofErr w:type="gramEnd"/>
-      <w:r>
-        <w:t xml:space="preserve"> Auditing support [CONFIG_AUDIT]</w:t>
+      <w:r>
+        <w:t>[ ] Auditing support [CONFIG_AUDIT]</w:t>
       </w:r>
     </w:p>
     <w:p>
@@ -17350,15 +17184,7 @@
         <w:pStyle w:val="2"/>
       </w:pPr>
       <w:r>
-        <w:t xml:space="preserve">    </w:t>
-      </w:r>
-      <w:proofErr w:type="gramStart"/>
-      <w:r>
-        <w:t>[ ]</w:t>
-      </w:r>
-      <w:proofErr w:type="gramEnd"/>
-      <w:r>
-        <w:t xml:space="preserve"> Support for </w:t>
+        <w:t xml:space="preserve">    [ ] Support for </w:t>
       </w:r>
       <w:proofErr w:type="spellStart"/>
       <w:r>
@@ -17390,15 +17216,7 @@
         <w:pStyle w:val="2"/>
       </w:pPr>
       <w:r>
-        <w:t xml:space="preserve">    </w:t>
-      </w:r>
-      <w:proofErr w:type="gramStart"/>
-      <w:r>
-        <w:t>[ ]</w:t>
-      </w:r>
-      <w:proofErr w:type="gramEnd"/>
-      <w:r>
-        <w:t xml:space="preserve"> Fallback user-helper invocation for firmware loading [CONFIG_FW_LOADER_USER_HELPER]</w:t>
+        <w:t xml:space="preserve">    [ ] Fallback user-helper invocation for firmware loading [CONFIG_FW_LOADER_USER_HELPER]</w:t>
       </w:r>
     </w:p>
     <w:p>
@@ -17716,14 +17534,12 @@
         </w:rPr>
         <w:t>文件，</w:t>
       </w:r>
-      <w:proofErr w:type="gramStart"/>
       <w:r>
         <w:rPr>
           <w:rFonts w:hint="eastAsia"/>
         </w:rPr>
         <w:t>但是您应该了解如何用“</w:t>
       </w:r>
-      <w:proofErr w:type="gramEnd"/>
       <w:r>
         <w:t xml:space="preserve">make </w:t>
       </w:r>
@@ -18717,12 +18533,10 @@
         <w:t>/</w:t>
       </w:r>
       <w:proofErr w:type="spellStart"/>
-      <w:proofErr w:type="gramStart"/>
       <w:r>
         <w:t>grub.d</w:t>
       </w:r>
       <w:proofErr w:type="spellEnd"/>
-      <w:proofErr w:type="gramEnd"/>
       <w:r>
         <w:t>/10_linux ###</w:t>
       </w:r>
@@ -18855,15 +18669,7 @@
       <w:r>
         <w:lastRenderedPageBreak/>
         <w:tab/>
-        <w:t>set root='hd</w:t>
-      </w:r>
-      <w:proofErr w:type="gramStart"/>
-      <w:r>
-        <w:t>1,msdos</w:t>
-      </w:r>
-      <w:proofErr w:type="gramEnd"/>
-      <w:r>
-        <w:t>1'</w:t>
+        <w:t>set root='hd1,msdos1'</w:t>
       </w:r>
     </w:p>
     <w:p>
@@ -18883,17 +18689,12 @@
         <w:t xml:space="preserve"> = </w:t>
       </w:r>
       <w:proofErr w:type="spellStart"/>
-      <w:proofErr w:type="gramStart"/>
       <w:r>
         <w:t>xy</w:t>
       </w:r>
       <w:proofErr w:type="spellEnd"/>
       <w:r>
-        <w:t xml:space="preserve"> ]</w:t>
-      </w:r>
-      <w:proofErr w:type="gramEnd"/>
-      <w:r>
-        <w:t>; then</w:t>
+        <w:t xml:space="preserve"> ]; then</w:t>
       </w:r>
     </w:p>
     <w:p>
@@ -18910,15 +18711,7 @@
       </w:r>
       <w:proofErr w:type="spellEnd"/>
       <w:r>
-        <w:t xml:space="preserve"> --set=root --hint-bios=hd</w:t>
-      </w:r>
-      <w:proofErr w:type="gramStart"/>
-      <w:r>
-        <w:t>1,msdos</w:t>
-      </w:r>
-      <w:proofErr w:type="gramEnd"/>
-      <w:r>
-        <w:t>1 --hint-</w:t>
+        <w:t xml:space="preserve"> --set=root --hint-bios=hd1,msdos1 --hint-</w:t>
       </w:r>
       <w:proofErr w:type="spellStart"/>
       <w:r>
@@ -19095,12 +18888,10 @@
         <w:t>/</w:t>
       </w:r>
       <w:proofErr w:type="spellStart"/>
-      <w:proofErr w:type="gramStart"/>
       <w:r>
         <w:t>grub.d</w:t>
       </w:r>
       <w:proofErr w:type="spellEnd"/>
-      <w:proofErr w:type="gramEnd"/>
       <w:r>
         <w:t>/10_linux ###</w:t>
       </w:r>
@@ -19339,16 +19130,8 @@
         <w:rPr>
           <w:rFonts w:hint="eastAsia"/>
         </w:rPr>
-        <w:t>环境都是同一片地方，只是我们这一</w:t>
-      </w:r>
-      <w:proofErr w:type="gramStart"/>
-      <w:r>
-        <w:rPr>
-          <w:rFonts w:hint="eastAsia"/>
-        </w:rPr>
-        <w:t>次要以</w:t>
-      </w:r>
-      <w:proofErr w:type="gramEnd"/>
+        <w:t>环境都是同一片地方，只是我们这一次要以</w:t>
+      </w:r>
       <w:r>
         <w:rPr>
           <w:rFonts w:hint="eastAsia"/>
@@ -19647,21 +19430,7 @@
         <w:rPr>
           <w:rFonts w:hint="eastAsia"/>
         </w:rPr>
-        <w:t>进入新系统后，可以运行该脚本里的一些命令以</w:t>
-      </w:r>
-      <w:proofErr w:type="gramStart"/>
-      <w:r>
-        <w:rPr>
-          <w:rFonts w:hint="eastAsia"/>
-        </w:rPr>
-        <w:t>研究您</w:t>
-      </w:r>
-      <w:proofErr w:type="gramEnd"/>
-      <w:r>
-        <w:rPr>
-          <w:rFonts w:hint="eastAsia"/>
-        </w:rPr>
-        <w:t>的新系统。如：</w:t>
+        <w:t>进入新系统后，可以运行该脚本里的一些命令以研究您的新系统。如：</w:t>
       </w:r>
     </w:p>
     <w:p>
@@ -19835,21 +19604,10 @@
         <w:rPr>
           <w:rFonts w:hint="eastAsia"/>
         </w:rPr>
-        <w:t>、</w:t>
-      </w:r>
-      <w:proofErr w:type="gramStart"/>
-      <w:r>
-        <w:rPr>
-          <w:rFonts w:hint="eastAsia"/>
-        </w:rPr>
-        <w:t>撰写博客</w:t>
-      </w:r>
-      <w:r>
-        <w:t>并</w:t>
-      </w:r>
-      <w:proofErr w:type="gramEnd"/>
-      <w:r>
-        <w:t>发表至主流技术论坛</w:t>
+        <w:t>、撰写博客</w:t>
+      </w:r>
+      <w:r>
+        <w:t>并发表至主流技术论坛</w:t>
       </w:r>
       <w:r>
         <w:rPr>
@@ -19902,21 +19660,7 @@
         <w:rPr>
           <w:rFonts w:hint="eastAsia"/>
         </w:rPr>
-        <w:t>（若有兴趣，您还可以将课程总结以</w:t>
-      </w:r>
-      <w:proofErr w:type="gramStart"/>
-      <w:r>
-        <w:rPr>
-          <w:rFonts w:hint="eastAsia"/>
-        </w:rPr>
-        <w:t>博客形式</w:t>
-      </w:r>
-      <w:proofErr w:type="gramEnd"/>
-      <w:r>
-        <w:rPr>
-          <w:rFonts w:hint="eastAsia"/>
-        </w:rPr>
-        <w:t>发表在</w:t>
+        <w:t>（若有兴趣，您还可以将课程总结以博客形式发表在</w:t>
       </w:r>
       <w:r>
         <w:rPr>
@@ -19958,19 +19702,19 @@
         <w:rPr>
           <w:rFonts w:hint="eastAsia"/>
         </w:rPr>
-        <w:t>请大家通过我们</w:t>
-      </w:r>
-      <w:r>
-        <w:rPr>
-          <w:rFonts w:hint="eastAsia"/>
-        </w:rPr>
-        <w:t>提供</w:t>
-      </w:r>
-      <w:r>
-        <w:rPr>
-          <w:rFonts w:hint="eastAsia"/>
-        </w:rPr>
-        <w:t>的视频</w:t>
+        <w:t>请大家</w:t>
+      </w:r>
+      <w:r>
+        <w:rPr>
+          <w:rFonts w:hint="eastAsia"/>
+        </w:rPr>
+        <w:t>参照相关学习</w:t>
+      </w:r>
+      <w:r>
+        <w:rPr>
+          <w:rFonts w:hint="eastAsia"/>
+        </w:rPr>
+        <w:t>视频</w:t>
       </w:r>
       <w:r>
         <w:rPr>
@@ -19982,7 +19726,7 @@
         <w:rPr>
           <w:rFonts w:hint="eastAsia"/>
         </w:rPr>
-        <w:t>学习</w:t>
+        <w:t>进行</w:t>
       </w:r>
       <w:r>
         <w:rPr>
@@ -20317,12 +20061,10 @@
         <w:t xml:space="preserve">git config --global </w:t>
       </w:r>
       <w:proofErr w:type="spellStart"/>
-      <w:proofErr w:type="gramStart"/>
       <w:r>
         <w:t>user.email</w:t>
       </w:r>
       <w:proofErr w:type="spellEnd"/>
-      <w:proofErr w:type="gramEnd"/>
       <w:r>
         <w:t xml:space="preserve"> "your-email-address-on-</w:t>
       </w:r>
@@ -20343,16 +20085,8 @@
         <w:rPr>
           <w:rFonts w:hint="eastAsia"/>
         </w:rPr>
-        <w:t>注意要配置</w:t>
-      </w:r>
-      <w:proofErr w:type="gramStart"/>
-      <w:r>
-        <w:rPr>
-          <w:rFonts w:hint="eastAsia"/>
-        </w:rPr>
-        <w:t>成签署</w:t>
-      </w:r>
-      <w:proofErr w:type="gramEnd"/>
+        <w:t>注意要配置成签署</w:t>
+      </w:r>
       <w:r>
         <w:t xml:space="preserve"> CLA </w:t>
       </w:r>
@@ -21231,15 +20965,7 @@
         <w:pStyle w:val="2"/>
       </w:pPr>
       <w:r>
-        <w:t>git add</w:t>
-      </w:r>
-      <w:proofErr w:type="gramStart"/>
-      <w:r>
-        <w:t xml:space="preserve"> ..</w:t>
-      </w:r>
-      <w:proofErr w:type="gramEnd"/>
-      <w:r>
-        <w:t>/</w:t>
+        <w:t>git add ../</w:t>
       </w:r>
       <w:r>
         <w:rPr>
@@ -23789,13 +23515,8 @@
       <w:r>
         <w:t xml:space="preserve">lfs-packages-7.7-systemd.tar </w:t>
       </w:r>
-      <w:proofErr w:type="gramStart"/>
-      <w:r>
-        <w:t>root@192.168.56.102:~</w:t>
-      </w:r>
-      <w:proofErr w:type="gramEnd"/>
-      <w:r>
-        <w:t>/</w:t>
+      <w:r>
+        <w:t>root@192.168.56.102:~/</w:t>
       </w:r>
     </w:p>
     <w:p>

</xml_diff>